<commit_message>
add assignment 3 hints
</commit_message>
<xml_diff>
--- a/assignment_3/assignment_3.docx
+++ b/assignment_3/assignment_3.docx
@@ -15,7 +15,319 @@
         <w:t>Question 1</w:t>
       </w:r>
     </w:p>
-    <w:p/>
+    <w:p>
+      <w:pPr>
+        <w:pStyle w:val="ListParagraph"/>
+        <w:numPr>
+          <w:ilvl w:val="0"/>
+          <w:numId w:val="37"/>
+        </w:numPr>
+      </w:pPr>
+      <w:r>
+        <w:t>Part (a) is a value, i.e., a real number. Part (b) is a path, i.e., sequence of vertices or squares in this problem.</w:t>
+      </w:r>
+    </w:p>
+    <w:p>
+      <w:pPr>
+        <w:pStyle w:val="ListParagraph"/>
+        <w:numPr>
+          <w:ilvl w:val="0"/>
+          <w:numId w:val="37"/>
+        </w:numPr>
+      </w:pPr>
+      <w:r>
+        <w:t xml:space="preserve">This is like the difference between the shortest distance from vertex </w:t>
+      </w:r>
+      <m:oMath>
+        <m:r>
+          <w:rPr>
+            <w:rFonts w:ascii="Cambria Math" w:hAnsi="Cambria Math"/>
+          </w:rPr>
+          <m:t>u</m:t>
+        </m:r>
+      </m:oMath>
+      <w:r>
+        <w:t xml:space="preserve"> to </w:t>
+      </w:r>
+      <m:oMath>
+        <m:r>
+          <w:rPr>
+            <w:rFonts w:ascii="Cambria Math" w:hAnsi="Cambria Math"/>
+          </w:rPr>
+          <m:t>v</m:t>
+        </m:r>
+      </m:oMath>
+      <w:r>
+        <w:rPr>
+          <w:rFonts w:eastAsiaTheme="minorEastAsia"/>
+        </w:rPr>
+        <w:t xml:space="preserve"> in a graph, and a path whose sum of edge-weights is that shortest distance.</w:t>
+      </w:r>
+    </w:p>
+    <w:p>
+      <w:pPr>
+        <w:spacing w:line="360" w:lineRule="auto"/>
+      </w:pPr>
+    </w:p>
+    <w:p>
+      <w:pPr>
+        <w:pStyle w:val="ListParagraph"/>
+        <w:numPr>
+          <w:ilvl w:val="0"/>
+          <w:numId w:val="34"/>
+        </w:numPr>
+        <w:rPr>
+          <w:b/>
+          <w:bCs/>
+        </w:rPr>
+      </w:pPr>
+      <w:r>
+        <w:rPr>
+          <w:b/>
+          <w:bCs/>
+        </w:rPr>
+        <w:t>Least Total Cost Recurrence</w:t>
+      </w:r>
+    </w:p>
+    <w:p>
+      <w:pPr>
+        <w:spacing w:line="360" w:lineRule="auto"/>
+      </w:pPr>
+    </w:p>
+    <w:p>
+      <w:pPr>
+        <w:pStyle w:val="ListParagraph"/>
+        <w:numPr>
+          <w:ilvl w:val="0"/>
+          <w:numId w:val="34"/>
+        </w:numPr>
+        <w:rPr>
+          <w:b/>
+          <w:bCs/>
+        </w:rPr>
+      </w:pPr>
+      <w:r>
+        <w:rPr>
+          <w:b/>
+          <w:bCs/>
+        </w:rPr>
+        <w:t>Least Cost Path Recurrence</w:t>
+      </w:r>
+    </w:p>
+    <w:p>
+      <w:pPr>
+        <w:spacing w:line="360" w:lineRule="auto"/>
+      </w:pPr>
+    </w:p>
+    <w:p>
+      <w:pPr>
+        <w:pStyle w:val="Heading1"/>
+        <w:numPr>
+          <w:ilvl w:val="0"/>
+          <w:numId w:val="0"/>
+        </w:numPr>
+        <w:ind w:left="432" w:hanging="432"/>
+      </w:pPr>
+      <w:r>
+        <w:t>Question 2</w:t>
+      </w:r>
+    </w:p>
+    <w:p>
+      <w:pPr>
+        <w:spacing w:line="360" w:lineRule="auto"/>
+      </w:pPr>
+    </w:p>
+    <w:p>
+      <w:pPr>
+        <w:spacing w:line="360" w:lineRule="auto"/>
+      </w:pPr>
+    </w:p>
+    <w:p>
+      <w:pPr>
+        <w:pStyle w:val="ListParagraph"/>
+        <w:numPr>
+          <w:ilvl w:val="0"/>
+          <w:numId w:val="35"/>
+        </w:numPr>
+        <w:rPr>
+          <w:b/>
+          <w:bCs/>
+        </w:rPr>
+      </w:pPr>
+      <w:r>
+        <w:rPr>
+          <w:b/>
+          <w:bCs/>
+        </w:rPr>
+        <w:t>Optimal Substructure</w:t>
+      </w:r>
+    </w:p>
+    <w:p>
+      <w:pPr>
+        <w:spacing w:line="360" w:lineRule="auto"/>
+      </w:pPr>
+    </w:p>
+    <w:p>
+      <w:pPr>
+        <w:pStyle w:val="ListParagraph"/>
+        <w:numPr>
+          <w:ilvl w:val="0"/>
+          <w:numId w:val="35"/>
+        </w:numPr>
+        <w:rPr>
+          <w:b/>
+          <w:bCs/>
+        </w:rPr>
+      </w:pPr>
+      <w:r>
+        <w:rPr>
+          <w:b/>
+          <w:bCs/>
+        </w:rPr>
+        <w:t>Feasibility</w:t>
+      </w:r>
+    </w:p>
+    <w:p>
+      <w:pPr>
+        <w:spacing w:line="360" w:lineRule="auto"/>
+      </w:pPr>
+    </w:p>
+    <w:p>
+      <w:pPr>
+        <w:pStyle w:val="ListParagraph"/>
+        <w:numPr>
+          <w:ilvl w:val="0"/>
+          <w:numId w:val="35"/>
+        </w:numPr>
+        <w:rPr>
+          <w:b/>
+          <w:bCs/>
+        </w:rPr>
+      </w:pPr>
+      <w:r>
+        <w:rPr>
+          <w:b/>
+          <w:bCs/>
+        </w:rPr>
+        <w:t>Fewest Stops Recurrence</w:t>
+      </w:r>
+    </w:p>
+    <w:p>
+      <w:pPr>
+        <w:spacing w:line="360" w:lineRule="auto"/>
+      </w:pPr>
+    </w:p>
+    <w:p>
+      <w:pPr>
+        <w:pStyle w:val="ListParagraph"/>
+        <w:numPr>
+          <w:ilvl w:val="0"/>
+          <w:numId w:val="35"/>
+        </w:numPr>
+        <w:rPr>
+          <w:b/>
+          <w:bCs/>
+        </w:rPr>
+      </w:pPr>
+      <w:r>
+        <w:rPr>
+          <w:b/>
+          <w:bCs/>
+        </w:rPr>
+        <w:t>Pseudocode</w:t>
+      </w:r>
+    </w:p>
+    <w:p>
+      <w:pPr>
+        <w:spacing w:line="360" w:lineRule="auto"/>
+      </w:pPr>
+    </w:p>
+    <w:p>
+      <w:pPr>
+        <w:pStyle w:val="Heading1"/>
+        <w:numPr>
+          <w:ilvl w:val="0"/>
+          <w:numId w:val="0"/>
+        </w:numPr>
+        <w:ind w:left="432" w:hanging="432"/>
+      </w:pPr>
+      <w:r>
+        <w:t>Question 3</w:t>
+      </w:r>
+    </w:p>
+    <w:p>
+      <w:pPr>
+        <w:pStyle w:val="ListParagraph"/>
+        <w:numPr>
+          <w:ilvl w:val="0"/>
+          <w:numId w:val="37"/>
+        </w:numPr>
+      </w:pPr>
+      <w:r>
+        <w:t xml:space="preserve">To be clear, </w:t>
+      </w:r>
+      <w:r>
+        <w:t xml:space="preserve">we </w:t>
+      </w:r>
+      <w:r>
+        <w:t>do not need resources such as ways to measure time and distance.</w:t>
+      </w:r>
+    </w:p>
+    <w:p>
+      <w:pPr>
+        <w:spacing w:line="360" w:lineRule="auto"/>
+      </w:pPr>
+    </w:p>
+    <w:p>
+      <w:pPr>
+        <w:pStyle w:val="ListParagraph"/>
+        <w:numPr>
+          <w:ilvl w:val="0"/>
+          <w:numId w:val="36"/>
+        </w:numPr>
+        <w:rPr>
+          <w:b/>
+          <w:bCs/>
+        </w:rPr>
+      </w:pPr>
+      <w:r>
+        <w:rPr>
+          <w:b/>
+          <w:bCs/>
+        </w:rPr>
+        <w:t>Lower and Upper Bounds on Alignment Length</w:t>
+      </w:r>
+    </w:p>
+    <w:p>
+      <w:pPr>
+        <w:spacing w:line="360" w:lineRule="auto"/>
+      </w:pPr>
+    </w:p>
+    <w:p>
+      <w:pPr>
+        <w:pStyle w:val="ListParagraph"/>
+        <w:numPr>
+          <w:ilvl w:val="0"/>
+          <w:numId w:val="36"/>
+        </w:numPr>
+        <w:rPr>
+          <w:b/>
+          <w:bCs/>
+        </w:rPr>
+      </w:pPr>
+      <w:r>
+        <w:rPr>
+          <w:b/>
+          <w:bCs/>
+        </w:rPr>
+        <w:t>Worst-Case Number of Possible Alignments</w:t>
+      </w:r>
+    </w:p>
+    <w:p>
+      <w:pPr>
+        <w:spacing w:line="360" w:lineRule="auto"/>
+      </w:pPr>
+    </w:p>
     <w:sectPr>
       <w:headerReference w:type="default" r:id="rId8"/>
       <w:footerReference w:type="default" r:id="rId9"/>
@@ -400,6 +712,95 @@
     </w:lvl>
   </w:abstractNum>
   <w:abstractNum w:abstractNumId="3" w15:restartNumberingAfterBreak="0">
+    <w:nsid w:val="08C0567A"/>
+    <w:multiLevelType w:val="hybridMultilevel"/>
+    <w:tmpl w:val="AA1EBF6E"/>
+    <w:lvl w:ilvl="0" w:tplc="995A7F42">
+      <w:start w:val="1"/>
+      <w:numFmt w:val="lowerLetter"/>
+      <w:lvlText w:val="(%1)"/>
+      <w:lvlJc w:val="left"/>
+      <w:pPr>
+        <w:ind w:left="720" w:hanging="360"/>
+      </w:pPr>
+      <w:rPr>
+        <w:rFonts w:hint="default"/>
+      </w:rPr>
+    </w:lvl>
+    <w:lvl w:ilvl="1" w:tplc="04090019" w:tentative="1">
+      <w:start w:val="1"/>
+      <w:numFmt w:val="lowerLetter"/>
+      <w:lvlText w:val="%2."/>
+      <w:lvlJc w:val="left"/>
+      <w:pPr>
+        <w:ind w:left="1440" w:hanging="360"/>
+      </w:pPr>
+    </w:lvl>
+    <w:lvl w:ilvl="2" w:tplc="0409001B" w:tentative="1">
+      <w:start w:val="1"/>
+      <w:numFmt w:val="lowerRoman"/>
+      <w:lvlText w:val="%3."/>
+      <w:lvlJc w:val="right"/>
+      <w:pPr>
+        <w:ind w:left="2160" w:hanging="180"/>
+      </w:pPr>
+    </w:lvl>
+    <w:lvl w:ilvl="3" w:tplc="0409000F" w:tentative="1">
+      <w:start w:val="1"/>
+      <w:numFmt w:val="decimal"/>
+      <w:lvlText w:val="%4."/>
+      <w:lvlJc w:val="left"/>
+      <w:pPr>
+        <w:ind w:left="2880" w:hanging="360"/>
+      </w:pPr>
+    </w:lvl>
+    <w:lvl w:ilvl="4" w:tplc="04090019" w:tentative="1">
+      <w:start w:val="1"/>
+      <w:numFmt w:val="lowerLetter"/>
+      <w:lvlText w:val="%5."/>
+      <w:lvlJc w:val="left"/>
+      <w:pPr>
+        <w:ind w:left="3600" w:hanging="360"/>
+      </w:pPr>
+    </w:lvl>
+    <w:lvl w:ilvl="5" w:tplc="0409001B" w:tentative="1">
+      <w:start w:val="1"/>
+      <w:numFmt w:val="lowerRoman"/>
+      <w:lvlText w:val="%6."/>
+      <w:lvlJc w:val="right"/>
+      <w:pPr>
+        <w:ind w:left="4320" w:hanging="180"/>
+      </w:pPr>
+    </w:lvl>
+    <w:lvl w:ilvl="6" w:tplc="0409000F" w:tentative="1">
+      <w:start w:val="1"/>
+      <w:numFmt w:val="decimal"/>
+      <w:lvlText w:val="%7."/>
+      <w:lvlJc w:val="left"/>
+      <w:pPr>
+        <w:ind w:left="5040" w:hanging="360"/>
+      </w:pPr>
+    </w:lvl>
+    <w:lvl w:ilvl="7" w:tplc="04090019" w:tentative="1">
+      <w:start w:val="1"/>
+      <w:numFmt w:val="lowerLetter"/>
+      <w:lvlText w:val="%8."/>
+      <w:lvlJc w:val="left"/>
+      <w:pPr>
+        <w:ind w:left="5760" w:hanging="360"/>
+      </w:pPr>
+    </w:lvl>
+    <w:lvl w:ilvl="8" w:tplc="0409001B" w:tentative="1">
+      <w:start w:val="1"/>
+      <w:numFmt w:val="lowerRoman"/>
+      <w:lvlText w:val="%9."/>
+      <w:lvlJc w:val="right"/>
+      <w:pPr>
+        <w:ind w:left="6480" w:hanging="180"/>
+      </w:pPr>
+    </w:lvl>
+  </w:abstractNum>
+  <w:abstractNum w:abstractNumId="4" w15:restartNumberingAfterBreak="0">
     <w:nsid w:val="16655552"/>
     <w:multiLevelType w:val="hybridMultilevel"/>
     <w:tmpl w:val="8A04531A"/>
@@ -488,7 +889,7 @@
       </w:pPr>
     </w:lvl>
   </w:abstractNum>
-  <w:abstractNum w:abstractNumId="4" w15:restartNumberingAfterBreak="0">
+  <w:abstractNum w:abstractNumId="5" w15:restartNumberingAfterBreak="0">
     <w:nsid w:val="18064AD0"/>
     <w:multiLevelType w:val="hybridMultilevel"/>
     <w:tmpl w:val="B2108638"/>
@@ -600,7 +1001,7 @@
       </w:rPr>
     </w:lvl>
   </w:abstractNum>
-  <w:abstractNum w:abstractNumId="5" w15:restartNumberingAfterBreak="0">
+  <w:abstractNum w:abstractNumId="6" w15:restartNumberingAfterBreak="0">
     <w:nsid w:val="1E7520FA"/>
     <w:multiLevelType w:val="multilevel"/>
     <w:tmpl w:val="7CA06F7E"/>
@@ -687,7 +1088,96 @@
       </w:pPr>
     </w:lvl>
   </w:abstractNum>
-  <w:abstractNum w:abstractNumId="6" w15:restartNumberingAfterBreak="0">
+  <w:abstractNum w:abstractNumId="7" w15:restartNumberingAfterBreak="0">
+    <w:nsid w:val="22123502"/>
+    <w:multiLevelType w:val="hybridMultilevel"/>
+    <w:tmpl w:val="9362C21C"/>
+    <w:lvl w:ilvl="0" w:tplc="702A8A50">
+      <w:start w:val="1"/>
+      <w:numFmt w:val="lowerLetter"/>
+      <w:lvlText w:val="(%1)"/>
+      <w:lvlJc w:val="left"/>
+      <w:pPr>
+        <w:ind w:left="720" w:hanging="360"/>
+      </w:pPr>
+      <w:rPr>
+        <w:rFonts w:hint="default"/>
+      </w:rPr>
+    </w:lvl>
+    <w:lvl w:ilvl="1" w:tplc="04090019" w:tentative="1">
+      <w:start w:val="1"/>
+      <w:numFmt w:val="lowerLetter"/>
+      <w:lvlText w:val="%2."/>
+      <w:lvlJc w:val="left"/>
+      <w:pPr>
+        <w:ind w:left="1440" w:hanging="360"/>
+      </w:pPr>
+    </w:lvl>
+    <w:lvl w:ilvl="2" w:tplc="0409001B" w:tentative="1">
+      <w:start w:val="1"/>
+      <w:numFmt w:val="lowerRoman"/>
+      <w:lvlText w:val="%3."/>
+      <w:lvlJc w:val="right"/>
+      <w:pPr>
+        <w:ind w:left="2160" w:hanging="180"/>
+      </w:pPr>
+    </w:lvl>
+    <w:lvl w:ilvl="3" w:tplc="0409000F" w:tentative="1">
+      <w:start w:val="1"/>
+      <w:numFmt w:val="decimal"/>
+      <w:lvlText w:val="%4."/>
+      <w:lvlJc w:val="left"/>
+      <w:pPr>
+        <w:ind w:left="2880" w:hanging="360"/>
+      </w:pPr>
+    </w:lvl>
+    <w:lvl w:ilvl="4" w:tplc="04090019" w:tentative="1">
+      <w:start w:val="1"/>
+      <w:numFmt w:val="lowerLetter"/>
+      <w:lvlText w:val="%5."/>
+      <w:lvlJc w:val="left"/>
+      <w:pPr>
+        <w:ind w:left="3600" w:hanging="360"/>
+      </w:pPr>
+    </w:lvl>
+    <w:lvl w:ilvl="5" w:tplc="0409001B" w:tentative="1">
+      <w:start w:val="1"/>
+      <w:numFmt w:val="lowerRoman"/>
+      <w:lvlText w:val="%6."/>
+      <w:lvlJc w:val="right"/>
+      <w:pPr>
+        <w:ind w:left="4320" w:hanging="180"/>
+      </w:pPr>
+    </w:lvl>
+    <w:lvl w:ilvl="6" w:tplc="0409000F" w:tentative="1">
+      <w:start w:val="1"/>
+      <w:numFmt w:val="decimal"/>
+      <w:lvlText w:val="%7."/>
+      <w:lvlJc w:val="left"/>
+      <w:pPr>
+        <w:ind w:left="5040" w:hanging="360"/>
+      </w:pPr>
+    </w:lvl>
+    <w:lvl w:ilvl="7" w:tplc="04090019" w:tentative="1">
+      <w:start w:val="1"/>
+      <w:numFmt w:val="lowerLetter"/>
+      <w:lvlText w:val="%8."/>
+      <w:lvlJc w:val="left"/>
+      <w:pPr>
+        <w:ind w:left="5760" w:hanging="360"/>
+      </w:pPr>
+    </w:lvl>
+    <w:lvl w:ilvl="8" w:tplc="0409001B" w:tentative="1">
+      <w:start w:val="1"/>
+      <w:numFmt w:val="lowerRoman"/>
+      <w:lvlText w:val="%9."/>
+      <w:lvlJc w:val="right"/>
+      <w:pPr>
+        <w:ind w:left="6480" w:hanging="180"/>
+      </w:pPr>
+    </w:lvl>
+  </w:abstractNum>
+  <w:abstractNum w:abstractNumId="8" w15:restartNumberingAfterBreak="0">
     <w:nsid w:val="26A71D8F"/>
     <w:multiLevelType w:val="hybridMultilevel"/>
     <w:tmpl w:val="FE98B7BC"/>
@@ -776,7 +1266,7 @@
       </w:pPr>
     </w:lvl>
   </w:abstractNum>
-  <w:abstractNum w:abstractNumId="7" w15:restartNumberingAfterBreak="0">
+  <w:abstractNum w:abstractNumId="9" w15:restartNumberingAfterBreak="0">
     <w:nsid w:val="322D1568"/>
     <w:multiLevelType w:val="hybridMultilevel"/>
     <w:tmpl w:val="23F49D5E"/>
@@ -865,7 +1355,7 @@
       </w:pPr>
     </w:lvl>
   </w:abstractNum>
-  <w:abstractNum w:abstractNumId="8" w15:restartNumberingAfterBreak="0">
+  <w:abstractNum w:abstractNumId="10" w15:restartNumberingAfterBreak="0">
     <w:nsid w:val="3A5A5C4D"/>
     <w:multiLevelType w:val="multilevel"/>
     <w:tmpl w:val="6798B430"/>
@@ -978,7 +1468,7 @@
       </w:pPr>
     </w:lvl>
   </w:abstractNum>
-  <w:abstractNum w:abstractNumId="9" w15:restartNumberingAfterBreak="0">
+  <w:abstractNum w:abstractNumId="11" w15:restartNumberingAfterBreak="0">
     <w:nsid w:val="3D0641ED"/>
     <w:multiLevelType w:val="hybridMultilevel"/>
     <w:tmpl w:val="723A9BBE"/>
@@ -1067,7 +1557,7 @@
       </w:pPr>
     </w:lvl>
   </w:abstractNum>
-  <w:abstractNum w:abstractNumId="10" w15:restartNumberingAfterBreak="0">
+  <w:abstractNum w:abstractNumId="12" w15:restartNumberingAfterBreak="0">
     <w:nsid w:val="46E0521F"/>
     <w:multiLevelType w:val="hybridMultilevel"/>
     <w:tmpl w:val="1B747C92"/>
@@ -1156,7 +1646,7 @@
       </w:pPr>
     </w:lvl>
   </w:abstractNum>
-  <w:abstractNum w:abstractNumId="11" w15:restartNumberingAfterBreak="0">
+  <w:abstractNum w:abstractNumId="13" w15:restartNumberingAfterBreak="0">
     <w:nsid w:val="474D1793"/>
     <w:multiLevelType w:val="hybridMultilevel"/>
     <w:tmpl w:val="10EEFB28"/>
@@ -1269,7 +1759,7 @@
       </w:rPr>
     </w:lvl>
   </w:abstractNum>
-  <w:abstractNum w:abstractNumId="12" w15:restartNumberingAfterBreak="0">
+  <w:abstractNum w:abstractNumId="14" w15:restartNumberingAfterBreak="0">
     <w:nsid w:val="4C052824"/>
     <w:multiLevelType w:val="hybridMultilevel"/>
     <w:tmpl w:val="11625F16"/>
@@ -1358,7 +1848,7 @@
       </w:pPr>
     </w:lvl>
   </w:abstractNum>
-  <w:abstractNum w:abstractNumId="13" w15:restartNumberingAfterBreak="0">
+  <w:abstractNum w:abstractNumId="15" w15:restartNumberingAfterBreak="0">
     <w:nsid w:val="538317A3"/>
     <w:multiLevelType w:val="hybridMultilevel"/>
     <w:tmpl w:val="C7F234C8"/>
@@ -1471,7 +1961,7 @@
       </w:rPr>
     </w:lvl>
   </w:abstractNum>
-  <w:abstractNum w:abstractNumId="14" w15:restartNumberingAfterBreak="0">
+  <w:abstractNum w:abstractNumId="16" w15:restartNumberingAfterBreak="0">
     <w:nsid w:val="53AB00CB"/>
     <w:multiLevelType w:val="hybridMultilevel"/>
     <w:tmpl w:val="8D4ABCDA"/>
@@ -1560,7 +2050,7 @@
       </w:pPr>
     </w:lvl>
   </w:abstractNum>
-  <w:abstractNum w:abstractNumId="15" w15:restartNumberingAfterBreak="0">
+  <w:abstractNum w:abstractNumId="17" w15:restartNumberingAfterBreak="0">
     <w:nsid w:val="580512A5"/>
     <w:multiLevelType w:val="hybridMultilevel"/>
     <w:tmpl w:val="A70AB6C6"/>
@@ -1649,7 +2139,96 @@
       </w:pPr>
     </w:lvl>
   </w:abstractNum>
-  <w:abstractNum w:abstractNumId="16" w15:restartNumberingAfterBreak="0">
+  <w:abstractNum w:abstractNumId="18" w15:restartNumberingAfterBreak="0">
+    <w:nsid w:val="5DA30F54"/>
+    <w:multiLevelType w:val="hybridMultilevel"/>
+    <w:tmpl w:val="F1889214"/>
+    <w:lvl w:ilvl="0" w:tplc="EA6A80C2">
+      <w:start w:val="1"/>
+      <w:numFmt w:val="lowerLetter"/>
+      <w:lvlText w:val="(%1)"/>
+      <w:lvlJc w:val="left"/>
+      <w:pPr>
+        <w:ind w:left="720" w:hanging="360"/>
+      </w:pPr>
+      <w:rPr>
+        <w:rFonts w:hint="default"/>
+      </w:rPr>
+    </w:lvl>
+    <w:lvl w:ilvl="1" w:tplc="04090019" w:tentative="1">
+      <w:start w:val="1"/>
+      <w:numFmt w:val="lowerLetter"/>
+      <w:lvlText w:val="%2."/>
+      <w:lvlJc w:val="left"/>
+      <w:pPr>
+        <w:ind w:left="1440" w:hanging="360"/>
+      </w:pPr>
+    </w:lvl>
+    <w:lvl w:ilvl="2" w:tplc="0409001B" w:tentative="1">
+      <w:start w:val="1"/>
+      <w:numFmt w:val="lowerRoman"/>
+      <w:lvlText w:val="%3."/>
+      <w:lvlJc w:val="right"/>
+      <w:pPr>
+        <w:ind w:left="2160" w:hanging="180"/>
+      </w:pPr>
+    </w:lvl>
+    <w:lvl w:ilvl="3" w:tplc="0409000F" w:tentative="1">
+      <w:start w:val="1"/>
+      <w:numFmt w:val="decimal"/>
+      <w:lvlText w:val="%4."/>
+      <w:lvlJc w:val="left"/>
+      <w:pPr>
+        <w:ind w:left="2880" w:hanging="360"/>
+      </w:pPr>
+    </w:lvl>
+    <w:lvl w:ilvl="4" w:tplc="04090019" w:tentative="1">
+      <w:start w:val="1"/>
+      <w:numFmt w:val="lowerLetter"/>
+      <w:lvlText w:val="%5."/>
+      <w:lvlJc w:val="left"/>
+      <w:pPr>
+        <w:ind w:left="3600" w:hanging="360"/>
+      </w:pPr>
+    </w:lvl>
+    <w:lvl w:ilvl="5" w:tplc="0409001B" w:tentative="1">
+      <w:start w:val="1"/>
+      <w:numFmt w:val="lowerRoman"/>
+      <w:lvlText w:val="%6."/>
+      <w:lvlJc w:val="right"/>
+      <w:pPr>
+        <w:ind w:left="4320" w:hanging="180"/>
+      </w:pPr>
+    </w:lvl>
+    <w:lvl w:ilvl="6" w:tplc="0409000F" w:tentative="1">
+      <w:start w:val="1"/>
+      <w:numFmt w:val="decimal"/>
+      <w:lvlText w:val="%7."/>
+      <w:lvlJc w:val="left"/>
+      <w:pPr>
+        <w:ind w:left="5040" w:hanging="360"/>
+      </w:pPr>
+    </w:lvl>
+    <w:lvl w:ilvl="7" w:tplc="04090019" w:tentative="1">
+      <w:start w:val="1"/>
+      <w:numFmt w:val="lowerLetter"/>
+      <w:lvlText w:val="%8."/>
+      <w:lvlJc w:val="left"/>
+      <w:pPr>
+        <w:ind w:left="5760" w:hanging="360"/>
+      </w:pPr>
+    </w:lvl>
+    <w:lvl w:ilvl="8" w:tplc="0409001B" w:tentative="1">
+      <w:start w:val="1"/>
+      <w:numFmt w:val="lowerRoman"/>
+      <w:lvlText w:val="%9."/>
+      <w:lvlJc w:val="right"/>
+      <w:pPr>
+        <w:ind w:left="6480" w:hanging="180"/>
+      </w:pPr>
+    </w:lvl>
+  </w:abstractNum>
+  <w:abstractNum w:abstractNumId="19" w15:restartNumberingAfterBreak="0">
     <w:nsid w:val="5F6A2BA9"/>
     <w:multiLevelType w:val="hybridMultilevel"/>
     <w:tmpl w:val="CEE8172A"/>
@@ -1761,7 +2340,7 @@
       </w:rPr>
     </w:lvl>
   </w:abstractNum>
-  <w:abstractNum w:abstractNumId="17" w15:restartNumberingAfterBreak="0">
+  <w:abstractNum w:abstractNumId="20" w15:restartNumberingAfterBreak="0">
     <w:nsid w:val="61670647"/>
     <w:multiLevelType w:val="hybridMultilevel"/>
     <w:tmpl w:val="42A66DD4"/>
@@ -1850,7 +2429,7 @@
       </w:pPr>
     </w:lvl>
   </w:abstractNum>
-  <w:abstractNum w:abstractNumId="18" w15:restartNumberingAfterBreak="0">
+  <w:abstractNum w:abstractNumId="21" w15:restartNumberingAfterBreak="0">
     <w:nsid w:val="63061FDA"/>
     <w:multiLevelType w:val="hybridMultilevel"/>
     <w:tmpl w:val="A17EE9BE"/>
@@ -1963,7 +2542,7 @@
       </w:rPr>
     </w:lvl>
   </w:abstractNum>
-  <w:abstractNum w:abstractNumId="19" w15:restartNumberingAfterBreak="0">
+  <w:abstractNum w:abstractNumId="22" w15:restartNumberingAfterBreak="0">
     <w:nsid w:val="64A37D64"/>
     <w:multiLevelType w:val="hybridMultilevel"/>
     <w:tmpl w:val="97202A3C"/>
@@ -2054,7 +2633,120 @@
       </w:pPr>
     </w:lvl>
   </w:abstractNum>
-  <w:abstractNum w:abstractNumId="20" w15:restartNumberingAfterBreak="0">
+  <w:abstractNum w:abstractNumId="23" w15:restartNumberingAfterBreak="0">
+    <w:nsid w:val="67823075"/>
+    <w:multiLevelType w:val="hybridMultilevel"/>
+    <w:tmpl w:val="518608D2"/>
+    <w:lvl w:ilvl="0" w:tplc="04090001">
+      <w:start w:val="1"/>
+      <w:numFmt w:val="bullet"/>
+      <w:lvlText w:val=""/>
+      <w:lvlJc w:val="left"/>
+      <w:pPr>
+        <w:ind w:left="720" w:hanging="360"/>
+      </w:pPr>
+      <w:rPr>
+        <w:rFonts w:ascii="Symbol" w:eastAsia="Times New Roman" w:hAnsi="Symbol" w:cs="Times New Roman" w:hint="default"/>
+      </w:rPr>
+    </w:lvl>
+    <w:lvl w:ilvl="1" w:tplc="04090003" w:tentative="1">
+      <w:start w:val="1"/>
+      <w:numFmt w:val="bullet"/>
+      <w:lvlText w:val="o"/>
+      <w:lvlJc w:val="left"/>
+      <w:pPr>
+        <w:ind w:left="1440" w:hanging="360"/>
+      </w:pPr>
+      <w:rPr>
+        <w:rFonts w:ascii="Courier New" w:hAnsi="Courier New" w:hint="default"/>
+      </w:rPr>
+    </w:lvl>
+    <w:lvl w:ilvl="2" w:tplc="04090005" w:tentative="1">
+      <w:start w:val="1"/>
+      <w:numFmt w:val="bullet"/>
+      <w:lvlText w:val=""/>
+      <w:lvlJc w:val="left"/>
+      <w:pPr>
+        <w:ind w:left="2160" w:hanging="360"/>
+      </w:pPr>
+      <w:rPr>
+        <w:rFonts w:ascii="Wingdings" w:hAnsi="Wingdings" w:hint="default"/>
+      </w:rPr>
+    </w:lvl>
+    <w:lvl w:ilvl="3" w:tplc="04090001" w:tentative="1">
+      <w:start w:val="1"/>
+      <w:numFmt w:val="bullet"/>
+      <w:lvlText w:val=""/>
+      <w:lvlJc w:val="left"/>
+      <w:pPr>
+        <w:ind w:left="2880" w:hanging="360"/>
+      </w:pPr>
+      <w:rPr>
+        <w:rFonts w:ascii="Symbol" w:hAnsi="Symbol" w:hint="default"/>
+      </w:rPr>
+    </w:lvl>
+    <w:lvl w:ilvl="4" w:tplc="04090003" w:tentative="1">
+      <w:start w:val="1"/>
+      <w:numFmt w:val="bullet"/>
+      <w:lvlText w:val="o"/>
+      <w:lvlJc w:val="left"/>
+      <w:pPr>
+        <w:ind w:left="3600" w:hanging="360"/>
+      </w:pPr>
+      <w:rPr>
+        <w:rFonts w:ascii="Courier New" w:hAnsi="Courier New" w:hint="default"/>
+      </w:rPr>
+    </w:lvl>
+    <w:lvl w:ilvl="5" w:tplc="04090005" w:tentative="1">
+      <w:start w:val="1"/>
+      <w:numFmt w:val="bullet"/>
+      <w:lvlText w:val=""/>
+      <w:lvlJc w:val="left"/>
+      <w:pPr>
+        <w:ind w:left="4320" w:hanging="360"/>
+      </w:pPr>
+      <w:rPr>
+        <w:rFonts w:ascii="Wingdings" w:hAnsi="Wingdings" w:hint="default"/>
+      </w:rPr>
+    </w:lvl>
+    <w:lvl w:ilvl="6" w:tplc="04090001" w:tentative="1">
+      <w:start w:val="1"/>
+      <w:numFmt w:val="bullet"/>
+      <w:lvlText w:val=""/>
+      <w:lvlJc w:val="left"/>
+      <w:pPr>
+        <w:ind w:left="5040" w:hanging="360"/>
+      </w:pPr>
+      <w:rPr>
+        <w:rFonts w:ascii="Symbol" w:hAnsi="Symbol" w:hint="default"/>
+      </w:rPr>
+    </w:lvl>
+    <w:lvl w:ilvl="7" w:tplc="04090003" w:tentative="1">
+      <w:start w:val="1"/>
+      <w:numFmt w:val="bullet"/>
+      <w:lvlText w:val="o"/>
+      <w:lvlJc w:val="left"/>
+      <w:pPr>
+        <w:ind w:left="5760" w:hanging="360"/>
+      </w:pPr>
+      <w:rPr>
+        <w:rFonts w:ascii="Courier New" w:hAnsi="Courier New" w:hint="default"/>
+      </w:rPr>
+    </w:lvl>
+    <w:lvl w:ilvl="8" w:tplc="04090005" w:tentative="1">
+      <w:start w:val="1"/>
+      <w:numFmt w:val="bullet"/>
+      <w:lvlText w:val=""/>
+      <w:lvlJc w:val="left"/>
+      <w:pPr>
+        <w:ind w:left="6480" w:hanging="360"/>
+      </w:pPr>
+      <w:rPr>
+        <w:rFonts w:ascii="Wingdings" w:hAnsi="Wingdings" w:hint="default"/>
+      </w:rPr>
+    </w:lvl>
+  </w:abstractNum>
+  <w:abstractNum w:abstractNumId="24" w15:restartNumberingAfterBreak="0">
     <w:nsid w:val="69536833"/>
     <w:multiLevelType w:val="hybridMultilevel"/>
     <w:tmpl w:val="3C3AC76A"/>
@@ -2166,7 +2858,7 @@
       </w:rPr>
     </w:lvl>
   </w:abstractNum>
-  <w:abstractNum w:abstractNumId="21" w15:restartNumberingAfterBreak="0">
+  <w:abstractNum w:abstractNumId="25" w15:restartNumberingAfterBreak="0">
     <w:nsid w:val="6C165158"/>
     <w:multiLevelType w:val="hybridMultilevel"/>
     <w:tmpl w:val="2E6664BA"/>
@@ -2278,7 +2970,7 @@
       </w:rPr>
     </w:lvl>
   </w:abstractNum>
-  <w:abstractNum w:abstractNumId="22" w15:restartNumberingAfterBreak="0">
+  <w:abstractNum w:abstractNumId="26" w15:restartNumberingAfterBreak="0">
     <w:nsid w:val="6FA737AD"/>
     <w:multiLevelType w:val="hybridMultilevel"/>
     <w:tmpl w:val="B2DC1F74"/>
@@ -2367,7 +3059,7 @@
       </w:pPr>
     </w:lvl>
   </w:abstractNum>
-  <w:abstractNum w:abstractNumId="23" w15:restartNumberingAfterBreak="0">
+  <w:abstractNum w:abstractNumId="27" w15:restartNumberingAfterBreak="0">
     <w:nsid w:val="723B0B0D"/>
     <w:multiLevelType w:val="hybridMultilevel"/>
     <w:tmpl w:val="CC3A6162"/>
@@ -2457,7 +3149,7 @@
       </w:pPr>
     </w:lvl>
   </w:abstractNum>
-  <w:abstractNum w:abstractNumId="24" w15:restartNumberingAfterBreak="0">
+  <w:abstractNum w:abstractNumId="28" w15:restartNumberingAfterBreak="0">
     <w:nsid w:val="78A811A4"/>
     <w:multiLevelType w:val="hybridMultilevel"/>
     <w:tmpl w:val="5616EB04"/>
@@ -2547,31 +3239,31 @@
     </w:lvl>
   </w:abstractNum>
   <w:num w:numId="1">
-    <w:abstractNumId w:val="5"/>
+    <w:abstractNumId w:val="6"/>
   </w:num>
   <w:num w:numId="2">
-    <w:abstractNumId w:val="5"/>
+    <w:abstractNumId w:val="6"/>
   </w:num>
   <w:num w:numId="3">
-    <w:abstractNumId w:val="8"/>
+    <w:abstractNumId w:val="10"/>
   </w:num>
   <w:num w:numId="4">
-    <w:abstractNumId w:val="5"/>
+    <w:abstractNumId w:val="6"/>
   </w:num>
   <w:num w:numId="5">
-    <w:abstractNumId w:val="5"/>
+    <w:abstractNumId w:val="6"/>
   </w:num>
   <w:num w:numId="6">
-    <w:abstractNumId w:val="16"/>
+    <w:abstractNumId w:val="19"/>
   </w:num>
   <w:num w:numId="7">
     <w:abstractNumId w:val="2"/>
   </w:num>
   <w:num w:numId="8">
-    <w:abstractNumId w:val="24"/>
+    <w:abstractNumId w:val="28"/>
   </w:num>
   <w:num w:numId="9">
-    <w:abstractNumId w:val="6"/>
+    <w:abstractNumId w:val="8"/>
   </w:num>
   <w:num w:numId="10">
     <w:abstractNumId w:val="1"/>
@@ -2580,85 +3272,97 @@
     <w:abstractNumId w:val="0"/>
   </w:num>
   <w:num w:numId="12">
-    <w:abstractNumId w:val="19"/>
+    <w:abstractNumId w:val="22"/>
   </w:num>
   <w:num w:numId="13">
+    <w:abstractNumId w:val="14"/>
+  </w:num>
+  <w:num w:numId="14">
+    <w:abstractNumId w:val="21"/>
+  </w:num>
+  <w:num w:numId="15">
+    <w:abstractNumId w:val="4"/>
+  </w:num>
+  <w:num w:numId="16">
     <w:abstractNumId w:val="12"/>
   </w:num>
-  <w:num w:numId="14">
-    <w:abstractNumId w:val="18"/>
-  </w:num>
-  <w:num w:numId="15">
-    <w:abstractNumId w:val="3"/>
-  </w:num>
-  <w:num w:numId="16">
-    <w:abstractNumId w:val="10"/>
-  </w:num>
   <w:num w:numId="17">
-    <w:abstractNumId w:val="9"/>
+    <w:abstractNumId w:val="11"/>
   </w:num>
   <w:num w:numId="18">
-    <w:abstractNumId w:val="11"/>
+    <w:abstractNumId w:val="13"/>
   </w:num>
   <w:num w:numId="19">
-    <w:abstractNumId w:val="22"/>
+    <w:abstractNumId w:val="26"/>
   </w:num>
   <w:num w:numId="20">
-    <w:abstractNumId w:val="15"/>
+    <w:abstractNumId w:val="17"/>
   </w:num>
   <w:num w:numId="21">
-    <w:abstractNumId w:val="23"/>
+    <w:abstractNumId w:val="27"/>
   </w:num>
   <w:num w:numId="22">
-    <w:abstractNumId w:val="23"/>
+    <w:abstractNumId w:val="27"/>
     <w:lvlOverride w:ilvl="0">
       <w:startOverride w:val="1"/>
     </w:lvlOverride>
   </w:num>
   <w:num w:numId="23">
-    <w:abstractNumId w:val="23"/>
+    <w:abstractNumId w:val="27"/>
     <w:lvlOverride w:ilvl="0">
       <w:startOverride w:val="1"/>
     </w:lvlOverride>
   </w:num>
   <w:num w:numId="24">
-    <w:abstractNumId w:val="4"/>
+    <w:abstractNumId w:val="5"/>
   </w:num>
   <w:num w:numId="25">
-    <w:abstractNumId w:val="23"/>
+    <w:abstractNumId w:val="27"/>
     <w:lvlOverride w:ilvl="0">
       <w:startOverride w:val="1"/>
     </w:lvlOverride>
   </w:num>
   <w:num w:numId="26">
-    <w:abstractNumId w:val="20"/>
+    <w:abstractNumId w:val="24"/>
   </w:num>
   <w:num w:numId="27">
-    <w:abstractNumId w:val="23"/>
+    <w:abstractNumId w:val="27"/>
     <w:lvlOverride w:ilvl="0">
       <w:startOverride w:val="1"/>
     </w:lvlOverride>
   </w:num>
   <w:num w:numId="28">
-    <w:abstractNumId w:val="23"/>
+    <w:abstractNumId w:val="27"/>
     <w:lvlOverride w:ilvl="0">
       <w:startOverride w:val="1"/>
     </w:lvlOverride>
   </w:num>
   <w:num w:numId="29">
-    <w:abstractNumId w:val="21"/>
+    <w:abstractNumId w:val="25"/>
   </w:num>
   <w:num w:numId="30">
+    <w:abstractNumId w:val="9"/>
+  </w:num>
+  <w:num w:numId="31">
+    <w:abstractNumId w:val="20"/>
+  </w:num>
+  <w:num w:numId="32">
+    <w:abstractNumId w:val="16"/>
+  </w:num>
+  <w:num w:numId="33">
+    <w:abstractNumId w:val="15"/>
+  </w:num>
+  <w:num w:numId="34">
+    <w:abstractNumId w:val="3"/>
+  </w:num>
+  <w:num w:numId="35">
     <w:abstractNumId w:val="7"/>
   </w:num>
-  <w:num w:numId="31">
-    <w:abstractNumId w:val="17"/>
+  <w:num w:numId="36">
+    <w:abstractNumId w:val="18"/>
   </w:num>
-  <w:num w:numId="32">
-    <w:abstractNumId w:val="14"/>
-  </w:num>
-  <w:num w:numId="33">
-    <w:abstractNumId w:val="13"/>
+  <w:num w:numId="37">
+    <w:abstractNumId w:val="23"/>
   </w:num>
 </w:numbering>
 </file>

</xml_diff>

<commit_message>
add more a3 hints
</commit_message>
<xml_diff>
--- a/assignment_3/assignment_3.docx
+++ b/assignment_3/assignment_3.docx
@@ -116,8 +116,107 @@
     </w:p>
     <w:p>
       <w:pPr>
-        <w:spacing w:line="360" w:lineRule="auto"/>
-      </w:pPr>
+        <w:pStyle w:val="ListParagraph"/>
+        <w:numPr>
+          <w:ilvl w:val="0"/>
+          <w:numId w:val="37"/>
+        </w:numPr>
+      </w:pPr>
+      <w:r>
+        <w:t xml:space="preserve">The </w:t>
+      </w:r>
+      <m:oMath>
+        <m:r>
+          <w:rPr>
+            <w:rFonts w:ascii="Cambria Math" w:hAnsi="Cambria Math"/>
+          </w:rPr>
+          <m:t>T</m:t>
+        </m:r>
+        <m:d>
+          <m:dPr>
+            <m:begChr m:val="["/>
+            <m:endChr m:val="]"/>
+            <m:ctrlPr>
+              <w:rPr>
+                <w:rFonts w:ascii="Cambria Math" w:hAnsi="Cambria Math"/>
+                <w:i/>
+              </w:rPr>
+            </m:ctrlPr>
+          </m:dPr>
+          <m:e>
+            <m:d>
+              <m:dPr>
+                <m:begChr m:val="〈"/>
+                <m:endChr m:val="〉"/>
+                <m:ctrlPr>
+                  <w:rPr>
+                    <w:rFonts w:ascii="Cambria Math" w:hAnsi="Cambria Math"/>
+                    <w:i/>
+                  </w:rPr>
+                </m:ctrlPr>
+              </m:dPr>
+              <m:e>
+                <m:r>
+                  <w:rPr>
+                    <w:rFonts w:ascii="Cambria Math" w:hAnsi="Cambria Math"/>
+                  </w:rPr>
+                  <m:t>i, j</m:t>
+                </m:r>
+              </m:e>
+            </m:d>
+          </m:e>
+        </m:d>
+      </m:oMath>
+      <w:r>
+        <w:rPr>
+          <w:rFonts w:eastAsiaTheme="minorEastAsia"/>
+        </w:rPr>
+        <w:t xml:space="preserve"> returns just the previous square that is in its min sum path</w:t>
+      </w:r>
+      <w:r>
+        <w:rPr>
+          <w:rFonts w:eastAsiaTheme="minorEastAsia"/>
+        </w:rPr>
+        <w:t xml:space="preserve">, like </w:t>
+      </w:r>
+      <m:oMath>
+        <m:r>
+          <w:rPr>
+            <w:rFonts w:ascii="Cambria Math" w:eastAsiaTheme="minorEastAsia" w:hAnsi="Cambria Math"/>
+          </w:rPr>
+          <m:t>prev</m:t>
+        </m:r>
+        <m:d>
+          <m:dPr>
+            <m:ctrlPr>
+              <w:rPr>
+                <w:rFonts w:ascii="Cambria Math" w:eastAsiaTheme="minorEastAsia" w:hAnsi="Cambria Math"/>
+                <w:i/>
+              </w:rPr>
+            </m:ctrlPr>
+          </m:dPr>
+          <m:e>
+            <m:r>
+              <w:rPr>
+                <w:rFonts w:ascii="Cambria Math" w:eastAsiaTheme="minorEastAsia" w:hAnsi="Cambria Math"/>
+              </w:rPr>
+              <m:t>⋅</m:t>
+            </m:r>
+          </m:e>
+        </m:d>
+      </m:oMath>
+      <w:r>
+        <w:rPr>
+          <w:rFonts w:eastAsiaTheme="minorEastAsia"/>
+        </w:rPr>
+        <w:t xml:space="preserve"> for shortest paths.</w:t>
+      </w:r>
+      <w:r>
+        <w:rPr>
+          <w:rFonts w:eastAsiaTheme="minorEastAsia"/>
+        </w:rPr>
+        <w:t xml:space="preserve"> “…which is the immediately previous square…”</w:t>
+      </w:r>
     </w:p>
     <w:p>
       <w:pPr>
@@ -214,6 +313,180 @@
     </w:p>
     <w:p>
       <w:pPr>
+        <w:pStyle w:val="ListParagraph"/>
+        <w:numPr>
+          <w:ilvl w:val="0"/>
+          <w:numId w:val="37"/>
+        </w:numPr>
+      </w:pPr>
+      <w:r>
+        <w:t xml:space="preserve">The </w:t>
+      </w:r>
+      <m:oMath>
+        <m:r>
+          <w:rPr>
+            <w:rFonts w:ascii="Cambria Math" w:hAnsi="Cambria Math"/>
+          </w:rPr>
+          <m:t>s⟼t</m:t>
+        </m:r>
+      </m:oMath>
+      <w:r>
+        <w:rPr>
+          <w:rFonts w:eastAsiaTheme="minorEastAsia"/>
+        </w:rPr>
+        <w:t xml:space="preserve"> </w:t>
+      </w:r>
+      <w:r>
+        <w:rPr>
+          <w:rFonts w:eastAsiaTheme="minorEastAsia"/>
+        </w:rPr>
+        <w:t xml:space="preserve">notation </w:t>
+      </w:r>
+      <w:r>
+        <w:rPr>
+          <w:rFonts w:eastAsiaTheme="minorEastAsia"/>
+        </w:rPr>
+        <w:t xml:space="preserve">means you must leave </w:t>
+      </w:r>
+      <m:oMath>
+        <m:r>
+          <w:rPr>
+            <w:rFonts w:ascii="Cambria Math" w:eastAsiaTheme="minorEastAsia" w:hAnsi="Cambria Math"/>
+          </w:rPr>
+          <m:t>s</m:t>
+        </m:r>
+      </m:oMath>
+      <w:r>
+        <w:rPr>
+          <w:rFonts w:eastAsiaTheme="minorEastAsia"/>
+        </w:rPr>
+        <w:t xml:space="preserve"> by a certain time to ensure that you reach </w:t>
+      </w:r>
+      <m:oMath>
+        <m:r>
+          <w:rPr>
+            <w:rFonts w:ascii="Cambria Math" w:eastAsiaTheme="minorEastAsia" w:hAnsi="Cambria Math"/>
+          </w:rPr>
+          <m:t>t</m:t>
+        </m:r>
+      </m:oMath>
+      <w:r>
+        <w:rPr>
+          <w:rFonts w:eastAsiaTheme="minorEastAsia"/>
+        </w:rPr>
+        <w:t xml:space="preserve"> by the end of the day.</w:t>
+      </w:r>
+    </w:p>
+    <w:p>
+      <w:pPr>
+        <w:pStyle w:val="ListParagraph"/>
+        <w:numPr>
+          <w:ilvl w:val="0"/>
+          <w:numId w:val="37"/>
+        </w:numPr>
+      </w:pPr>
+      <w:r>
+        <w:rPr>
+          <w:rFonts w:eastAsiaTheme="minorEastAsia"/>
+        </w:rPr>
+        <w:t xml:space="preserve">Other wording: </w:t>
+      </w:r>
+      <w:r>
+        <w:rPr>
+          <w:rFonts w:eastAsiaTheme="minorEastAsia"/>
+        </w:rPr>
+        <w:t xml:space="preserve">Assume that we always start to drive at a particular time of day, say 7 AM, and always end driving at a particular time, say 7 PM. So, when we </w:t>
+      </w:r>
+      <w:r>
+        <w:rPr>
+          <w:rFonts w:eastAsiaTheme="minorEastAsia"/>
+        </w:rPr>
+        <w:t>say,</w:t>
+      </w:r>
+      <w:r>
+        <w:rPr>
+          <w:rFonts w:eastAsiaTheme="minorEastAsia"/>
+        </w:rPr>
+        <w:t xml:space="preserve"> “within a day,” we mean if we leave by 7 AM, then we arrive by 7 PM.</w:t>
+      </w:r>
+    </w:p>
+    <w:p>
+      <w:pPr>
+        <w:pStyle w:val="ListParagraph"/>
+        <w:numPr>
+          <w:ilvl w:val="0"/>
+          <w:numId w:val="37"/>
+        </w:numPr>
+      </w:pPr>
+      <w:r>
+        <w:rPr>
+          <w:rFonts w:eastAsiaTheme="minorEastAsia"/>
+        </w:rPr>
+        <w:t xml:space="preserve">What </w:t>
+      </w:r>
+      <m:oMath>
+        <m:r>
+          <w:rPr>
+            <w:rFonts w:ascii="Cambria Math" w:eastAsiaTheme="minorEastAsia" w:hAnsi="Cambria Math"/>
+          </w:rPr>
+          <m:t>s</m:t>
+        </m:r>
+        <m:r>
+          <w:rPr>
+            <w:rFonts w:ascii="Cambria Math" w:hAnsi="Cambria Math"/>
+          </w:rPr>
+          <m:t>⟼</m:t>
+        </m:r>
+        <m:r>
+          <w:rPr>
+            <w:rFonts w:ascii="Cambria Math" w:hAnsi="Cambria Math"/>
+          </w:rPr>
+          <m:t>t</m:t>
+        </m:r>
+      </m:oMath>
+      <w:r>
+        <w:rPr>
+          <w:rFonts w:eastAsiaTheme="minorEastAsia"/>
+        </w:rPr>
+        <w:t xml:space="preserve"> means is that if we leave </w:t>
+      </w:r>
+      <m:oMath>
+        <m:r>
+          <w:rPr>
+            <w:rFonts w:ascii="Cambria Math" w:eastAsiaTheme="minorEastAsia" w:hAnsi="Cambria Math"/>
+          </w:rPr>
+          <m:t>s</m:t>
+        </m:r>
+      </m:oMath>
+      <w:r>
+        <w:rPr>
+          <w:rFonts w:eastAsiaTheme="minorEastAsia"/>
+        </w:rPr>
+        <w:t xml:space="preserve"> at 7 AM, then we’re guaranteed to reach </w:t>
+      </w:r>
+      <m:oMath>
+        <m:r>
+          <w:rPr>
+            <w:rFonts w:ascii="Cambria Math" w:eastAsiaTheme="minorEastAsia" w:hAnsi="Cambria Math"/>
+          </w:rPr>
+          <m:t>t</m:t>
+        </m:r>
+      </m:oMath>
+      <w:r>
+        <w:rPr>
+          <w:rFonts w:eastAsiaTheme="minorEastAsia"/>
+        </w:rPr>
+        <w:t xml:space="preserve"> no later than 7 PM</w:t>
+      </w:r>
+      <w:r>
+        <w:rPr>
+          <w:rFonts w:eastAsiaTheme="minorEastAsia"/>
+        </w:rPr>
+        <w:t>.</w:t>
+      </w:r>
+    </w:p>
+    <w:p>
+      <w:pPr>
         <w:spacing w:line="360" w:lineRule="auto"/>
       </w:pPr>
     </w:p>
@@ -234,13 +507,33 @@
           <w:b/>
           <w:bCs/>
         </w:rPr>
+        <w:lastRenderedPageBreak/>
         <w:t>Pseudocode</w:t>
       </w:r>
     </w:p>
     <w:p>
       <w:pPr>
-        <w:spacing w:line="360" w:lineRule="auto"/>
-      </w:pPr>
+        <w:pStyle w:val="ListParagraph"/>
+        <w:numPr>
+          <w:ilvl w:val="0"/>
+          <w:numId w:val="37"/>
+        </w:numPr>
+      </w:pPr>
+      <w:r>
+        <w:t>Space efficiency characterizes the space, in addition to that needed to encode the input, the algorithm consumes/requires.</w:t>
+      </w:r>
+    </w:p>
+    <w:p>
+      <w:pPr>
+        <w:pStyle w:val="ListParagraph"/>
+        <w:numPr>
+          <w:ilvl w:val="0"/>
+          <w:numId w:val="37"/>
+        </w:numPr>
+      </w:pPr>
+      <w:r>
+        <w:t>In other words, ignore the space needed to encode the input, but count every other space that is allocated. And yes, you would include the space needed to encode the output.</w:t>
+      </w:r>
     </w:p>
     <w:p>
       <w:pPr>
@@ -321,6 +614,121 @@
           <w:bCs/>
         </w:rPr>
         <w:t>Worst-Case Number of Possible Alignments</w:t>
+      </w:r>
+    </w:p>
+    <w:p>
+      <w:pPr>
+        <w:pStyle w:val="ListParagraph"/>
+        <w:numPr>
+          <w:ilvl w:val="0"/>
+          <w:numId w:val="37"/>
+        </w:numPr>
+      </w:pPr>
+      <w:r>
+        <w:t xml:space="preserve">May end up with something more than </w:t>
+      </w:r>
+      <m:oMath>
+        <m:sSup>
+          <m:sSupPr>
+            <m:ctrlPr>
+              <w:rPr>
+                <w:rFonts w:ascii="Cambria Math" w:hAnsi="Cambria Math"/>
+                <w:i/>
+              </w:rPr>
+            </m:ctrlPr>
+          </m:sSupPr>
+          <m:e>
+            <m:r>
+              <w:rPr>
+                <w:rFonts w:ascii="Cambria Math" w:hAnsi="Cambria Math"/>
+              </w:rPr>
+              <m:t>2</m:t>
+            </m:r>
+          </m:e>
+          <m:sup>
+            <m:r>
+              <w:rPr>
+                <w:rFonts w:ascii="Cambria Math" w:hAnsi="Cambria Math"/>
+              </w:rPr>
+              <m:t>n</m:t>
+            </m:r>
+          </m:sup>
+        </m:sSup>
+      </m:oMath>
+      <w:r>
+        <w:rPr>
+          <w:rFonts w:eastAsiaTheme="minorEastAsia"/>
+        </w:rPr>
+        <w:t xml:space="preserve">. The problem asks only that you establish </w:t>
+      </w:r>
+      <m:oMath>
+        <m:sSup>
+          <m:sSupPr>
+            <m:ctrlPr>
+              <w:rPr>
+                <w:rFonts w:ascii="Cambria Math" w:eastAsiaTheme="minorEastAsia" w:hAnsi="Cambria Math"/>
+                <w:i/>
+              </w:rPr>
+            </m:ctrlPr>
+          </m:sSupPr>
+          <m:e>
+            <m:r>
+              <w:rPr>
+                <w:rFonts w:ascii="Cambria Math" w:eastAsiaTheme="minorEastAsia" w:hAnsi="Cambria Math"/>
+              </w:rPr>
+              <m:t>2</m:t>
+            </m:r>
+          </m:e>
+          <m:sup>
+            <m:r>
+              <w:rPr>
+                <w:rFonts w:ascii="Cambria Math" w:eastAsiaTheme="minorEastAsia" w:hAnsi="Cambria Math"/>
+              </w:rPr>
+              <m:t>n</m:t>
+            </m:r>
+          </m:sup>
+        </m:sSup>
+      </m:oMath>
+      <w:r>
+        <w:rPr>
+          <w:rFonts w:eastAsiaTheme="minorEastAsia"/>
+        </w:rPr>
+        <w:t xml:space="preserve"> as a lower bound, as that is what </w:t>
+      </w:r>
+      <m:oMath>
+        <m:r>
+          <m:rPr>
+            <m:sty m:val="p"/>
+          </m:rPr>
+          <w:rPr>
+            <w:rFonts w:ascii="Cambria Math" w:eastAsiaTheme="minorEastAsia" w:hAnsi="Cambria Math"/>
+          </w:rPr>
+          <m:t>Ω</m:t>
+        </m:r>
+        <m:d>
+          <m:dPr>
+            <m:ctrlPr>
+              <w:rPr>
+                <w:rFonts w:ascii="Cambria Math" w:eastAsiaTheme="minorEastAsia" w:hAnsi="Cambria Math"/>
+                <w:i/>
+              </w:rPr>
+            </m:ctrlPr>
+          </m:dPr>
+          <m:e>
+            <m:r>
+              <w:rPr>
+                <w:rFonts w:ascii="Cambria Math" w:eastAsiaTheme="minorEastAsia" w:hAnsi="Cambria Math"/>
+              </w:rPr>
+              <m:t>⋅</m:t>
+            </m:r>
+          </m:e>
+        </m:d>
+      </m:oMath>
+      <w:r>
+        <w:rPr>
+          <w:rFonts w:eastAsiaTheme="minorEastAsia"/>
+        </w:rPr>
+        <w:t xml:space="preserve"> means.</w:t>
       </w:r>
     </w:p>
     <w:p>

</xml_diff>

<commit_message>
finish a3q3a and code
</commit_message>
<xml_diff>
--- a/assignment_3/assignment_3.docx
+++ b/assignment_3/assignment_3.docx
@@ -7286,7 +7286,6 @@
         </w:rPr>
         <w:t xml:space="preserve"> = </w:t>
       </w:r>
-      <w:proofErr w:type="spellStart"/>
       <w:r>
         <w:rPr>
           <w:rFonts w:ascii="Menlo" w:hAnsi="Menlo" w:cs="Menlo"/>
@@ -7296,7 +7295,6 @@
         </w:rPr>
         <w:t>j</w:t>
       </w:r>
-      <w:proofErr w:type="spellEnd"/>
       <w:r>
         <w:rPr>
           <w:rFonts w:ascii="Menlo" w:hAnsi="Menlo" w:cs="Menlo"/>
@@ -9577,48 +9575,2710 @@
         <w:pStyle w:val="ListParagraph"/>
         <w:numPr>
           <w:ilvl w:val="0"/>
-          <w:numId w:val="37"/>
+          <w:numId w:val="36"/>
         </w:numPr>
-      </w:pPr>
-      <w:r>
-        <w:t xml:space="preserve">To be clear, </w:t>
-      </w:r>
-      <w:r>
-        <w:t xml:space="preserve">we </w:t>
-      </w:r>
-      <w:r>
-        <w:t>do not need resources such as ways to measure time and distance.</w:t>
+        <w:rPr>
+          <w:b/>
+          <w:bCs/>
+        </w:rPr>
+      </w:pPr>
+      <w:r>
+        <w:rPr>
+          <w:b/>
+          <w:bCs/>
+        </w:rPr>
+        <w:t>Lower and Upper Bounds on Alignment Length</w:t>
       </w:r>
     </w:p>
     <w:p>
       <w:pPr>
         <w:spacing w:line="360" w:lineRule="auto"/>
-      </w:pPr>
+        <w:ind w:left="360" w:firstLine="360"/>
+      </w:pPr>
+      <w:r>
+        <w:t xml:space="preserve">The goal here is to determine the lower- and upper-bounds on the alignment length of the edit distance problem. To help answer this question, code was written in C++ using dynamic programming to test with different inputs to see the results. </w:t>
+      </w:r>
+      <w:r>
+        <w:t xml:space="preserve">The following snippet of the code contains the most important part of the program, which is the </w:t>
+      </w:r>
+      <w:r>
+        <w:t>build-up</w:t>
+      </w:r>
+      <w:r>
+        <w:t xml:space="preserve"> of the dynamic programming array as follows:</w:t>
+      </w:r>
     </w:p>
     <w:p>
       <w:pPr>
-        <w:pStyle w:val="ListParagraph"/>
-        <w:numPr>
-          <w:ilvl w:val="0"/>
-          <w:numId w:val="36"/>
-        </w:numPr>
-        <w:rPr>
-          <w:b/>
-          <w:bCs/>
-        </w:rPr>
-      </w:pPr>
-      <w:r>
-        <w:rPr>
-          <w:b/>
-          <w:bCs/>
-        </w:rPr>
-        <w:t>Lower and Upper Bounds on Alignment Length</w:t>
+        <w:shd w:val="clear" w:color="auto" w:fill="1E1E1E"/>
+        <w:spacing w:line="360" w:lineRule="auto"/>
+        <w:ind w:left="360"/>
+        <w:rPr>
+          <w:rFonts w:ascii="Menlo" w:hAnsi="Menlo" w:cs="Menlo"/>
+          <w:color w:val="D4D4D4"/>
+          <w:sz w:val="22"/>
+          <w:szCs w:val="22"/>
+        </w:rPr>
+      </w:pPr>
+      <w:r>
+        <w:rPr>
+          <w:rFonts w:ascii="Menlo" w:hAnsi="Menlo" w:cs="Menlo"/>
+          <w:color w:val="C586C0"/>
+          <w:sz w:val="22"/>
+          <w:szCs w:val="22"/>
+        </w:rPr>
+        <w:t>for</w:t>
+      </w:r>
+      <w:r>
+        <w:rPr>
+          <w:rFonts w:ascii="Menlo" w:hAnsi="Menlo" w:cs="Menlo"/>
+          <w:color w:val="D4D4D4"/>
+          <w:sz w:val="22"/>
+          <w:szCs w:val="22"/>
+        </w:rPr>
+        <w:t xml:space="preserve"> (</w:t>
+      </w:r>
+      <w:r>
+        <w:rPr>
+          <w:rFonts w:ascii="Menlo" w:hAnsi="Menlo" w:cs="Menlo"/>
+          <w:color w:val="569CD6"/>
+          <w:sz w:val="22"/>
+          <w:szCs w:val="22"/>
+        </w:rPr>
+        <w:t>int</w:t>
+      </w:r>
+      <w:r>
+        <w:rPr>
+          <w:rFonts w:ascii="Menlo" w:hAnsi="Menlo" w:cs="Menlo"/>
+          <w:color w:val="D4D4D4"/>
+          <w:sz w:val="22"/>
+          <w:szCs w:val="22"/>
+        </w:rPr>
+        <w:t xml:space="preserve"> </w:t>
+      </w:r>
+      <w:proofErr w:type="spellStart"/>
+      <w:r>
+        <w:rPr>
+          <w:rFonts w:ascii="Menlo" w:hAnsi="Menlo" w:cs="Menlo"/>
+          <w:color w:val="D4D4D4"/>
+          <w:sz w:val="22"/>
+          <w:szCs w:val="22"/>
+        </w:rPr>
+        <w:t>i</w:t>
+      </w:r>
+      <w:proofErr w:type="spellEnd"/>
+      <w:r>
+        <w:rPr>
+          <w:rFonts w:ascii="Menlo" w:hAnsi="Menlo" w:cs="Menlo"/>
+          <w:color w:val="D4D4D4"/>
+          <w:sz w:val="22"/>
+          <w:szCs w:val="22"/>
+        </w:rPr>
+        <w:t xml:space="preserve"> = </w:t>
+      </w:r>
+      <w:r>
+        <w:rPr>
+          <w:rFonts w:ascii="Menlo" w:hAnsi="Menlo" w:cs="Menlo"/>
+          <w:color w:val="B5CEA8"/>
+          <w:sz w:val="22"/>
+          <w:szCs w:val="22"/>
+        </w:rPr>
+        <w:t>1</w:t>
+      </w:r>
+      <w:r>
+        <w:rPr>
+          <w:rFonts w:ascii="Menlo" w:hAnsi="Menlo" w:cs="Menlo"/>
+          <w:color w:val="D4D4D4"/>
+          <w:sz w:val="22"/>
+          <w:szCs w:val="22"/>
+        </w:rPr>
+        <w:t xml:space="preserve">; </w:t>
+      </w:r>
+      <w:proofErr w:type="spellStart"/>
+      <w:r>
+        <w:rPr>
+          <w:rFonts w:ascii="Menlo" w:hAnsi="Menlo" w:cs="Menlo"/>
+          <w:color w:val="D4D4D4"/>
+          <w:sz w:val="22"/>
+          <w:szCs w:val="22"/>
+        </w:rPr>
+        <w:t>i</w:t>
+      </w:r>
+      <w:proofErr w:type="spellEnd"/>
+      <w:r>
+        <w:rPr>
+          <w:rFonts w:ascii="Menlo" w:hAnsi="Menlo" w:cs="Menlo"/>
+          <w:color w:val="D4D4D4"/>
+          <w:sz w:val="22"/>
+          <w:szCs w:val="22"/>
+        </w:rPr>
+        <w:t xml:space="preserve"> &lt;= </w:t>
+      </w:r>
+      <w:r>
+        <w:rPr>
+          <w:rFonts w:ascii="Menlo" w:hAnsi="Menlo" w:cs="Menlo"/>
+          <w:color w:val="D4D4D4"/>
+          <w:sz w:val="22"/>
+          <w:szCs w:val="22"/>
+        </w:rPr>
+        <w:t>n</w:t>
+      </w:r>
+      <w:r>
+        <w:rPr>
+          <w:rFonts w:ascii="Menlo" w:hAnsi="Menlo" w:cs="Menlo"/>
+          <w:color w:val="D4D4D4"/>
+          <w:sz w:val="22"/>
+          <w:szCs w:val="22"/>
+        </w:rPr>
+        <w:t xml:space="preserve">; </w:t>
+      </w:r>
+      <w:proofErr w:type="spellStart"/>
+      <w:r>
+        <w:rPr>
+          <w:rFonts w:ascii="Menlo" w:hAnsi="Menlo" w:cs="Menlo"/>
+          <w:color w:val="D4D4D4"/>
+          <w:sz w:val="22"/>
+          <w:szCs w:val="22"/>
+        </w:rPr>
+        <w:t>i</w:t>
+      </w:r>
+      <w:proofErr w:type="spellEnd"/>
+      <w:r>
+        <w:rPr>
+          <w:rFonts w:ascii="Menlo" w:hAnsi="Menlo" w:cs="Menlo"/>
+          <w:color w:val="D4D4D4"/>
+          <w:sz w:val="22"/>
+          <w:szCs w:val="22"/>
+        </w:rPr>
+        <w:t>++) {</w:t>
       </w:r>
     </w:p>
     <w:p>
       <w:pPr>
+        <w:shd w:val="clear" w:color="auto" w:fill="1E1E1E"/>
         <w:spacing w:line="360" w:lineRule="auto"/>
-      </w:pPr>
+        <w:ind w:left="360"/>
+        <w:rPr>
+          <w:rFonts w:ascii="Menlo" w:hAnsi="Menlo" w:cs="Menlo"/>
+          <w:color w:val="D4D4D4"/>
+          <w:sz w:val="22"/>
+          <w:szCs w:val="22"/>
+        </w:rPr>
+      </w:pPr>
+      <w:r>
+        <w:rPr>
+          <w:rFonts w:ascii="Menlo" w:hAnsi="Menlo" w:cs="Menlo"/>
+          <w:color w:val="D4D4D4"/>
+          <w:sz w:val="22"/>
+          <w:szCs w:val="22"/>
+        </w:rPr>
+        <w:t xml:space="preserve">    </w:t>
+      </w:r>
+      <w:proofErr w:type="spellStart"/>
+      <w:r>
+        <w:rPr>
+          <w:rFonts w:ascii="Menlo" w:hAnsi="Menlo" w:cs="Menlo"/>
+          <w:color w:val="9CDCFE"/>
+          <w:sz w:val="22"/>
+          <w:szCs w:val="22"/>
+        </w:rPr>
+        <w:t>dp</w:t>
+      </w:r>
+      <w:proofErr w:type="spellEnd"/>
+      <w:r>
+        <w:rPr>
+          <w:rFonts w:ascii="Menlo" w:hAnsi="Menlo" w:cs="Menlo"/>
+          <w:color w:val="D4D4D4"/>
+          <w:sz w:val="22"/>
+          <w:szCs w:val="22"/>
+        </w:rPr>
+        <w:t>[</w:t>
+      </w:r>
+      <w:proofErr w:type="spellStart"/>
+      <w:r>
+        <w:rPr>
+          <w:rFonts w:ascii="Menlo" w:hAnsi="Menlo" w:cs="Menlo"/>
+          <w:color w:val="D4D4D4"/>
+          <w:sz w:val="22"/>
+          <w:szCs w:val="22"/>
+        </w:rPr>
+        <w:t>i</w:t>
+      </w:r>
+      <w:proofErr w:type="spellEnd"/>
+      <w:r>
+        <w:rPr>
+          <w:rFonts w:ascii="Menlo" w:hAnsi="Menlo" w:cs="Menlo"/>
+          <w:color w:val="D4D4D4"/>
+          <w:sz w:val="22"/>
+          <w:szCs w:val="22"/>
+        </w:rPr>
+        <w:t>][</w:t>
+      </w:r>
+      <w:r>
+        <w:rPr>
+          <w:rFonts w:ascii="Menlo" w:hAnsi="Menlo" w:cs="Menlo"/>
+          <w:color w:val="B5CEA8"/>
+          <w:sz w:val="22"/>
+          <w:szCs w:val="22"/>
+        </w:rPr>
+        <w:t>0</w:t>
+      </w:r>
+      <w:r>
+        <w:rPr>
+          <w:rFonts w:ascii="Menlo" w:hAnsi="Menlo" w:cs="Menlo"/>
+          <w:color w:val="D4D4D4"/>
+          <w:sz w:val="22"/>
+          <w:szCs w:val="22"/>
+        </w:rPr>
+        <w:t xml:space="preserve">] = </w:t>
+      </w:r>
+      <w:proofErr w:type="spellStart"/>
+      <w:proofErr w:type="gramStart"/>
+      <w:r>
+        <w:rPr>
+          <w:rFonts w:ascii="Menlo" w:hAnsi="Menlo" w:cs="Menlo"/>
+          <w:color w:val="D4D4D4"/>
+          <w:sz w:val="22"/>
+          <w:szCs w:val="22"/>
+        </w:rPr>
+        <w:t>i</w:t>
+      </w:r>
+      <w:proofErr w:type="spellEnd"/>
+      <w:r>
+        <w:rPr>
+          <w:rFonts w:ascii="Menlo" w:hAnsi="Menlo" w:cs="Menlo"/>
+          <w:color w:val="D4D4D4"/>
+          <w:sz w:val="22"/>
+          <w:szCs w:val="22"/>
+        </w:rPr>
+        <w:t>;</w:t>
+      </w:r>
+      <w:proofErr w:type="gramEnd"/>
+    </w:p>
+    <w:p>
+      <w:pPr>
+        <w:shd w:val="clear" w:color="auto" w:fill="1E1E1E"/>
+        <w:spacing w:line="360" w:lineRule="auto"/>
+        <w:ind w:left="360"/>
+        <w:rPr>
+          <w:rFonts w:ascii="Menlo" w:hAnsi="Menlo" w:cs="Menlo"/>
+          <w:color w:val="D4D4D4"/>
+          <w:sz w:val="22"/>
+          <w:szCs w:val="22"/>
+        </w:rPr>
+      </w:pPr>
+      <w:r>
+        <w:rPr>
+          <w:rFonts w:ascii="Menlo" w:hAnsi="Menlo" w:cs="Menlo"/>
+          <w:color w:val="D4D4D4"/>
+          <w:sz w:val="22"/>
+          <w:szCs w:val="22"/>
+        </w:rPr>
+        <w:t>}</w:t>
+      </w:r>
+    </w:p>
+    <w:p>
+      <w:pPr>
+        <w:shd w:val="clear" w:color="auto" w:fill="1E1E1E"/>
+        <w:spacing w:line="360" w:lineRule="auto"/>
+        <w:ind w:left="360"/>
+        <w:rPr>
+          <w:rFonts w:ascii="Menlo" w:hAnsi="Menlo" w:cs="Menlo"/>
+          <w:color w:val="D4D4D4"/>
+          <w:sz w:val="22"/>
+          <w:szCs w:val="22"/>
+        </w:rPr>
+      </w:pPr>
+      <w:r>
+        <w:rPr>
+          <w:rFonts w:ascii="Menlo" w:hAnsi="Menlo" w:cs="Menlo"/>
+          <w:color w:val="C586C0"/>
+          <w:sz w:val="22"/>
+          <w:szCs w:val="22"/>
+        </w:rPr>
+        <w:t>for</w:t>
+      </w:r>
+      <w:r>
+        <w:rPr>
+          <w:rFonts w:ascii="Menlo" w:hAnsi="Menlo" w:cs="Menlo"/>
+          <w:color w:val="D4D4D4"/>
+          <w:sz w:val="22"/>
+          <w:szCs w:val="22"/>
+        </w:rPr>
+        <w:t xml:space="preserve"> (</w:t>
+      </w:r>
+      <w:r>
+        <w:rPr>
+          <w:rFonts w:ascii="Menlo" w:hAnsi="Menlo" w:cs="Menlo"/>
+          <w:color w:val="569CD6"/>
+          <w:sz w:val="22"/>
+          <w:szCs w:val="22"/>
+        </w:rPr>
+        <w:t>int</w:t>
+      </w:r>
+      <w:r>
+        <w:rPr>
+          <w:rFonts w:ascii="Menlo" w:hAnsi="Menlo" w:cs="Menlo"/>
+          <w:color w:val="D4D4D4"/>
+          <w:sz w:val="22"/>
+          <w:szCs w:val="22"/>
+        </w:rPr>
+        <w:t xml:space="preserve"> j = </w:t>
+      </w:r>
+      <w:r>
+        <w:rPr>
+          <w:rFonts w:ascii="Menlo" w:hAnsi="Menlo" w:cs="Menlo"/>
+          <w:color w:val="B5CEA8"/>
+          <w:sz w:val="22"/>
+          <w:szCs w:val="22"/>
+        </w:rPr>
+        <w:t>1</w:t>
+      </w:r>
+      <w:r>
+        <w:rPr>
+          <w:rFonts w:ascii="Menlo" w:hAnsi="Menlo" w:cs="Menlo"/>
+          <w:color w:val="D4D4D4"/>
+          <w:sz w:val="22"/>
+          <w:szCs w:val="22"/>
+        </w:rPr>
+        <w:t xml:space="preserve">; j &lt;= </w:t>
+      </w:r>
+      <w:r>
+        <w:rPr>
+          <w:rFonts w:ascii="Menlo" w:hAnsi="Menlo" w:cs="Menlo"/>
+          <w:color w:val="D4D4D4"/>
+          <w:sz w:val="22"/>
+          <w:szCs w:val="22"/>
+        </w:rPr>
+        <w:t>m</w:t>
+      </w:r>
+      <w:r>
+        <w:rPr>
+          <w:rFonts w:ascii="Menlo" w:hAnsi="Menlo" w:cs="Menlo"/>
+          <w:color w:val="D4D4D4"/>
+          <w:sz w:val="22"/>
+          <w:szCs w:val="22"/>
+        </w:rPr>
+        <w:t xml:space="preserve">; </w:t>
+      </w:r>
+      <w:proofErr w:type="spellStart"/>
+      <w:r>
+        <w:rPr>
+          <w:rFonts w:ascii="Menlo" w:hAnsi="Menlo" w:cs="Menlo"/>
+          <w:color w:val="D4D4D4"/>
+          <w:sz w:val="22"/>
+          <w:szCs w:val="22"/>
+        </w:rPr>
+        <w:t>j++</w:t>
+      </w:r>
+      <w:proofErr w:type="spellEnd"/>
+      <w:r>
+        <w:rPr>
+          <w:rFonts w:ascii="Menlo" w:hAnsi="Menlo" w:cs="Menlo"/>
+          <w:color w:val="D4D4D4"/>
+          <w:sz w:val="22"/>
+          <w:szCs w:val="22"/>
+        </w:rPr>
+        <w:t>) {</w:t>
+      </w:r>
+    </w:p>
+    <w:p>
+      <w:pPr>
+        <w:shd w:val="clear" w:color="auto" w:fill="1E1E1E"/>
+        <w:spacing w:line="360" w:lineRule="auto"/>
+        <w:ind w:left="360"/>
+        <w:rPr>
+          <w:rFonts w:ascii="Menlo" w:hAnsi="Menlo" w:cs="Menlo"/>
+          <w:color w:val="D4D4D4"/>
+          <w:sz w:val="22"/>
+          <w:szCs w:val="22"/>
+        </w:rPr>
+      </w:pPr>
+      <w:r>
+        <w:rPr>
+          <w:rFonts w:ascii="Menlo" w:hAnsi="Menlo" w:cs="Menlo"/>
+          <w:color w:val="D4D4D4"/>
+          <w:sz w:val="22"/>
+          <w:szCs w:val="22"/>
+        </w:rPr>
+        <w:t xml:space="preserve">    </w:t>
+      </w:r>
+      <w:proofErr w:type="spellStart"/>
+      <w:r>
+        <w:rPr>
+          <w:rFonts w:ascii="Menlo" w:hAnsi="Menlo" w:cs="Menlo"/>
+          <w:color w:val="9CDCFE"/>
+          <w:sz w:val="22"/>
+          <w:szCs w:val="22"/>
+        </w:rPr>
+        <w:t>dp</w:t>
+      </w:r>
+      <w:proofErr w:type="spellEnd"/>
+      <w:r>
+        <w:rPr>
+          <w:rFonts w:ascii="Menlo" w:hAnsi="Menlo" w:cs="Menlo"/>
+          <w:color w:val="D4D4D4"/>
+          <w:sz w:val="22"/>
+          <w:szCs w:val="22"/>
+        </w:rPr>
+        <w:t>[</w:t>
+      </w:r>
+      <w:r>
+        <w:rPr>
+          <w:rFonts w:ascii="Menlo" w:hAnsi="Menlo" w:cs="Menlo"/>
+          <w:color w:val="B5CEA8"/>
+          <w:sz w:val="22"/>
+          <w:szCs w:val="22"/>
+        </w:rPr>
+        <w:t>0</w:t>
+      </w:r>
+      <w:r>
+        <w:rPr>
+          <w:rFonts w:ascii="Menlo" w:hAnsi="Menlo" w:cs="Menlo"/>
+          <w:color w:val="D4D4D4"/>
+          <w:sz w:val="22"/>
+          <w:szCs w:val="22"/>
+        </w:rPr>
+        <w:t xml:space="preserve">][j] = </w:t>
+      </w:r>
+      <w:proofErr w:type="gramStart"/>
+      <w:r>
+        <w:rPr>
+          <w:rFonts w:ascii="Menlo" w:hAnsi="Menlo" w:cs="Menlo"/>
+          <w:color w:val="D4D4D4"/>
+          <w:sz w:val="22"/>
+          <w:szCs w:val="22"/>
+        </w:rPr>
+        <w:t>j;</w:t>
+      </w:r>
+      <w:proofErr w:type="gramEnd"/>
+    </w:p>
+    <w:p>
+      <w:pPr>
+        <w:shd w:val="clear" w:color="auto" w:fill="1E1E1E"/>
+        <w:spacing w:line="360" w:lineRule="auto"/>
+        <w:ind w:left="360"/>
+        <w:rPr>
+          <w:rFonts w:ascii="Menlo" w:hAnsi="Menlo" w:cs="Menlo"/>
+          <w:color w:val="D4D4D4"/>
+          <w:sz w:val="22"/>
+          <w:szCs w:val="22"/>
+        </w:rPr>
+      </w:pPr>
+      <w:r>
+        <w:rPr>
+          <w:rFonts w:ascii="Menlo" w:hAnsi="Menlo" w:cs="Menlo"/>
+          <w:color w:val="D4D4D4"/>
+          <w:sz w:val="22"/>
+          <w:szCs w:val="22"/>
+        </w:rPr>
+        <w:t>}</w:t>
+      </w:r>
+    </w:p>
+    <w:p>
+      <w:pPr>
+        <w:shd w:val="clear" w:color="auto" w:fill="1E1E1E"/>
+        <w:spacing w:line="360" w:lineRule="auto"/>
+        <w:ind w:left="360"/>
+        <w:rPr>
+          <w:rFonts w:ascii="Menlo" w:hAnsi="Menlo" w:cs="Menlo"/>
+          <w:color w:val="D4D4D4"/>
+          <w:sz w:val="22"/>
+          <w:szCs w:val="22"/>
+        </w:rPr>
+      </w:pPr>
+      <w:r>
+        <w:rPr>
+          <w:rFonts w:ascii="Menlo" w:hAnsi="Menlo" w:cs="Menlo"/>
+          <w:color w:val="C586C0"/>
+          <w:sz w:val="22"/>
+          <w:szCs w:val="22"/>
+        </w:rPr>
+        <w:t>for</w:t>
+      </w:r>
+      <w:r>
+        <w:rPr>
+          <w:rFonts w:ascii="Menlo" w:hAnsi="Menlo" w:cs="Menlo"/>
+          <w:color w:val="D4D4D4"/>
+          <w:sz w:val="22"/>
+          <w:szCs w:val="22"/>
+        </w:rPr>
+        <w:t xml:space="preserve"> (</w:t>
+      </w:r>
+      <w:r>
+        <w:rPr>
+          <w:rFonts w:ascii="Menlo" w:hAnsi="Menlo" w:cs="Menlo"/>
+          <w:color w:val="569CD6"/>
+          <w:sz w:val="22"/>
+          <w:szCs w:val="22"/>
+        </w:rPr>
+        <w:t>int</w:t>
+      </w:r>
+      <w:r>
+        <w:rPr>
+          <w:rFonts w:ascii="Menlo" w:hAnsi="Menlo" w:cs="Menlo"/>
+          <w:color w:val="D4D4D4"/>
+          <w:sz w:val="22"/>
+          <w:szCs w:val="22"/>
+        </w:rPr>
+        <w:t xml:space="preserve"> </w:t>
+      </w:r>
+      <w:proofErr w:type="spellStart"/>
+      <w:r>
+        <w:rPr>
+          <w:rFonts w:ascii="Menlo" w:hAnsi="Menlo" w:cs="Menlo"/>
+          <w:color w:val="D4D4D4"/>
+          <w:sz w:val="22"/>
+          <w:szCs w:val="22"/>
+        </w:rPr>
+        <w:t>i</w:t>
+      </w:r>
+      <w:proofErr w:type="spellEnd"/>
+      <w:r>
+        <w:rPr>
+          <w:rFonts w:ascii="Menlo" w:hAnsi="Menlo" w:cs="Menlo"/>
+          <w:color w:val="D4D4D4"/>
+          <w:sz w:val="22"/>
+          <w:szCs w:val="22"/>
+        </w:rPr>
+        <w:t xml:space="preserve"> = </w:t>
+      </w:r>
+      <w:r>
+        <w:rPr>
+          <w:rFonts w:ascii="Menlo" w:hAnsi="Menlo" w:cs="Menlo"/>
+          <w:color w:val="B5CEA8"/>
+          <w:sz w:val="22"/>
+          <w:szCs w:val="22"/>
+        </w:rPr>
+        <w:t>1</w:t>
+      </w:r>
+      <w:r>
+        <w:rPr>
+          <w:rFonts w:ascii="Menlo" w:hAnsi="Menlo" w:cs="Menlo"/>
+          <w:color w:val="D4D4D4"/>
+          <w:sz w:val="22"/>
+          <w:szCs w:val="22"/>
+        </w:rPr>
+        <w:t xml:space="preserve">; </w:t>
+      </w:r>
+      <w:proofErr w:type="spellStart"/>
+      <w:r>
+        <w:rPr>
+          <w:rFonts w:ascii="Menlo" w:hAnsi="Menlo" w:cs="Menlo"/>
+          <w:color w:val="D4D4D4"/>
+          <w:sz w:val="22"/>
+          <w:szCs w:val="22"/>
+        </w:rPr>
+        <w:t>i</w:t>
+      </w:r>
+      <w:proofErr w:type="spellEnd"/>
+      <w:r>
+        <w:rPr>
+          <w:rFonts w:ascii="Menlo" w:hAnsi="Menlo" w:cs="Menlo"/>
+          <w:color w:val="D4D4D4"/>
+          <w:sz w:val="22"/>
+          <w:szCs w:val="22"/>
+        </w:rPr>
+        <w:t xml:space="preserve"> &lt;= </w:t>
+      </w:r>
+      <w:r>
+        <w:rPr>
+          <w:rFonts w:ascii="Menlo" w:hAnsi="Menlo" w:cs="Menlo"/>
+          <w:color w:val="D4D4D4"/>
+          <w:sz w:val="22"/>
+          <w:szCs w:val="22"/>
+        </w:rPr>
+        <w:t>n</w:t>
+      </w:r>
+      <w:r>
+        <w:rPr>
+          <w:rFonts w:ascii="Menlo" w:hAnsi="Menlo" w:cs="Menlo"/>
+          <w:color w:val="D4D4D4"/>
+          <w:sz w:val="22"/>
+          <w:szCs w:val="22"/>
+        </w:rPr>
+        <w:t xml:space="preserve">; </w:t>
+      </w:r>
+      <w:proofErr w:type="spellStart"/>
+      <w:r>
+        <w:rPr>
+          <w:rFonts w:ascii="Menlo" w:hAnsi="Menlo" w:cs="Menlo"/>
+          <w:color w:val="D4D4D4"/>
+          <w:sz w:val="22"/>
+          <w:szCs w:val="22"/>
+        </w:rPr>
+        <w:t>i</w:t>
+      </w:r>
+      <w:proofErr w:type="spellEnd"/>
+      <w:r>
+        <w:rPr>
+          <w:rFonts w:ascii="Menlo" w:hAnsi="Menlo" w:cs="Menlo"/>
+          <w:color w:val="D4D4D4"/>
+          <w:sz w:val="22"/>
+          <w:szCs w:val="22"/>
+        </w:rPr>
+        <w:t>++) {</w:t>
+      </w:r>
+    </w:p>
+    <w:p>
+      <w:pPr>
+        <w:shd w:val="clear" w:color="auto" w:fill="1E1E1E"/>
+        <w:spacing w:line="360" w:lineRule="auto"/>
+        <w:ind w:left="360"/>
+        <w:rPr>
+          <w:rFonts w:ascii="Menlo" w:hAnsi="Menlo" w:cs="Menlo"/>
+          <w:color w:val="D4D4D4"/>
+          <w:sz w:val="22"/>
+          <w:szCs w:val="22"/>
+        </w:rPr>
+      </w:pPr>
+      <w:r>
+        <w:rPr>
+          <w:rFonts w:ascii="Menlo" w:hAnsi="Menlo" w:cs="Menlo"/>
+          <w:color w:val="D4D4D4"/>
+          <w:sz w:val="22"/>
+          <w:szCs w:val="22"/>
+        </w:rPr>
+        <w:t xml:space="preserve">    </w:t>
+      </w:r>
+      <w:r>
+        <w:rPr>
+          <w:rFonts w:ascii="Menlo" w:hAnsi="Menlo" w:cs="Menlo"/>
+          <w:color w:val="C586C0"/>
+          <w:sz w:val="22"/>
+          <w:szCs w:val="22"/>
+        </w:rPr>
+        <w:t>for</w:t>
+      </w:r>
+      <w:r>
+        <w:rPr>
+          <w:rFonts w:ascii="Menlo" w:hAnsi="Menlo" w:cs="Menlo"/>
+          <w:color w:val="D4D4D4"/>
+          <w:sz w:val="22"/>
+          <w:szCs w:val="22"/>
+        </w:rPr>
+        <w:t xml:space="preserve"> (</w:t>
+      </w:r>
+      <w:r>
+        <w:rPr>
+          <w:rFonts w:ascii="Menlo" w:hAnsi="Menlo" w:cs="Menlo"/>
+          <w:color w:val="569CD6"/>
+          <w:sz w:val="22"/>
+          <w:szCs w:val="22"/>
+        </w:rPr>
+        <w:t>int</w:t>
+      </w:r>
+      <w:r>
+        <w:rPr>
+          <w:rFonts w:ascii="Menlo" w:hAnsi="Menlo" w:cs="Menlo"/>
+          <w:color w:val="D4D4D4"/>
+          <w:sz w:val="22"/>
+          <w:szCs w:val="22"/>
+        </w:rPr>
+        <w:t xml:space="preserve"> j = </w:t>
+      </w:r>
+      <w:r>
+        <w:rPr>
+          <w:rFonts w:ascii="Menlo" w:hAnsi="Menlo" w:cs="Menlo"/>
+          <w:color w:val="B5CEA8"/>
+          <w:sz w:val="22"/>
+          <w:szCs w:val="22"/>
+        </w:rPr>
+        <w:t>1</w:t>
+      </w:r>
+      <w:r>
+        <w:rPr>
+          <w:rFonts w:ascii="Menlo" w:hAnsi="Menlo" w:cs="Menlo"/>
+          <w:color w:val="D4D4D4"/>
+          <w:sz w:val="22"/>
+          <w:szCs w:val="22"/>
+        </w:rPr>
+        <w:t xml:space="preserve">; j &lt;= </w:t>
+      </w:r>
+      <w:r>
+        <w:rPr>
+          <w:rFonts w:ascii="Menlo" w:hAnsi="Menlo" w:cs="Menlo"/>
+          <w:color w:val="D4D4D4"/>
+          <w:sz w:val="22"/>
+          <w:szCs w:val="22"/>
+        </w:rPr>
+        <w:t>m</w:t>
+      </w:r>
+      <w:r>
+        <w:rPr>
+          <w:rFonts w:ascii="Menlo" w:hAnsi="Menlo" w:cs="Menlo"/>
+          <w:color w:val="D4D4D4"/>
+          <w:sz w:val="22"/>
+          <w:szCs w:val="22"/>
+        </w:rPr>
+        <w:t xml:space="preserve">; </w:t>
+      </w:r>
+      <w:proofErr w:type="spellStart"/>
+      <w:r>
+        <w:rPr>
+          <w:rFonts w:ascii="Menlo" w:hAnsi="Menlo" w:cs="Menlo"/>
+          <w:color w:val="D4D4D4"/>
+          <w:sz w:val="22"/>
+          <w:szCs w:val="22"/>
+        </w:rPr>
+        <w:t>j++</w:t>
+      </w:r>
+      <w:proofErr w:type="spellEnd"/>
+      <w:r>
+        <w:rPr>
+          <w:rFonts w:ascii="Menlo" w:hAnsi="Menlo" w:cs="Menlo"/>
+          <w:color w:val="D4D4D4"/>
+          <w:sz w:val="22"/>
+          <w:szCs w:val="22"/>
+        </w:rPr>
+        <w:t>) {</w:t>
+      </w:r>
+    </w:p>
+    <w:p>
+      <w:pPr>
+        <w:shd w:val="clear" w:color="auto" w:fill="1E1E1E"/>
+        <w:spacing w:line="360" w:lineRule="auto"/>
+        <w:ind w:left="360"/>
+        <w:rPr>
+          <w:rFonts w:ascii="Menlo" w:hAnsi="Menlo" w:cs="Menlo"/>
+          <w:color w:val="D4D4D4"/>
+          <w:sz w:val="22"/>
+          <w:szCs w:val="22"/>
+        </w:rPr>
+      </w:pPr>
+      <w:r>
+        <w:rPr>
+          <w:rFonts w:ascii="Menlo" w:hAnsi="Menlo" w:cs="Menlo"/>
+          <w:color w:val="D4D4D4"/>
+          <w:sz w:val="22"/>
+          <w:szCs w:val="22"/>
+        </w:rPr>
+        <w:t xml:space="preserve">        </w:t>
+      </w:r>
+      <w:r>
+        <w:rPr>
+          <w:rFonts w:ascii="Menlo" w:hAnsi="Menlo" w:cs="Menlo"/>
+          <w:color w:val="C586C0"/>
+          <w:sz w:val="22"/>
+          <w:szCs w:val="22"/>
+        </w:rPr>
+        <w:t>if</w:t>
+      </w:r>
+      <w:r>
+        <w:rPr>
+          <w:rFonts w:ascii="Menlo" w:hAnsi="Menlo" w:cs="Menlo"/>
+          <w:color w:val="D4D4D4"/>
+          <w:sz w:val="22"/>
+          <w:szCs w:val="22"/>
+        </w:rPr>
+        <w:t xml:space="preserve"> (</w:t>
+      </w:r>
+      <w:r>
+        <w:rPr>
+          <w:rFonts w:ascii="Menlo" w:hAnsi="Menlo" w:cs="Menlo"/>
+          <w:color w:val="9CDCFE"/>
+          <w:sz w:val="22"/>
+          <w:szCs w:val="22"/>
+        </w:rPr>
+        <w:t>x</w:t>
+      </w:r>
+      <w:r>
+        <w:rPr>
+          <w:rFonts w:ascii="Menlo" w:hAnsi="Menlo" w:cs="Menlo"/>
+          <w:color w:val="D4D4D4"/>
+          <w:sz w:val="22"/>
+          <w:szCs w:val="22"/>
+        </w:rPr>
+        <w:t>[i-</w:t>
+      </w:r>
+      <w:r>
+        <w:rPr>
+          <w:rFonts w:ascii="Menlo" w:hAnsi="Menlo" w:cs="Menlo"/>
+          <w:color w:val="B5CEA8"/>
+          <w:sz w:val="22"/>
+          <w:szCs w:val="22"/>
+        </w:rPr>
+        <w:t>1</w:t>
+      </w:r>
+      <w:r>
+        <w:rPr>
+          <w:rFonts w:ascii="Menlo" w:hAnsi="Menlo" w:cs="Menlo"/>
+          <w:color w:val="D4D4D4"/>
+          <w:sz w:val="22"/>
+          <w:szCs w:val="22"/>
+        </w:rPr>
+        <w:t xml:space="preserve">] == </w:t>
+      </w:r>
+      <w:r>
+        <w:rPr>
+          <w:rFonts w:ascii="Menlo" w:hAnsi="Menlo" w:cs="Menlo"/>
+          <w:color w:val="9CDCFE"/>
+          <w:sz w:val="22"/>
+          <w:szCs w:val="22"/>
+        </w:rPr>
+        <w:t>y</w:t>
+      </w:r>
+      <w:r>
+        <w:rPr>
+          <w:rFonts w:ascii="Menlo" w:hAnsi="Menlo" w:cs="Menlo"/>
+          <w:color w:val="D4D4D4"/>
+          <w:sz w:val="22"/>
+          <w:szCs w:val="22"/>
+        </w:rPr>
+        <w:t>[j-</w:t>
+      </w:r>
+      <w:r>
+        <w:rPr>
+          <w:rFonts w:ascii="Menlo" w:hAnsi="Menlo" w:cs="Menlo"/>
+          <w:color w:val="B5CEA8"/>
+          <w:sz w:val="22"/>
+          <w:szCs w:val="22"/>
+        </w:rPr>
+        <w:t>1</w:t>
+      </w:r>
+      <w:r>
+        <w:rPr>
+          <w:rFonts w:ascii="Menlo" w:hAnsi="Menlo" w:cs="Menlo"/>
+          <w:color w:val="D4D4D4"/>
+          <w:sz w:val="22"/>
+          <w:szCs w:val="22"/>
+        </w:rPr>
+        <w:t>]) {</w:t>
+      </w:r>
+    </w:p>
+    <w:p>
+      <w:pPr>
+        <w:shd w:val="clear" w:color="auto" w:fill="1E1E1E"/>
+        <w:spacing w:line="360" w:lineRule="auto"/>
+        <w:ind w:left="360"/>
+        <w:rPr>
+          <w:rFonts w:ascii="Menlo" w:hAnsi="Menlo" w:cs="Menlo"/>
+          <w:color w:val="D4D4D4"/>
+          <w:sz w:val="22"/>
+          <w:szCs w:val="22"/>
+        </w:rPr>
+      </w:pPr>
+      <w:r>
+        <w:rPr>
+          <w:rFonts w:ascii="Menlo" w:hAnsi="Menlo" w:cs="Menlo"/>
+          <w:color w:val="D4D4D4"/>
+          <w:sz w:val="22"/>
+          <w:szCs w:val="22"/>
+        </w:rPr>
+        <w:t xml:space="preserve">            </w:t>
+      </w:r>
+      <w:proofErr w:type="spellStart"/>
+      <w:r>
+        <w:rPr>
+          <w:rFonts w:ascii="Menlo" w:hAnsi="Menlo" w:cs="Menlo"/>
+          <w:color w:val="9CDCFE"/>
+          <w:sz w:val="22"/>
+          <w:szCs w:val="22"/>
+        </w:rPr>
+        <w:t>dp</w:t>
+      </w:r>
+      <w:proofErr w:type="spellEnd"/>
+      <w:r>
+        <w:rPr>
+          <w:rFonts w:ascii="Menlo" w:hAnsi="Menlo" w:cs="Menlo"/>
+          <w:color w:val="D4D4D4"/>
+          <w:sz w:val="22"/>
+          <w:szCs w:val="22"/>
+        </w:rPr>
+        <w:t>[</w:t>
+      </w:r>
+      <w:proofErr w:type="spellStart"/>
+      <w:r>
+        <w:rPr>
+          <w:rFonts w:ascii="Menlo" w:hAnsi="Menlo" w:cs="Menlo"/>
+          <w:color w:val="D4D4D4"/>
+          <w:sz w:val="22"/>
+          <w:szCs w:val="22"/>
+        </w:rPr>
+        <w:t>i</w:t>
+      </w:r>
+      <w:proofErr w:type="spellEnd"/>
+      <w:r>
+        <w:rPr>
+          <w:rFonts w:ascii="Menlo" w:hAnsi="Menlo" w:cs="Menlo"/>
+          <w:color w:val="D4D4D4"/>
+          <w:sz w:val="22"/>
+          <w:szCs w:val="22"/>
+        </w:rPr>
+        <w:t xml:space="preserve">][j] = </w:t>
+      </w:r>
+      <w:proofErr w:type="spellStart"/>
+      <w:r>
+        <w:rPr>
+          <w:rFonts w:ascii="Menlo" w:hAnsi="Menlo" w:cs="Menlo"/>
+          <w:color w:val="9CDCFE"/>
+          <w:sz w:val="22"/>
+          <w:szCs w:val="22"/>
+        </w:rPr>
+        <w:t>dp</w:t>
+      </w:r>
+      <w:proofErr w:type="spellEnd"/>
+      <w:r>
+        <w:rPr>
+          <w:rFonts w:ascii="Menlo" w:hAnsi="Menlo" w:cs="Menlo"/>
+          <w:color w:val="D4D4D4"/>
+          <w:sz w:val="22"/>
+          <w:szCs w:val="22"/>
+        </w:rPr>
+        <w:t>[i-</w:t>
+      </w:r>
+      <w:proofErr w:type="gramStart"/>
+      <w:r>
+        <w:rPr>
+          <w:rFonts w:ascii="Menlo" w:hAnsi="Menlo" w:cs="Menlo"/>
+          <w:color w:val="B5CEA8"/>
+          <w:sz w:val="22"/>
+          <w:szCs w:val="22"/>
+        </w:rPr>
+        <w:t>1</w:t>
+      </w:r>
+      <w:r>
+        <w:rPr>
+          <w:rFonts w:ascii="Menlo" w:hAnsi="Menlo" w:cs="Menlo"/>
+          <w:color w:val="D4D4D4"/>
+          <w:sz w:val="22"/>
+          <w:szCs w:val="22"/>
+        </w:rPr>
+        <w:t>][</w:t>
+      </w:r>
+      <w:proofErr w:type="gramEnd"/>
+      <w:r>
+        <w:rPr>
+          <w:rFonts w:ascii="Menlo" w:hAnsi="Menlo" w:cs="Menlo"/>
+          <w:color w:val="D4D4D4"/>
+          <w:sz w:val="22"/>
+          <w:szCs w:val="22"/>
+        </w:rPr>
+        <w:t>j-</w:t>
+      </w:r>
+      <w:r>
+        <w:rPr>
+          <w:rFonts w:ascii="Menlo" w:hAnsi="Menlo" w:cs="Menlo"/>
+          <w:color w:val="B5CEA8"/>
+          <w:sz w:val="22"/>
+          <w:szCs w:val="22"/>
+        </w:rPr>
+        <w:t>1</w:t>
+      </w:r>
+      <w:r>
+        <w:rPr>
+          <w:rFonts w:ascii="Menlo" w:hAnsi="Menlo" w:cs="Menlo"/>
+          <w:color w:val="D4D4D4"/>
+          <w:sz w:val="22"/>
+          <w:szCs w:val="22"/>
+        </w:rPr>
+        <w:t>];</w:t>
+      </w:r>
+    </w:p>
+    <w:p>
+      <w:pPr>
+        <w:shd w:val="clear" w:color="auto" w:fill="1E1E1E"/>
+        <w:spacing w:line="360" w:lineRule="auto"/>
+        <w:ind w:left="360"/>
+        <w:rPr>
+          <w:rFonts w:ascii="Menlo" w:hAnsi="Menlo" w:cs="Menlo"/>
+          <w:color w:val="D4D4D4"/>
+          <w:sz w:val="22"/>
+          <w:szCs w:val="22"/>
+        </w:rPr>
+      </w:pPr>
+      <w:r>
+        <w:rPr>
+          <w:rFonts w:ascii="Menlo" w:hAnsi="Menlo" w:cs="Menlo"/>
+          <w:color w:val="D4D4D4"/>
+          <w:sz w:val="22"/>
+          <w:szCs w:val="22"/>
+        </w:rPr>
+        <w:t xml:space="preserve">        } </w:t>
+      </w:r>
+      <w:r>
+        <w:rPr>
+          <w:rFonts w:ascii="Menlo" w:hAnsi="Menlo" w:cs="Menlo"/>
+          <w:color w:val="C586C0"/>
+          <w:sz w:val="22"/>
+          <w:szCs w:val="22"/>
+        </w:rPr>
+        <w:t>else</w:t>
+      </w:r>
+      <w:r>
+        <w:rPr>
+          <w:rFonts w:ascii="Menlo" w:hAnsi="Menlo" w:cs="Menlo"/>
+          <w:color w:val="D4D4D4"/>
+          <w:sz w:val="22"/>
+          <w:szCs w:val="22"/>
+        </w:rPr>
+        <w:t xml:space="preserve"> {</w:t>
+      </w:r>
+    </w:p>
+    <w:p>
+      <w:pPr>
+        <w:shd w:val="clear" w:color="auto" w:fill="1E1E1E"/>
+        <w:spacing w:line="360" w:lineRule="auto"/>
+        <w:ind w:left="360"/>
+        <w:rPr>
+          <w:rFonts w:ascii="Menlo" w:hAnsi="Menlo" w:cs="Menlo"/>
+          <w:color w:val="D4D4D4"/>
+          <w:sz w:val="22"/>
+          <w:szCs w:val="22"/>
+        </w:rPr>
+      </w:pPr>
+      <w:r>
+        <w:rPr>
+          <w:rFonts w:ascii="Menlo" w:hAnsi="Menlo" w:cs="Menlo"/>
+          <w:color w:val="D4D4D4"/>
+          <w:sz w:val="22"/>
+          <w:szCs w:val="22"/>
+        </w:rPr>
+        <w:t xml:space="preserve">            </w:t>
+      </w:r>
+      <w:proofErr w:type="spellStart"/>
+      <w:r>
+        <w:rPr>
+          <w:rFonts w:ascii="Menlo" w:hAnsi="Menlo" w:cs="Menlo"/>
+          <w:color w:val="9CDCFE"/>
+          <w:sz w:val="22"/>
+          <w:szCs w:val="22"/>
+        </w:rPr>
+        <w:t>dp</w:t>
+      </w:r>
+      <w:proofErr w:type="spellEnd"/>
+      <w:r>
+        <w:rPr>
+          <w:rFonts w:ascii="Menlo" w:hAnsi="Menlo" w:cs="Menlo"/>
+          <w:color w:val="D4D4D4"/>
+          <w:sz w:val="22"/>
+          <w:szCs w:val="22"/>
+        </w:rPr>
+        <w:t>[</w:t>
+      </w:r>
+      <w:proofErr w:type="spellStart"/>
+      <w:r>
+        <w:rPr>
+          <w:rFonts w:ascii="Menlo" w:hAnsi="Menlo" w:cs="Menlo"/>
+          <w:color w:val="D4D4D4"/>
+          <w:sz w:val="22"/>
+          <w:szCs w:val="22"/>
+        </w:rPr>
+        <w:t>i</w:t>
+      </w:r>
+      <w:proofErr w:type="spellEnd"/>
+      <w:r>
+        <w:rPr>
+          <w:rFonts w:ascii="Menlo" w:hAnsi="Menlo" w:cs="Menlo"/>
+          <w:color w:val="D4D4D4"/>
+          <w:sz w:val="22"/>
+          <w:szCs w:val="22"/>
+        </w:rPr>
+        <w:t xml:space="preserve">][j] = </w:t>
+      </w:r>
+      <w:r>
+        <w:rPr>
+          <w:rFonts w:ascii="Menlo" w:hAnsi="Menlo" w:cs="Menlo"/>
+          <w:color w:val="DCDCAA"/>
+          <w:sz w:val="22"/>
+          <w:szCs w:val="22"/>
+        </w:rPr>
+        <w:t>min</w:t>
+      </w:r>
+      <w:r>
+        <w:rPr>
+          <w:rFonts w:ascii="Menlo" w:hAnsi="Menlo" w:cs="Menlo"/>
+          <w:color w:val="D4D4D4"/>
+          <w:sz w:val="22"/>
+          <w:szCs w:val="22"/>
+        </w:rPr>
+        <w:t>(</w:t>
+      </w:r>
+      <w:proofErr w:type="spellStart"/>
+      <w:r>
+        <w:rPr>
+          <w:rFonts w:ascii="Menlo" w:hAnsi="Menlo" w:cs="Menlo"/>
+          <w:color w:val="9CDCFE"/>
+          <w:sz w:val="22"/>
+          <w:szCs w:val="22"/>
+        </w:rPr>
+        <w:t>dp</w:t>
+      </w:r>
+      <w:proofErr w:type="spellEnd"/>
+      <w:r>
+        <w:rPr>
+          <w:rFonts w:ascii="Menlo" w:hAnsi="Menlo" w:cs="Menlo"/>
+          <w:color w:val="D4D4D4"/>
+          <w:sz w:val="22"/>
+          <w:szCs w:val="22"/>
+        </w:rPr>
+        <w:t>[i-</w:t>
+      </w:r>
+      <w:proofErr w:type="gramStart"/>
+      <w:r>
+        <w:rPr>
+          <w:rFonts w:ascii="Menlo" w:hAnsi="Menlo" w:cs="Menlo"/>
+          <w:color w:val="B5CEA8"/>
+          <w:sz w:val="22"/>
+          <w:szCs w:val="22"/>
+        </w:rPr>
+        <w:t>1</w:t>
+      </w:r>
+      <w:r>
+        <w:rPr>
+          <w:rFonts w:ascii="Menlo" w:hAnsi="Menlo" w:cs="Menlo"/>
+          <w:color w:val="D4D4D4"/>
+          <w:sz w:val="22"/>
+          <w:szCs w:val="22"/>
+        </w:rPr>
+        <w:t>][</w:t>
+      </w:r>
+      <w:proofErr w:type="gramEnd"/>
+      <w:r>
+        <w:rPr>
+          <w:rFonts w:ascii="Menlo" w:hAnsi="Menlo" w:cs="Menlo"/>
+          <w:color w:val="D4D4D4"/>
+          <w:sz w:val="22"/>
+          <w:szCs w:val="22"/>
+        </w:rPr>
+        <w:t>j-</w:t>
+      </w:r>
+      <w:r>
+        <w:rPr>
+          <w:rFonts w:ascii="Menlo" w:hAnsi="Menlo" w:cs="Menlo"/>
+          <w:color w:val="B5CEA8"/>
+          <w:sz w:val="22"/>
+          <w:szCs w:val="22"/>
+        </w:rPr>
+        <w:t>1</w:t>
+      </w:r>
+      <w:r>
+        <w:rPr>
+          <w:rFonts w:ascii="Menlo" w:hAnsi="Menlo" w:cs="Menlo"/>
+          <w:color w:val="D4D4D4"/>
+          <w:sz w:val="22"/>
+          <w:szCs w:val="22"/>
+        </w:rPr>
+        <w:t xml:space="preserve">], </w:t>
+      </w:r>
+    </w:p>
+    <w:p>
+      <w:pPr>
+        <w:shd w:val="clear" w:color="auto" w:fill="1E1E1E"/>
+        <w:spacing w:line="360" w:lineRule="auto"/>
+        <w:ind w:left="360"/>
+        <w:rPr>
+          <w:rFonts w:ascii="Menlo" w:hAnsi="Menlo" w:cs="Menlo"/>
+          <w:color w:val="D4D4D4"/>
+          <w:sz w:val="22"/>
+          <w:szCs w:val="22"/>
+        </w:rPr>
+      </w:pPr>
+      <w:r>
+        <w:rPr>
+          <w:rFonts w:ascii="Menlo" w:hAnsi="Menlo" w:cs="Menlo"/>
+          <w:color w:val="9CDCFE"/>
+          <w:sz w:val="22"/>
+          <w:szCs w:val="22"/>
+        </w:rPr>
+        <w:t xml:space="preserve">                           </w:t>
+      </w:r>
+      <w:r>
+        <w:rPr>
+          <w:rFonts w:ascii="Menlo" w:hAnsi="Menlo" w:cs="Menlo"/>
+          <w:color w:val="DCDCAA"/>
+          <w:sz w:val="22"/>
+          <w:szCs w:val="22"/>
+        </w:rPr>
+        <w:t>min</w:t>
+      </w:r>
+      <w:r>
+        <w:rPr>
+          <w:rFonts w:ascii="Menlo" w:hAnsi="Menlo" w:cs="Menlo"/>
+          <w:color w:val="D4D4D4"/>
+          <w:sz w:val="22"/>
+          <w:szCs w:val="22"/>
+        </w:rPr>
+        <w:t>(</w:t>
+      </w:r>
+      <w:proofErr w:type="spellStart"/>
+      <w:r>
+        <w:rPr>
+          <w:rFonts w:ascii="Menlo" w:hAnsi="Menlo" w:cs="Menlo"/>
+          <w:color w:val="9CDCFE"/>
+          <w:sz w:val="22"/>
+          <w:szCs w:val="22"/>
+        </w:rPr>
+        <w:t>dp</w:t>
+      </w:r>
+      <w:proofErr w:type="spellEnd"/>
+      <w:r>
+        <w:rPr>
+          <w:rFonts w:ascii="Menlo" w:hAnsi="Menlo" w:cs="Menlo"/>
+          <w:color w:val="D4D4D4"/>
+          <w:sz w:val="22"/>
+          <w:szCs w:val="22"/>
+        </w:rPr>
+        <w:t>[i-</w:t>
+      </w:r>
+      <w:proofErr w:type="gramStart"/>
+      <w:r>
+        <w:rPr>
+          <w:rFonts w:ascii="Menlo" w:hAnsi="Menlo" w:cs="Menlo"/>
+          <w:color w:val="B5CEA8"/>
+          <w:sz w:val="22"/>
+          <w:szCs w:val="22"/>
+        </w:rPr>
+        <w:t>1</w:t>
+      </w:r>
+      <w:r>
+        <w:rPr>
+          <w:rFonts w:ascii="Menlo" w:hAnsi="Menlo" w:cs="Menlo"/>
+          <w:color w:val="D4D4D4"/>
+          <w:sz w:val="22"/>
+          <w:szCs w:val="22"/>
+        </w:rPr>
+        <w:t>][</w:t>
+      </w:r>
+      <w:proofErr w:type="gramEnd"/>
+      <w:r>
+        <w:rPr>
+          <w:rFonts w:ascii="Menlo" w:hAnsi="Menlo" w:cs="Menlo"/>
+          <w:color w:val="D4D4D4"/>
+          <w:sz w:val="22"/>
+          <w:szCs w:val="22"/>
+        </w:rPr>
+        <w:t xml:space="preserve">j], </w:t>
+      </w:r>
+      <w:proofErr w:type="spellStart"/>
+      <w:r>
+        <w:rPr>
+          <w:rFonts w:ascii="Menlo" w:hAnsi="Menlo" w:cs="Menlo"/>
+          <w:color w:val="9CDCFE"/>
+          <w:sz w:val="22"/>
+          <w:szCs w:val="22"/>
+        </w:rPr>
+        <w:t>dp</w:t>
+      </w:r>
+      <w:proofErr w:type="spellEnd"/>
+      <w:r>
+        <w:rPr>
+          <w:rFonts w:ascii="Menlo" w:hAnsi="Menlo" w:cs="Menlo"/>
+          <w:color w:val="D4D4D4"/>
+          <w:sz w:val="22"/>
+          <w:szCs w:val="22"/>
+        </w:rPr>
+        <w:t>[</w:t>
+      </w:r>
+      <w:proofErr w:type="spellStart"/>
+      <w:r>
+        <w:rPr>
+          <w:rFonts w:ascii="Menlo" w:hAnsi="Menlo" w:cs="Menlo"/>
+          <w:color w:val="D4D4D4"/>
+          <w:sz w:val="22"/>
+          <w:szCs w:val="22"/>
+        </w:rPr>
+        <w:t>i</w:t>
+      </w:r>
+      <w:proofErr w:type="spellEnd"/>
+      <w:r>
+        <w:rPr>
+          <w:rFonts w:ascii="Menlo" w:hAnsi="Menlo" w:cs="Menlo"/>
+          <w:color w:val="D4D4D4"/>
+          <w:sz w:val="22"/>
+          <w:szCs w:val="22"/>
+        </w:rPr>
+        <w:t>][j-</w:t>
+      </w:r>
+      <w:r>
+        <w:rPr>
+          <w:rFonts w:ascii="Menlo" w:hAnsi="Menlo" w:cs="Menlo"/>
+          <w:color w:val="B5CEA8"/>
+          <w:sz w:val="22"/>
+          <w:szCs w:val="22"/>
+        </w:rPr>
+        <w:t>1</w:t>
+      </w:r>
+      <w:r>
+        <w:rPr>
+          <w:rFonts w:ascii="Menlo" w:hAnsi="Menlo" w:cs="Menlo"/>
+          <w:color w:val="D4D4D4"/>
+          <w:sz w:val="22"/>
+          <w:szCs w:val="22"/>
+        </w:rPr>
+        <w:t xml:space="preserve">])) + </w:t>
+      </w:r>
+      <w:r>
+        <w:rPr>
+          <w:rFonts w:ascii="Menlo" w:hAnsi="Menlo" w:cs="Menlo"/>
+          <w:color w:val="B5CEA8"/>
+          <w:sz w:val="22"/>
+          <w:szCs w:val="22"/>
+        </w:rPr>
+        <w:t>1</w:t>
+      </w:r>
+      <w:r>
+        <w:rPr>
+          <w:rFonts w:ascii="Menlo" w:hAnsi="Menlo" w:cs="Menlo"/>
+          <w:color w:val="D4D4D4"/>
+          <w:sz w:val="22"/>
+          <w:szCs w:val="22"/>
+        </w:rPr>
+        <w:t>;</w:t>
+      </w:r>
+    </w:p>
+    <w:p>
+      <w:pPr>
+        <w:shd w:val="clear" w:color="auto" w:fill="1E1E1E"/>
+        <w:spacing w:line="360" w:lineRule="auto"/>
+        <w:ind w:left="360"/>
+        <w:rPr>
+          <w:rFonts w:ascii="Menlo" w:hAnsi="Menlo" w:cs="Menlo"/>
+          <w:color w:val="D4D4D4"/>
+          <w:sz w:val="22"/>
+          <w:szCs w:val="22"/>
+        </w:rPr>
+      </w:pPr>
+      <w:r>
+        <w:rPr>
+          <w:rFonts w:ascii="Menlo" w:hAnsi="Menlo" w:cs="Menlo"/>
+          <w:color w:val="D4D4D4"/>
+          <w:sz w:val="22"/>
+          <w:szCs w:val="22"/>
+        </w:rPr>
+        <w:t xml:space="preserve">        }</w:t>
+      </w:r>
+    </w:p>
+    <w:p>
+      <w:pPr>
+        <w:shd w:val="clear" w:color="auto" w:fill="1E1E1E"/>
+        <w:spacing w:line="360" w:lineRule="auto"/>
+        <w:ind w:left="360"/>
+        <w:rPr>
+          <w:rFonts w:ascii="Menlo" w:hAnsi="Menlo" w:cs="Menlo"/>
+          <w:color w:val="D4D4D4"/>
+          <w:sz w:val="22"/>
+          <w:szCs w:val="22"/>
+        </w:rPr>
+      </w:pPr>
+      <w:r>
+        <w:rPr>
+          <w:rFonts w:ascii="Menlo" w:hAnsi="Menlo" w:cs="Menlo"/>
+          <w:color w:val="D4D4D4"/>
+          <w:sz w:val="22"/>
+          <w:szCs w:val="22"/>
+        </w:rPr>
+        <w:t xml:space="preserve">    }</w:t>
+      </w:r>
+    </w:p>
+    <w:p>
+      <w:pPr>
+        <w:shd w:val="clear" w:color="auto" w:fill="1E1E1E"/>
+        <w:spacing w:line="360" w:lineRule="auto"/>
+        <w:ind w:left="360"/>
+        <w:rPr>
+          <w:rFonts w:ascii="Menlo" w:hAnsi="Menlo" w:cs="Menlo"/>
+          <w:color w:val="D4D4D4"/>
+          <w:sz w:val="22"/>
+          <w:szCs w:val="22"/>
+        </w:rPr>
+      </w:pPr>
+      <w:r>
+        <w:rPr>
+          <w:rFonts w:ascii="Menlo" w:hAnsi="Menlo" w:cs="Menlo"/>
+          <w:color w:val="D4D4D4"/>
+          <w:sz w:val="22"/>
+          <w:szCs w:val="22"/>
+        </w:rPr>
+        <w:t>}</w:t>
+      </w:r>
+    </w:p>
+    <w:p>
+      <w:pPr>
+        <w:spacing w:line="360" w:lineRule="auto"/>
+        <w:ind w:left="360" w:firstLine="360"/>
+      </w:pPr>
+      <w:r>
+        <w:t xml:space="preserve">Just like from Lecture 7c, using </w:t>
+      </w:r>
+      <m:oMath>
+        <m:r>
+          <w:rPr>
+            <w:rFonts w:ascii="Cambria Math" w:hAnsi="Cambria Math"/>
+          </w:rPr>
+          <m:t>x=SNOWY</m:t>
+        </m:r>
+      </m:oMath>
+      <w:r>
+        <w:t xml:space="preserve"> and </w:t>
+      </w:r>
+      <m:oMath>
+        <m:r>
+          <w:rPr>
+            <w:rFonts w:ascii="Cambria Math" w:hAnsi="Cambria Math"/>
+          </w:rPr>
+          <m:t>y=SUNNY</m:t>
+        </m:r>
+      </m:oMath>
+      <w:r>
+        <w:t xml:space="preserve">, we get an alignment length of </w:t>
+      </w:r>
+      <m:oMath>
+        <m:r>
+          <w:rPr>
+            <w:rFonts w:ascii="Cambria Math" w:hAnsi="Cambria Math"/>
+          </w:rPr>
+          <m:t>3</m:t>
+        </m:r>
+      </m:oMath>
+      <w:r>
+        <w:t xml:space="preserve"> with this algorithm. </w:t>
+      </w:r>
+      <w:r>
+        <w:t>Furthermore, this algorithm follows exactly the recurrence realized for edit distance from the lecture:</w:t>
+      </w:r>
+    </w:p>
+    <w:p>
+      <w:pPr>
+        <w:spacing w:line="360" w:lineRule="auto"/>
+        <w:rPr>
+          <w:rFonts w:eastAsiaTheme="minorEastAsia"/>
+          <w:sz w:val="22"/>
+          <w:szCs w:val="22"/>
+        </w:rPr>
+      </w:pPr>
+      <m:oMathPara>
+        <m:oMath>
+          <m:r>
+            <w:rPr>
+              <w:rFonts w:ascii="Cambria Math" w:hAnsi="Cambria Math"/>
+              <w:sz w:val="22"/>
+              <w:szCs w:val="22"/>
+            </w:rPr>
+            <m:t>E</m:t>
+          </m:r>
+          <m:d>
+            <m:dPr>
+              <m:ctrlPr>
+                <w:rPr>
+                  <w:rFonts w:ascii="Cambria Math" w:eastAsiaTheme="minorEastAsia" w:hAnsi="Cambria Math"/>
+                  <w:i/>
+                  <w:sz w:val="22"/>
+                  <w:szCs w:val="22"/>
+                </w:rPr>
+              </m:ctrlPr>
+            </m:dPr>
+            <m:e>
+              <m:r>
+                <w:rPr>
+                  <w:rFonts w:ascii="Cambria Math" w:hAnsi="Cambria Math"/>
+                  <w:sz w:val="22"/>
+                  <w:szCs w:val="22"/>
+                </w:rPr>
+                <m:t>i, j</m:t>
+              </m:r>
+            </m:e>
+          </m:d>
+          <m:r>
+            <w:rPr>
+              <w:rFonts w:ascii="Cambria Math" w:hAnsi="Cambria Math"/>
+              <w:sz w:val="22"/>
+              <w:szCs w:val="22"/>
+            </w:rPr>
+            <m:t>=</m:t>
+          </m:r>
+          <m:d>
+            <m:dPr>
+              <m:begChr m:val="{"/>
+              <m:endChr m:val=""/>
+              <m:ctrlPr>
+                <w:rPr>
+                  <w:rFonts w:ascii="Cambria Math" w:eastAsiaTheme="minorEastAsia" w:hAnsi="Cambria Math"/>
+                  <w:i/>
+                  <w:sz w:val="22"/>
+                  <w:szCs w:val="22"/>
+                </w:rPr>
+              </m:ctrlPr>
+            </m:dPr>
+            <m:e>
+              <m:eqArr>
+                <m:eqArrPr>
+                  <m:ctrlPr>
+                    <w:rPr>
+                      <w:rFonts w:ascii="Cambria Math" w:eastAsiaTheme="minorEastAsia" w:hAnsi="Cambria Math"/>
+                      <w:i/>
+                      <w:sz w:val="22"/>
+                      <w:szCs w:val="22"/>
+                    </w:rPr>
+                  </m:ctrlPr>
+                </m:eqArrPr>
+                <m:e>
+                  <m:eqArr>
+                    <m:eqArrPr>
+                      <m:ctrlPr>
+                        <w:rPr>
+                          <w:rFonts w:ascii="Cambria Math" w:eastAsiaTheme="minorEastAsia" w:hAnsi="Cambria Math"/>
+                          <w:i/>
+                          <w:sz w:val="22"/>
+                          <w:szCs w:val="22"/>
+                        </w:rPr>
+                      </m:ctrlPr>
+                    </m:eqArrPr>
+                    <m:e>
+                      <m:r>
+                        <w:rPr>
+                          <w:rFonts w:ascii="Cambria Math" w:hAnsi="Cambria Math"/>
+                          <w:sz w:val="22"/>
+                          <w:szCs w:val="22"/>
+                        </w:rPr>
+                        <m:t>i,  &amp;if j=0</m:t>
+                      </m:r>
+                    </m:e>
+                    <m:e>
+                      <m:r>
+                        <w:rPr>
+                          <w:rFonts w:ascii="Cambria Math" w:hAnsi="Cambria Math"/>
+                          <w:sz w:val="22"/>
+                          <w:szCs w:val="22"/>
+                        </w:rPr>
+                        <m:t>j,  &amp;if i=0</m:t>
+                      </m:r>
+                    </m:e>
+                  </m:eqArr>
+                </m:e>
+                <m:e>
+                  <m:func>
+                    <m:funcPr>
+                      <m:ctrlPr>
+                        <w:rPr>
+                          <w:rFonts w:ascii="Cambria Math" w:eastAsiaTheme="minorEastAsia" w:hAnsi="Cambria Math"/>
+                          <w:i/>
+                          <w:sz w:val="22"/>
+                          <w:szCs w:val="22"/>
+                        </w:rPr>
+                      </m:ctrlPr>
+                    </m:funcPr>
+                    <m:fName>
+                      <m:r>
+                        <m:rPr>
+                          <m:sty m:val="p"/>
+                        </m:rPr>
+                        <w:rPr>
+                          <w:rFonts w:ascii="Cambria Math" w:eastAsiaTheme="minorEastAsia" w:hAnsi="Cambria Math"/>
+                          <w:sz w:val="22"/>
+                          <w:szCs w:val="22"/>
+                        </w:rPr>
+                        <m:t>min</m:t>
+                      </m:r>
+                    </m:fName>
+                    <m:e>
+                      <m:d>
+                        <m:dPr>
+                          <m:begChr m:val="{"/>
+                          <m:endChr m:val="}"/>
+                          <m:ctrlPr>
+                            <w:rPr>
+                              <w:rFonts w:ascii="Cambria Math" w:eastAsiaTheme="minorEastAsia" w:hAnsi="Cambria Math"/>
+                              <w:i/>
+                              <w:sz w:val="22"/>
+                              <w:szCs w:val="22"/>
+                            </w:rPr>
+                          </m:ctrlPr>
+                        </m:dPr>
+                        <m:e>
+                          <m:r>
+                            <w:rPr>
+                              <w:rFonts w:ascii="Cambria Math" w:eastAsiaTheme="minorEastAsia" w:hAnsi="Cambria Math"/>
+                              <w:sz w:val="22"/>
+                              <w:szCs w:val="22"/>
+                            </w:rPr>
+                            <m:t>1+E</m:t>
+                          </m:r>
+                          <m:d>
+                            <m:dPr>
+                              <m:ctrlPr>
+                                <w:rPr>
+                                  <w:rFonts w:ascii="Cambria Math" w:eastAsiaTheme="minorEastAsia" w:hAnsi="Cambria Math"/>
+                                  <w:i/>
+                                  <w:sz w:val="22"/>
+                                  <w:szCs w:val="22"/>
+                                </w:rPr>
+                              </m:ctrlPr>
+                            </m:dPr>
+                            <m:e>
+                              <m:r>
+                                <w:rPr>
+                                  <w:rFonts w:ascii="Cambria Math" w:eastAsiaTheme="minorEastAsia" w:hAnsi="Cambria Math"/>
+                                  <w:sz w:val="22"/>
+                                  <w:szCs w:val="22"/>
+                                </w:rPr>
+                                <m:t>i-1, j</m:t>
+                              </m:r>
+                            </m:e>
+                          </m:d>
+                          <m:r>
+                            <w:rPr>
+                              <w:rFonts w:ascii="Cambria Math" w:eastAsiaTheme="minorEastAsia" w:hAnsi="Cambria Math"/>
+                              <w:sz w:val="22"/>
+                              <w:szCs w:val="22"/>
+                            </w:rPr>
+                            <m:t>, 1+E</m:t>
+                          </m:r>
+                          <m:d>
+                            <m:dPr>
+                              <m:ctrlPr>
+                                <w:rPr>
+                                  <w:rFonts w:ascii="Cambria Math" w:eastAsiaTheme="minorEastAsia" w:hAnsi="Cambria Math"/>
+                                  <w:i/>
+                                  <w:sz w:val="22"/>
+                                  <w:szCs w:val="22"/>
+                                </w:rPr>
+                              </m:ctrlPr>
+                            </m:dPr>
+                            <m:e>
+                              <m:r>
+                                <w:rPr>
+                                  <w:rFonts w:ascii="Cambria Math" w:eastAsiaTheme="minorEastAsia" w:hAnsi="Cambria Math"/>
+                                  <w:sz w:val="22"/>
+                                  <w:szCs w:val="22"/>
+                                </w:rPr>
+                                <m:t>i, j-1</m:t>
+                              </m:r>
+                            </m:e>
+                          </m:d>
+                          <m:r>
+                            <w:rPr>
+                              <w:rFonts w:ascii="Cambria Math" w:eastAsiaTheme="minorEastAsia" w:hAnsi="Cambria Math"/>
+                              <w:sz w:val="22"/>
+                              <w:szCs w:val="22"/>
+                            </w:rPr>
+                            <m:t>, E</m:t>
+                          </m:r>
+                          <m:d>
+                            <m:dPr>
+                              <m:ctrlPr>
+                                <w:rPr>
+                                  <w:rFonts w:ascii="Cambria Math" w:eastAsiaTheme="minorEastAsia" w:hAnsi="Cambria Math"/>
+                                  <w:i/>
+                                  <w:sz w:val="22"/>
+                                  <w:szCs w:val="22"/>
+                                </w:rPr>
+                              </m:ctrlPr>
+                            </m:dPr>
+                            <m:e>
+                              <m:r>
+                                <w:rPr>
+                                  <w:rFonts w:ascii="Cambria Math" w:eastAsiaTheme="minorEastAsia" w:hAnsi="Cambria Math"/>
+                                  <w:sz w:val="22"/>
+                                  <w:szCs w:val="22"/>
+                                </w:rPr>
+                                <m:t>i-1, j-1</m:t>
+                              </m:r>
+                            </m:e>
+                          </m:d>
+                        </m:e>
+                      </m:d>
+                    </m:e>
+                  </m:func>
+                  <m:r>
+                    <w:rPr>
+                      <w:rFonts w:ascii="Cambria Math" w:hAnsi="Cambria Math"/>
+                      <w:sz w:val="22"/>
+                      <w:szCs w:val="22"/>
+                    </w:rPr>
+                    <m:t xml:space="preserve">,  &amp;if i&gt;0, j&gt;0 and </m:t>
+                  </m:r>
+                  <m:sSub>
+                    <m:sSubPr>
+                      <m:ctrlPr>
+                        <w:rPr>
+                          <w:rFonts w:ascii="Cambria Math" w:hAnsi="Cambria Math"/>
+                          <w:i/>
+                          <w:sz w:val="22"/>
+                          <w:szCs w:val="22"/>
+                        </w:rPr>
+                      </m:ctrlPr>
+                    </m:sSubPr>
+                    <m:e>
+                      <m:r>
+                        <w:rPr>
+                          <w:rFonts w:ascii="Cambria Math" w:hAnsi="Cambria Math"/>
+                          <w:sz w:val="22"/>
+                          <w:szCs w:val="22"/>
+                        </w:rPr>
+                        <m:t>x</m:t>
+                      </m:r>
+                    </m:e>
+                    <m:sub>
+                      <m:r>
+                        <w:rPr>
+                          <w:rFonts w:ascii="Cambria Math" w:hAnsi="Cambria Math"/>
+                          <w:sz w:val="22"/>
+                          <w:szCs w:val="22"/>
+                        </w:rPr>
+                        <m:t>i</m:t>
+                      </m:r>
+                    </m:sub>
+                  </m:sSub>
+                  <m:r>
+                    <w:rPr>
+                      <w:rFonts w:ascii="Cambria Math" w:hAnsi="Cambria Math"/>
+                      <w:sz w:val="22"/>
+                      <w:szCs w:val="22"/>
+                    </w:rPr>
+                    <m:t>=</m:t>
+                  </m:r>
+                  <m:sSub>
+                    <m:sSubPr>
+                      <m:ctrlPr>
+                        <w:rPr>
+                          <w:rFonts w:ascii="Cambria Math" w:hAnsi="Cambria Math"/>
+                          <w:i/>
+                          <w:sz w:val="22"/>
+                          <w:szCs w:val="22"/>
+                        </w:rPr>
+                      </m:ctrlPr>
+                    </m:sSubPr>
+                    <m:e>
+                      <m:r>
+                        <w:rPr>
+                          <w:rFonts w:ascii="Cambria Math" w:hAnsi="Cambria Math"/>
+                          <w:sz w:val="22"/>
+                          <w:szCs w:val="22"/>
+                        </w:rPr>
+                        <m:t>y</m:t>
+                      </m:r>
+                    </m:e>
+                    <m:sub>
+                      <m:r>
+                        <w:rPr>
+                          <w:rFonts w:ascii="Cambria Math" w:hAnsi="Cambria Math"/>
+                          <w:sz w:val="22"/>
+                          <w:szCs w:val="22"/>
+                        </w:rPr>
+                        <m:t>j</m:t>
+                      </m:r>
+                    </m:sub>
+                  </m:sSub>
+                  <m:ctrlPr>
+                    <w:rPr>
+                      <w:rFonts w:ascii="Cambria Math" w:eastAsia="Cambria Math" w:hAnsi="Cambria Math" w:cs="Cambria Math"/>
+                      <w:i/>
+                      <w:sz w:val="22"/>
+                      <w:szCs w:val="22"/>
+                    </w:rPr>
+                  </m:ctrlPr>
+                </m:e>
+                <m:e>
+                  <m:func>
+                    <m:funcPr>
+                      <m:ctrlPr>
+                        <w:rPr>
+                          <w:rFonts w:ascii="Cambria Math" w:eastAsiaTheme="minorEastAsia" w:hAnsi="Cambria Math"/>
+                          <w:i/>
+                          <w:sz w:val="22"/>
+                          <w:szCs w:val="22"/>
+                        </w:rPr>
+                      </m:ctrlPr>
+                    </m:funcPr>
+                    <m:fName>
+                      <m:r>
+                        <m:rPr>
+                          <m:sty m:val="p"/>
+                        </m:rPr>
+                        <w:rPr>
+                          <w:rFonts w:ascii="Cambria Math" w:eastAsiaTheme="minorEastAsia" w:hAnsi="Cambria Math"/>
+                          <w:sz w:val="22"/>
+                          <w:szCs w:val="22"/>
+                        </w:rPr>
+                        <m:t>min</m:t>
+                      </m:r>
+                    </m:fName>
+                    <m:e>
+                      <m:d>
+                        <m:dPr>
+                          <m:begChr m:val="{"/>
+                          <m:endChr m:val="}"/>
+                          <m:ctrlPr>
+                            <w:rPr>
+                              <w:rFonts w:ascii="Cambria Math" w:eastAsiaTheme="minorEastAsia" w:hAnsi="Cambria Math"/>
+                              <w:i/>
+                              <w:sz w:val="22"/>
+                              <w:szCs w:val="22"/>
+                            </w:rPr>
+                          </m:ctrlPr>
+                        </m:dPr>
+                        <m:e>
+                          <m:r>
+                            <w:rPr>
+                              <w:rFonts w:ascii="Cambria Math" w:eastAsiaTheme="minorEastAsia" w:hAnsi="Cambria Math"/>
+                              <w:sz w:val="22"/>
+                              <w:szCs w:val="22"/>
+                            </w:rPr>
+                            <m:t>1+E</m:t>
+                          </m:r>
+                          <m:d>
+                            <m:dPr>
+                              <m:ctrlPr>
+                                <w:rPr>
+                                  <w:rFonts w:ascii="Cambria Math" w:eastAsiaTheme="minorEastAsia" w:hAnsi="Cambria Math"/>
+                                  <w:i/>
+                                  <w:sz w:val="22"/>
+                                  <w:szCs w:val="22"/>
+                                </w:rPr>
+                              </m:ctrlPr>
+                            </m:dPr>
+                            <m:e>
+                              <m:r>
+                                <w:rPr>
+                                  <w:rFonts w:ascii="Cambria Math" w:eastAsiaTheme="minorEastAsia" w:hAnsi="Cambria Math"/>
+                                  <w:sz w:val="22"/>
+                                  <w:szCs w:val="22"/>
+                                </w:rPr>
+                                <m:t>i-1, j</m:t>
+                              </m:r>
+                            </m:e>
+                          </m:d>
+                          <m:r>
+                            <w:rPr>
+                              <w:rFonts w:ascii="Cambria Math" w:eastAsiaTheme="minorEastAsia" w:hAnsi="Cambria Math"/>
+                              <w:sz w:val="22"/>
+                              <w:szCs w:val="22"/>
+                            </w:rPr>
+                            <m:t>, 1+E</m:t>
+                          </m:r>
+                          <m:d>
+                            <m:dPr>
+                              <m:ctrlPr>
+                                <w:rPr>
+                                  <w:rFonts w:ascii="Cambria Math" w:eastAsiaTheme="minorEastAsia" w:hAnsi="Cambria Math"/>
+                                  <w:i/>
+                                  <w:sz w:val="22"/>
+                                  <w:szCs w:val="22"/>
+                                </w:rPr>
+                              </m:ctrlPr>
+                            </m:dPr>
+                            <m:e>
+                              <m:r>
+                                <w:rPr>
+                                  <w:rFonts w:ascii="Cambria Math" w:eastAsiaTheme="minorEastAsia" w:hAnsi="Cambria Math"/>
+                                  <w:sz w:val="22"/>
+                                  <w:szCs w:val="22"/>
+                                </w:rPr>
+                                <m:t>i, j-1</m:t>
+                              </m:r>
+                            </m:e>
+                          </m:d>
+                          <m:r>
+                            <w:rPr>
+                              <w:rFonts w:ascii="Cambria Math" w:eastAsiaTheme="minorEastAsia" w:hAnsi="Cambria Math"/>
+                              <w:sz w:val="22"/>
+                              <w:szCs w:val="22"/>
+                            </w:rPr>
+                            <m:t>, 1+E</m:t>
+                          </m:r>
+                          <m:d>
+                            <m:dPr>
+                              <m:ctrlPr>
+                                <w:rPr>
+                                  <w:rFonts w:ascii="Cambria Math" w:eastAsiaTheme="minorEastAsia" w:hAnsi="Cambria Math"/>
+                                  <w:i/>
+                                  <w:sz w:val="22"/>
+                                  <w:szCs w:val="22"/>
+                                </w:rPr>
+                              </m:ctrlPr>
+                            </m:dPr>
+                            <m:e>
+                              <m:r>
+                                <w:rPr>
+                                  <w:rFonts w:ascii="Cambria Math" w:eastAsiaTheme="minorEastAsia" w:hAnsi="Cambria Math"/>
+                                  <w:sz w:val="22"/>
+                                  <w:szCs w:val="22"/>
+                                </w:rPr>
+                                <m:t>i-1, j-1</m:t>
+                              </m:r>
+                            </m:e>
+                          </m:d>
+                        </m:e>
+                      </m:d>
+                    </m:e>
+                  </m:func>
+                  <m:r>
+                    <w:rPr>
+                      <w:rFonts w:ascii="Cambria Math" w:hAnsi="Cambria Math"/>
+                      <w:sz w:val="22"/>
+                      <w:szCs w:val="22"/>
+                    </w:rPr>
+                    <m:t>,  &amp;otherwise</m:t>
+                  </m:r>
+                </m:e>
+              </m:eqArr>
+            </m:e>
+          </m:d>
+        </m:oMath>
+      </m:oMathPara>
+    </w:p>
+    <w:p>
+      <w:pPr>
+        <w:spacing w:line="360" w:lineRule="auto"/>
+        <w:ind w:left="360" w:firstLine="360"/>
+      </w:pPr>
+      <w:r>
+        <w:t xml:space="preserve">This algorithm follows a bottom-up approach, where it fills in a table </w:t>
+      </w:r>
+      <m:oMath>
+        <m:r>
+          <w:rPr>
+            <w:rFonts w:ascii="Cambria Math" w:hAnsi="Cambria Math"/>
+          </w:rPr>
+          <m:t>dp</m:t>
+        </m:r>
+        <m:d>
+          <m:dPr>
+            <m:begChr m:val="["/>
+            <m:endChr m:val="]"/>
+            <m:ctrlPr>
+              <w:rPr>
+                <w:rFonts w:ascii="Cambria Math" w:hAnsi="Cambria Math"/>
+                <w:i/>
+              </w:rPr>
+            </m:ctrlPr>
+          </m:dPr>
+          <m:e>
+            <m:r>
+              <w:rPr>
+                <w:rFonts w:ascii="Cambria Math" w:hAnsi="Cambria Math"/>
+              </w:rPr>
+              <m:t>0…</m:t>
+            </m:r>
+            <m:r>
+              <w:rPr>
+                <w:rFonts w:ascii="Cambria Math" w:hAnsi="Cambria Math"/>
+              </w:rPr>
+              <m:t>n</m:t>
+            </m:r>
+            <m:r>
+              <w:rPr>
+                <w:rFonts w:ascii="Cambria Math" w:hAnsi="Cambria Math"/>
+              </w:rPr>
+              <m:t>, 0…</m:t>
+            </m:r>
+            <m:r>
+              <w:rPr>
+                <w:rFonts w:ascii="Cambria Math" w:hAnsi="Cambria Math"/>
+              </w:rPr>
+              <m:t>m</m:t>
+            </m:r>
+          </m:e>
+        </m:d>
+      </m:oMath>
+      <w:r>
+        <w:t xml:space="preserve">, starting at </w:t>
+      </w:r>
+      <m:oMath>
+        <m:d>
+          <m:dPr>
+            <m:begChr m:val="["/>
+            <m:endChr m:val="]"/>
+            <m:ctrlPr>
+              <w:rPr>
+                <w:rFonts w:ascii="Cambria Math" w:hAnsi="Cambria Math"/>
+                <w:i/>
+              </w:rPr>
+            </m:ctrlPr>
+          </m:dPr>
+          <m:e>
+            <m:r>
+              <w:rPr>
+                <w:rFonts w:ascii="Cambria Math" w:hAnsi="Cambria Math"/>
+              </w:rPr>
+              <m:t>1, 1</m:t>
+            </m:r>
+          </m:e>
+        </m:d>
+      </m:oMath>
+      <w:r>
+        <w:t xml:space="preserve"> and ending at </w:t>
+      </w:r>
+      <m:oMath>
+        <m:d>
+          <m:dPr>
+            <m:begChr m:val="["/>
+            <m:endChr m:val="]"/>
+            <m:ctrlPr>
+              <w:rPr>
+                <w:rFonts w:ascii="Cambria Math" w:hAnsi="Cambria Math"/>
+                <w:i/>
+              </w:rPr>
+            </m:ctrlPr>
+          </m:dPr>
+          <m:e>
+            <m:r>
+              <w:rPr>
+                <w:rFonts w:ascii="Cambria Math" w:hAnsi="Cambria Math"/>
+              </w:rPr>
+              <m:t>n, m</m:t>
+            </m:r>
+          </m:e>
+        </m:d>
+      </m:oMath>
+      <w:r>
+        <w:t xml:space="preserve">, and then returns </w:t>
+      </w:r>
+      <m:oMath>
+        <m:r>
+          <w:rPr>
+            <w:rFonts w:ascii="Cambria Math" w:hAnsi="Cambria Math"/>
+          </w:rPr>
+          <m:t>dp</m:t>
+        </m:r>
+        <m:d>
+          <m:dPr>
+            <m:begChr m:val="["/>
+            <m:endChr m:val="]"/>
+            <m:ctrlPr>
+              <w:rPr>
+                <w:rFonts w:ascii="Cambria Math" w:hAnsi="Cambria Math"/>
+                <w:i/>
+              </w:rPr>
+            </m:ctrlPr>
+          </m:dPr>
+          <m:e>
+            <m:r>
+              <w:rPr>
+                <w:rFonts w:ascii="Cambria Math" w:hAnsi="Cambria Math"/>
+              </w:rPr>
+              <m:t>n, m</m:t>
+            </m:r>
+          </m:e>
+        </m:d>
+      </m:oMath>
+      <w:r>
+        <w:t xml:space="preserve"> as the answer. </w:t>
+      </w:r>
+      <w:r>
+        <w:t xml:space="preserve">The algorithm </w:t>
+      </w:r>
+      <w:r>
+        <w:lastRenderedPageBreak/>
+        <w:t xml:space="preserve">contains four loops: the first two correspond to the first two cases in the recurrence above. </w:t>
+      </w:r>
+      <w:r>
+        <w:t xml:space="preserve">For the nested loop, it iterates </w:t>
+      </w:r>
+      <m:oMath>
+        <m:r>
+          <w:rPr>
+            <w:rFonts w:ascii="Cambria Math" w:hAnsi="Cambria Math"/>
+          </w:rPr>
+          <m:t>n×m</m:t>
+        </m:r>
+      </m:oMath>
+      <w:r>
+        <w:t xml:space="preserve"> times, and for each letter: if they are equal, i.e., </w:t>
+      </w:r>
+      <m:oMath>
+        <m:r>
+          <w:rPr>
+            <w:rFonts w:ascii="Cambria Math" w:hAnsi="Cambria Math"/>
+          </w:rPr>
+          <m:t>x</m:t>
+        </m:r>
+        <m:d>
+          <m:dPr>
+            <m:begChr m:val="["/>
+            <m:endChr m:val="]"/>
+            <m:ctrlPr>
+              <w:rPr>
+                <w:rFonts w:ascii="Cambria Math" w:hAnsi="Cambria Math"/>
+                <w:i/>
+              </w:rPr>
+            </m:ctrlPr>
+          </m:dPr>
+          <m:e>
+            <m:r>
+              <w:rPr>
+                <w:rFonts w:ascii="Cambria Math" w:hAnsi="Cambria Math"/>
+              </w:rPr>
+              <m:t>i-1</m:t>
+            </m:r>
+          </m:e>
+        </m:d>
+        <m:r>
+          <w:rPr>
+            <w:rFonts w:ascii="Cambria Math" w:hAnsi="Cambria Math"/>
+          </w:rPr>
+          <m:t>==y</m:t>
+        </m:r>
+        <m:d>
+          <m:dPr>
+            <m:begChr m:val="["/>
+            <m:endChr m:val="]"/>
+            <m:ctrlPr>
+              <w:rPr>
+                <w:rFonts w:ascii="Cambria Math" w:hAnsi="Cambria Math"/>
+                <w:i/>
+              </w:rPr>
+            </m:ctrlPr>
+          </m:dPr>
+          <m:e>
+            <m:r>
+              <w:rPr>
+                <w:rFonts w:ascii="Cambria Math" w:hAnsi="Cambria Math"/>
+              </w:rPr>
+              <m:t>j-1</m:t>
+            </m:r>
+          </m:e>
+        </m:d>
+      </m:oMath>
+      <w:r>
+        <w:t xml:space="preserve">, then leave the character unchanged for a cost of </w:t>
+      </w:r>
+      <m:oMath>
+        <m:r>
+          <w:rPr>
+            <w:rFonts w:ascii="Cambria Math" w:hAnsi="Cambria Math"/>
+          </w:rPr>
+          <m:t>0</m:t>
+        </m:r>
+      </m:oMath>
+      <w:r>
+        <w:t xml:space="preserve">. </w:t>
+      </w:r>
+      <w:r>
+        <w:t>If they are not equal, then take the minimum between</w:t>
+      </w:r>
+      <w:r>
+        <w:t xml:space="preserve"> </w:t>
+      </w:r>
+      <w:r>
+        <w:t>substitution (</w:t>
+      </w:r>
+      <m:oMath>
+        <m:r>
+          <w:rPr>
+            <w:rFonts w:ascii="Cambria Math" w:hAnsi="Cambria Math"/>
+          </w:rPr>
+          <m:t>dp</m:t>
+        </m:r>
+        <m:d>
+          <m:dPr>
+            <m:begChr m:val="["/>
+            <m:endChr m:val="]"/>
+            <m:ctrlPr>
+              <w:rPr>
+                <w:rFonts w:ascii="Cambria Math" w:hAnsi="Cambria Math"/>
+                <w:i/>
+              </w:rPr>
+            </m:ctrlPr>
+          </m:dPr>
+          <m:e>
+            <m:r>
+              <w:rPr>
+                <w:rFonts w:ascii="Cambria Math" w:hAnsi="Cambria Math"/>
+              </w:rPr>
+              <m:t>i-1</m:t>
+            </m:r>
+          </m:e>
+        </m:d>
+        <m:d>
+          <m:dPr>
+            <m:begChr m:val="["/>
+            <m:endChr m:val="]"/>
+            <m:ctrlPr>
+              <w:rPr>
+                <w:rFonts w:ascii="Cambria Math" w:hAnsi="Cambria Math"/>
+                <w:i/>
+              </w:rPr>
+            </m:ctrlPr>
+          </m:dPr>
+          <m:e>
+            <m:r>
+              <w:rPr>
+                <w:rFonts w:ascii="Cambria Math" w:hAnsi="Cambria Math"/>
+              </w:rPr>
+              <m:t>i-1</m:t>
+            </m:r>
+          </m:e>
+        </m:d>
+      </m:oMath>
+      <w:r>
+        <w:t>)</w:t>
+      </w:r>
+      <w:r>
+        <w:t>,</w:t>
+      </w:r>
+      <w:r>
+        <w:t xml:space="preserve"> deletion</w:t>
+      </w:r>
+      <w:r>
+        <w:t xml:space="preserve"> (</w:t>
+      </w:r>
+      <m:oMath>
+        <m:r>
+          <w:rPr>
+            <w:rFonts w:ascii="Cambria Math" w:hAnsi="Cambria Math"/>
+          </w:rPr>
+          <m:t>dp</m:t>
+        </m:r>
+        <m:d>
+          <m:dPr>
+            <m:begChr m:val="["/>
+            <m:endChr m:val="]"/>
+            <m:ctrlPr>
+              <w:rPr>
+                <w:rFonts w:ascii="Cambria Math" w:hAnsi="Cambria Math"/>
+                <w:i/>
+              </w:rPr>
+            </m:ctrlPr>
+          </m:dPr>
+          <m:e>
+            <m:r>
+              <w:rPr>
+                <w:rFonts w:ascii="Cambria Math" w:hAnsi="Cambria Math"/>
+              </w:rPr>
+              <m:t>i-1</m:t>
+            </m:r>
+          </m:e>
+        </m:d>
+        <m:d>
+          <m:dPr>
+            <m:begChr m:val="["/>
+            <m:endChr m:val="]"/>
+            <m:ctrlPr>
+              <w:rPr>
+                <w:rFonts w:ascii="Cambria Math" w:hAnsi="Cambria Math"/>
+                <w:i/>
+              </w:rPr>
+            </m:ctrlPr>
+          </m:dPr>
+          <m:e>
+            <m:r>
+              <w:rPr>
+                <w:rFonts w:ascii="Cambria Math" w:hAnsi="Cambria Math"/>
+              </w:rPr>
+              <m:t>j</m:t>
+            </m:r>
+          </m:e>
+        </m:d>
+      </m:oMath>
+      <w:r>
+        <w:t>)</w:t>
+      </w:r>
+      <w:r>
+        <w:t xml:space="preserve">, </w:t>
+      </w:r>
+      <w:r>
+        <w:t xml:space="preserve">and </w:t>
+      </w:r>
+      <w:r>
+        <w:t>insertio</w:t>
+      </w:r>
+      <w:r>
+        <w:t>n</w:t>
+      </w:r>
+      <w:r>
+        <w:t xml:space="preserve"> (</w:t>
+      </w:r>
+      <m:oMath>
+        <m:r>
+          <w:rPr>
+            <w:rFonts w:ascii="Cambria Math" w:hAnsi="Cambria Math"/>
+          </w:rPr>
+          <m:t>dp</m:t>
+        </m:r>
+        <m:d>
+          <m:dPr>
+            <m:begChr m:val="["/>
+            <m:endChr m:val="]"/>
+            <m:ctrlPr>
+              <w:rPr>
+                <w:rFonts w:ascii="Cambria Math" w:hAnsi="Cambria Math"/>
+                <w:i/>
+              </w:rPr>
+            </m:ctrlPr>
+          </m:dPr>
+          <m:e>
+            <m:r>
+              <w:rPr>
+                <w:rFonts w:ascii="Cambria Math" w:hAnsi="Cambria Math"/>
+              </w:rPr>
+              <m:t>i</m:t>
+            </m:r>
+          </m:e>
+        </m:d>
+        <m:d>
+          <m:dPr>
+            <m:begChr m:val="["/>
+            <m:endChr m:val="]"/>
+            <m:ctrlPr>
+              <w:rPr>
+                <w:rFonts w:ascii="Cambria Math" w:hAnsi="Cambria Math"/>
+                <w:i/>
+              </w:rPr>
+            </m:ctrlPr>
+          </m:dPr>
+          <m:e>
+            <m:r>
+              <w:rPr>
+                <w:rFonts w:ascii="Cambria Math" w:hAnsi="Cambria Math"/>
+              </w:rPr>
+              <m:t>j-1</m:t>
+            </m:r>
+          </m:e>
+        </m:d>
+      </m:oMath>
+      <w:r>
+        <w:t>)</w:t>
+      </w:r>
+      <w:r>
+        <w:t xml:space="preserve">, all for a cost of </w:t>
+      </w:r>
+      <m:oMath>
+        <m:r>
+          <w:rPr>
+            <w:rFonts w:ascii="Cambria Math" w:hAnsi="Cambria Math"/>
+          </w:rPr>
+          <m:t>1</m:t>
+        </m:r>
+      </m:oMath>
+      <w:r>
+        <w:t xml:space="preserve">. </w:t>
+      </w:r>
+    </w:p>
+    <w:p>
+      <w:pPr>
+        <w:spacing w:line="360" w:lineRule="auto"/>
+        <w:ind w:left="360" w:firstLine="360"/>
+      </w:pPr>
+      <w:r>
+        <w:t xml:space="preserve">Now, analyzing time efficiency, the </w:t>
+      </w:r>
+      <w:r>
+        <w:t>costliest</w:t>
+      </w:r>
+      <w:r>
+        <w:t xml:space="preserve"> operation in the algorithm is the nested for loop that iterates </w:t>
+      </w:r>
+      <m:oMath>
+        <m:r>
+          <w:rPr>
+            <w:rFonts w:ascii="Cambria Math" w:hAnsi="Cambria Math"/>
+          </w:rPr>
+          <m:t>n×m</m:t>
+        </m:r>
+      </m:oMath>
+      <w:r>
+        <w:t xml:space="preserve"> times in order to update the </w:t>
+      </w:r>
+      <w:r>
+        <w:t>dynamic</w:t>
+      </w:r>
+      <w:r>
+        <w:t xml:space="preserve"> programming array. </w:t>
+      </w:r>
+      <w:r>
+        <w:t>Thus,</w:t>
+      </w:r>
+      <w:r>
+        <w:t xml:space="preserve"> this has a time efficiency of </w:t>
+      </w:r>
+      <m:oMath>
+        <m:r>
+          <w:rPr>
+            <w:rFonts w:ascii="Cambria Math" w:hAnsi="Cambria Math"/>
+          </w:rPr>
+          <m:t>O</m:t>
+        </m:r>
+        <m:d>
+          <m:dPr>
+            <m:ctrlPr>
+              <w:rPr>
+                <w:rFonts w:ascii="Cambria Math" w:hAnsi="Cambria Math"/>
+                <w:i/>
+              </w:rPr>
+            </m:ctrlPr>
+          </m:dPr>
+          <m:e>
+            <m:r>
+              <w:rPr>
+                <w:rFonts w:ascii="Cambria Math" w:hAnsi="Cambria Math"/>
+              </w:rPr>
+              <m:t>nm</m:t>
+            </m:r>
+          </m:e>
+        </m:d>
+      </m:oMath>
+      <w:r>
+        <w:t xml:space="preserve">. </w:t>
+      </w:r>
+      <w:r>
+        <w:t>In addition, t</w:t>
+      </w:r>
+      <w:r>
+        <w:t>he first two loops run in time</w:t>
+      </w:r>
+      <w:r>
+        <w:t>s</w:t>
+      </w:r>
+      <w:r>
+        <w:t xml:space="preserve"> </w:t>
+      </w:r>
+      <m:oMath>
+        <m:r>
+          <w:rPr>
+            <w:rFonts w:ascii="Cambria Math" w:hAnsi="Cambria Math"/>
+          </w:rPr>
+          <m:t>O</m:t>
+        </m:r>
+        <m:d>
+          <m:dPr>
+            <m:ctrlPr>
+              <w:rPr>
+                <w:rFonts w:ascii="Cambria Math" w:hAnsi="Cambria Math"/>
+                <w:i/>
+              </w:rPr>
+            </m:ctrlPr>
+          </m:dPr>
+          <m:e>
+            <m:r>
+              <w:rPr>
+                <w:rFonts w:ascii="Cambria Math" w:hAnsi="Cambria Math"/>
+              </w:rPr>
+              <m:t>n</m:t>
+            </m:r>
+          </m:e>
+        </m:d>
+      </m:oMath>
+      <w:r>
+        <w:t xml:space="preserve"> and </w:t>
+      </w:r>
+      <m:oMath>
+        <m:r>
+          <w:rPr>
+            <w:rFonts w:ascii="Cambria Math" w:hAnsi="Cambria Math"/>
+          </w:rPr>
+          <m:t>O</m:t>
+        </m:r>
+        <m:d>
+          <m:dPr>
+            <m:ctrlPr>
+              <w:rPr>
+                <w:rFonts w:ascii="Cambria Math" w:hAnsi="Cambria Math"/>
+                <w:i/>
+              </w:rPr>
+            </m:ctrlPr>
+          </m:dPr>
+          <m:e>
+            <m:r>
+              <w:rPr>
+                <w:rFonts w:ascii="Cambria Math" w:hAnsi="Cambria Math"/>
+              </w:rPr>
+              <m:t>m</m:t>
+            </m:r>
+          </m:e>
+        </m:d>
+      </m:oMath>
+      <w:r>
+        <w:t xml:space="preserve">, respectively. </w:t>
+      </w:r>
+      <w:r>
+        <w:t xml:space="preserve">And assuming the worst-case scenario, which corresponds to deleting every character in </w:t>
+      </w:r>
+      <m:oMath>
+        <m:r>
+          <w:rPr>
+            <w:rFonts w:ascii="Cambria Math" w:hAnsi="Cambria Math"/>
+          </w:rPr>
+          <m:t>x</m:t>
+        </m:r>
+      </m:oMath>
+      <w:r>
+        <w:t xml:space="preserve"> and inserting every character in </w:t>
+      </w:r>
+      <m:oMath>
+        <m:r>
+          <w:rPr>
+            <w:rFonts w:ascii="Cambria Math" w:hAnsi="Cambria Math"/>
+          </w:rPr>
+          <m:t>y</m:t>
+        </m:r>
+      </m:oMath>
+      <w:r>
+        <w:t xml:space="preserve">, </w:t>
+      </w:r>
+      <w:r>
+        <w:t xml:space="preserve">the total upper bound time efficiency is </w:t>
+      </w:r>
+      <m:oMath>
+        <m:r>
+          <w:rPr>
+            <w:rFonts w:ascii="Cambria Math" w:hAnsi="Cambria Math"/>
+          </w:rPr>
+          <m:t>O</m:t>
+        </m:r>
+        <m:d>
+          <m:dPr>
+            <m:ctrlPr>
+              <w:rPr>
+                <w:rFonts w:ascii="Cambria Math" w:hAnsi="Cambria Math"/>
+                <w:i/>
+              </w:rPr>
+            </m:ctrlPr>
+          </m:dPr>
+          <m:e>
+            <m:r>
+              <w:rPr>
+                <w:rFonts w:ascii="Cambria Math" w:hAnsi="Cambria Math"/>
+              </w:rPr>
+              <m:t>n+m+nm</m:t>
+            </m:r>
+          </m:e>
+        </m:d>
+        <m:r>
+          <w:rPr>
+            <w:rFonts w:ascii="Cambria Math" w:hAnsi="Cambria Math"/>
+          </w:rPr>
+          <m:t>=O</m:t>
+        </m:r>
+        <m:d>
+          <m:dPr>
+            <m:ctrlPr>
+              <w:rPr>
+                <w:rFonts w:ascii="Cambria Math" w:hAnsi="Cambria Math"/>
+                <w:i/>
+              </w:rPr>
+            </m:ctrlPr>
+          </m:dPr>
+          <m:e>
+            <m:r>
+              <w:rPr>
+                <w:rFonts w:ascii="Cambria Math" w:hAnsi="Cambria Math"/>
+              </w:rPr>
+              <m:t>nm</m:t>
+            </m:r>
+          </m:e>
+        </m:d>
+      </m:oMath>
+      <w:r>
+        <w:t xml:space="preserve">. </w:t>
+      </w:r>
+      <w:r>
+        <w:t xml:space="preserve">Since the nested loop must iterate through the entirety of the dynamic programming array </w:t>
+      </w:r>
+      <w:r>
+        <w:t>to analyze the strings</w:t>
+      </w:r>
+      <w:r>
+        <w:t xml:space="preserve">, then </w:t>
+      </w:r>
+      <w:r>
+        <w:t>this also results in a lower bound time efficiency of</w:t>
+      </w:r>
+      <w:r>
+        <w:t xml:space="preserve"> </w:t>
+      </w:r>
+      <m:oMath>
+        <m:r>
+          <m:rPr>
+            <m:sty m:val="p"/>
+          </m:rPr>
+          <w:rPr>
+            <w:rFonts w:ascii="Cambria Math" w:hAnsi="Cambria Math"/>
+          </w:rPr>
+          <m:t>Ω</m:t>
+        </m:r>
+        <m:d>
+          <m:dPr>
+            <m:ctrlPr>
+              <w:rPr>
+                <w:rFonts w:ascii="Cambria Math" w:hAnsi="Cambria Math"/>
+                <w:i/>
+              </w:rPr>
+            </m:ctrlPr>
+          </m:dPr>
+          <m:e>
+            <m:r>
+              <w:rPr>
+                <w:rFonts w:ascii="Cambria Math" w:hAnsi="Cambria Math"/>
+              </w:rPr>
+              <m:t>nm</m:t>
+            </m:r>
+          </m:e>
+        </m:d>
+      </m:oMath>
+      <w:r>
+        <w:t xml:space="preserve">. </w:t>
+      </w:r>
+      <w:r>
+        <w:t xml:space="preserve">For lower bound, since all characters from string </w:t>
+      </w:r>
+      <m:oMath>
+        <m:r>
+          <w:rPr>
+            <w:rFonts w:ascii="Cambria Math" w:hAnsi="Cambria Math"/>
+          </w:rPr>
+          <m:t>x</m:t>
+        </m:r>
+      </m:oMath>
+      <w:r>
+        <w:t xml:space="preserve"> must appear in sequence in the top row, and similarly for string </w:t>
+      </w:r>
+      <m:oMath>
+        <m:r>
+          <w:rPr>
+            <w:rFonts w:ascii="Cambria Math" w:hAnsi="Cambria Math"/>
+          </w:rPr>
+          <m:t>y</m:t>
+        </m:r>
+      </m:oMath>
+      <w:r>
+        <w:t xml:space="preserve"> in the bottom row, then it makes sense that the algorithm would still have to iterate through the entire array </w:t>
+      </w:r>
+      <w:r>
+        <w:t>to</w:t>
+      </w:r>
+      <w:r>
+        <w:t xml:space="preserve"> analyze the whole string. </w:t>
+      </w:r>
+      <w:r>
+        <w:t xml:space="preserve">Therefore, this also results in a tight bound of </w:t>
+      </w:r>
+      <m:oMath>
+        <m:r>
+          <m:rPr>
+            <m:sty m:val="p"/>
+          </m:rPr>
+          <w:rPr>
+            <w:rFonts w:ascii="Cambria Math" w:hAnsi="Cambria Math"/>
+          </w:rPr>
+          <m:t>Θ</m:t>
+        </m:r>
+        <m:d>
+          <m:dPr>
+            <m:ctrlPr>
+              <w:rPr>
+                <w:rFonts w:ascii="Cambria Math" w:hAnsi="Cambria Math"/>
+                <w:i/>
+              </w:rPr>
+            </m:ctrlPr>
+          </m:dPr>
+          <m:e>
+            <m:r>
+              <w:rPr>
+                <w:rFonts w:ascii="Cambria Math" w:hAnsi="Cambria Math"/>
+              </w:rPr>
+              <m:t>nm</m:t>
+            </m:r>
+          </m:e>
+        </m:d>
+      </m:oMath>
+      <w:r>
+        <w:t xml:space="preserve"> for the edit distance problem</w:t>
+      </w:r>
+      <w:r>
+        <w:t>.</w:t>
+      </w:r>
     </w:p>
     <w:p>
       <w:pPr>

</xml_diff>

<commit_message>
finish week 10 lecture notes
</commit_message>
<xml_diff>
--- a/assignment_3/assignment_3.docx
+++ b/assignment_3/assignment_3.docx
@@ -550,13 +550,7 @@
           <w:rPr>
             <w:rFonts w:ascii="Cambria Math" w:hAnsi="Cambria Math"/>
           </w:rPr>
-          <m:t>c</m:t>
-        </m:r>
-        <m:r>
-          <w:rPr>
-            <w:rFonts w:ascii="Cambria Math" w:hAnsi="Cambria Math"/>
-          </w:rPr>
-          <m:t xml:space="preserve">: </m:t>
+          <m:t xml:space="preserve">c: </m:t>
         </m:r>
         <m:sSup>
           <m:sSupPr>
@@ -2516,13 +2510,7 @@
               <w:rPr>
                 <w:rFonts w:ascii="Cambria Math" w:hAnsi="Cambria Math"/>
               </w:rPr>
-              <m:t xml:space="preserve">i-1, </m:t>
-            </m:r>
-            <m:r>
-              <w:rPr>
-                <w:rFonts w:ascii="Cambria Math" w:hAnsi="Cambria Math"/>
-              </w:rPr>
-              <m:t>1</m:t>
+              <m:t>i-1, 1</m:t>
             </m:r>
           </m:e>
         </m:d>
@@ -2547,13 +2535,7 @@
               <w:rPr>
                 <w:rFonts w:ascii="Cambria Math" w:hAnsi="Cambria Math"/>
               </w:rPr>
-              <m:t xml:space="preserve">i-1, </m:t>
-            </m:r>
-            <m:r>
-              <w:rPr>
-                <w:rFonts w:ascii="Cambria Math" w:hAnsi="Cambria Math"/>
-              </w:rPr>
-              <m:t>2</m:t>
+              <m:t>i-1, 2</m:t>
             </m:r>
           </m:e>
         </m:d>
@@ -2938,19 +2920,7 @@
                     <w:rPr>
                       <w:rFonts w:ascii="Cambria Math" w:hAnsi="Cambria Math"/>
                     </w:rPr>
-                    <m:t>NIL</m:t>
-                  </m:r>
-                  <m:r>
-                    <w:rPr>
-                      <w:rFonts w:ascii="Cambria Math" w:hAnsi="Cambria Math"/>
-                    </w:rPr>
-                    <m:t>,  &amp;</m:t>
-                  </m:r>
-                  <m:r>
-                    <w:rPr>
-                      <w:rFonts w:ascii="Cambria Math" w:hAnsi="Cambria Math"/>
-                    </w:rPr>
-                    <m:t>if L</m:t>
+                    <m:t>NIL,  &amp;if L</m:t>
                   </m:r>
                   <m:d>
                     <m:dPr>
@@ -3038,13 +3008,7 @@
                     <w:rPr>
                       <w:rFonts w:ascii="Cambria Math" w:hAnsi="Cambria Math"/>
                     </w:rPr>
-                    <m:t>,  &amp;</m:t>
-                  </m:r>
-                  <m:r>
-                    <w:rPr>
-                      <w:rFonts w:ascii="Cambria Math" w:hAnsi="Cambria Math"/>
-                    </w:rPr>
-                    <m:t>if L</m:t>
+                    <m:t>,  &amp;if L</m:t>
                   </m:r>
                   <m:d>
                     <m:dPr>
@@ -3172,13 +3136,7 @@
                     <w:rPr>
                       <w:rFonts w:ascii="Cambria Math" w:hAnsi="Cambria Math"/>
                     </w:rPr>
-                    <m:t>,  &amp;</m:t>
-                  </m:r>
-                  <m:r>
-                    <w:rPr>
-                      <w:rFonts w:ascii="Cambria Math" w:hAnsi="Cambria Math"/>
-                    </w:rPr>
-                    <m:t>if L</m:t>
+                    <m:t>,  &amp;if L</m:t>
                   </m:r>
                   <m:d>
                     <m:dPr>
@@ -3306,13 +3264,7 @@
                     <w:rPr>
                       <w:rFonts w:ascii="Cambria Math" w:hAnsi="Cambria Math"/>
                     </w:rPr>
-                    <m:t>,  &amp;</m:t>
-                  </m:r>
-                  <m:r>
-                    <w:rPr>
-                      <w:rFonts w:ascii="Cambria Math" w:hAnsi="Cambria Math"/>
-                    </w:rPr>
-                    <m:t>otherwise</m:t>
+                    <m:t>,  &amp;otherwise</m:t>
                   </m:r>
                 </m:e>
               </m:eqArr>
@@ -5853,13 +5805,7 @@
               <w:rPr>
                 <w:rFonts w:ascii="Cambria Math" w:hAnsi="Cambria Math"/>
               </w:rPr>
-              <m:t>i</m:t>
-            </m:r>
-            <m:r>
-              <w:rPr>
-                <w:rFonts w:ascii="Cambria Math" w:hAnsi="Cambria Math"/>
-              </w:rPr>
-              <m:t>+1</m:t>
+              <m:t>i+1</m:t>
             </m:r>
           </m:sub>
         </m:sSub>
@@ -6340,19 +6286,7 @@
                     <w:rPr>
                       <w:rFonts w:ascii="Cambria Math" w:hAnsi="Cambria Math"/>
                     </w:rPr>
-                    <m:t>0</m:t>
-                  </m:r>
-                  <m:r>
-                    <w:rPr>
-                      <w:rFonts w:ascii="Cambria Math" w:hAnsi="Cambria Math"/>
-                    </w:rPr>
-                    <m:t>,  &amp;</m:t>
-                  </m:r>
-                  <m:r>
-                    <w:rPr>
-                      <w:rFonts w:ascii="Cambria Math" w:hAnsi="Cambria Math"/>
-                    </w:rPr>
-                    <m:t>if s=t</m:t>
+                    <m:t>0,  &amp;if s=t</m:t>
                   </m:r>
                 </m:e>
                 <m:e>
@@ -6386,13 +6320,7 @@
                     <w:rPr>
                       <w:rFonts w:ascii="Cambria Math" w:hAnsi="Cambria Math"/>
                     </w:rPr>
-                    <m:t>,  &amp;</m:t>
-                  </m:r>
-                  <m:r>
-                    <w:rPr>
-                      <w:rFonts w:ascii="Cambria Math" w:hAnsi="Cambria Math"/>
-                    </w:rPr>
-                    <m:t>if s→t</m:t>
+                    <m:t>,  &amp;if s→t</m:t>
                   </m:r>
                   <m:ctrlPr>
                     <w:rPr>
@@ -6424,13 +6352,7 @@
                         <w:rPr>
                           <w:rFonts w:ascii="Cambria Math" w:hAnsi="Cambria Math"/>
                         </w:rPr>
-                        <m:t>j</m:t>
-                      </m:r>
-                      <m:r>
-                        <w:rPr>
-                          <w:rFonts w:ascii="Cambria Math" w:hAnsi="Cambria Math"/>
-                        </w:rPr>
-                        <m:t>+1</m:t>
+                        <m:t>j+1</m:t>
                       </m:r>
                     </m:e>
                   </m:d>
@@ -6438,13 +6360,7 @@
                     <w:rPr>
                       <w:rFonts w:ascii="Cambria Math" w:hAnsi="Cambria Math"/>
                     </w:rPr>
-                    <m:t>,  &amp;</m:t>
-                  </m:r>
-                  <m:r>
-                    <w:rPr>
-                      <w:rFonts w:ascii="Cambria Math" w:hAnsi="Cambria Math"/>
-                    </w:rPr>
-                    <m:t>if s↛t</m:t>
+                    <m:t>,  &amp;if s↛t</m:t>
                   </m:r>
                   <m:ctrlPr>
                     <w:rPr>
@@ -6458,19 +6374,7 @@
                     <w:rPr>
                       <w:rFonts w:ascii="Cambria Math" w:hAnsi="Cambria Math"/>
                     </w:rPr>
-                    <m:t>∞</m:t>
-                  </m:r>
-                  <m:r>
-                    <w:rPr>
-                      <w:rFonts w:ascii="Cambria Math" w:hAnsi="Cambria Math"/>
-                    </w:rPr>
-                    <m:t>,  &amp;</m:t>
-                  </m:r>
-                  <m:r>
-                    <w:rPr>
-                      <w:rFonts w:ascii="Cambria Math" w:hAnsi="Cambria Math"/>
-                    </w:rPr>
-                    <m:t>otherwise</m:t>
+                    <m:t>∞,  &amp;otherwise</m:t>
                   </m:r>
                 </m:e>
               </m:eqArr>
@@ -6692,8 +6596,6 @@
         </w:rPr>
         <w:t xml:space="preserve"> </w:t>
       </w:r>
-      <w:proofErr w:type="spellStart"/>
-      <w:proofErr w:type="gramStart"/>
       <w:r>
         <w:rPr>
           <w:rFonts w:ascii="Menlo" w:hAnsi="Menlo" w:cs="Menlo"/>
@@ -6712,7 +6614,6 @@
         </w:rPr>
         <w:t>umMinStops</w:t>
       </w:r>
-      <w:proofErr w:type="spellEnd"/>
       <w:r>
         <w:rPr>
           <w:rFonts w:ascii="Menlo" w:hAnsi="Menlo" w:cs="Menlo"/>
@@ -6722,7 +6623,6 @@
         </w:rPr>
         <w:t>(</w:t>
       </w:r>
-      <w:proofErr w:type="gramEnd"/>
       <w:r>
         <w:rPr>
           <w:rFonts w:ascii="Menlo" w:hAnsi="Menlo" w:cs="Menlo"/>
@@ -6853,7 +6753,6 @@
         </w:rPr>
         <w:t xml:space="preserve"> </w:t>
       </w:r>
-      <w:proofErr w:type="spellStart"/>
       <w:r>
         <w:rPr>
           <w:rFonts w:ascii="Menlo" w:hAnsi="Menlo" w:cs="Menlo"/>
@@ -6863,7 +6762,6 @@
         </w:rPr>
         <w:t>numStops</w:t>
       </w:r>
-      <w:proofErr w:type="spellEnd"/>
       <w:r>
         <w:rPr>
           <w:rFonts w:ascii="Menlo" w:hAnsi="Menlo" w:cs="Menlo"/>
@@ -6873,8 +6771,6 @@
         </w:rPr>
         <w:t xml:space="preserve"> = </w:t>
       </w:r>
-      <w:proofErr w:type="spellStart"/>
-      <w:proofErr w:type="gramStart"/>
       <w:r>
         <w:rPr>
           <w:rFonts w:ascii="Menlo" w:hAnsi="Menlo" w:cs="Menlo"/>
@@ -6902,8 +6798,6 @@
         </w:rPr>
         <w:t>size</w:t>
       </w:r>
-      <w:proofErr w:type="spellEnd"/>
-      <w:proofErr w:type="gramEnd"/>
       <w:r>
         <w:rPr>
           <w:rFonts w:ascii="Menlo" w:hAnsi="Menlo" w:cs="Menlo"/>
@@ -6971,7 +6865,6 @@
         </w:rPr>
         <w:t xml:space="preserve">&gt; </w:t>
       </w:r>
-      <w:proofErr w:type="gramStart"/>
       <w:r>
         <w:rPr>
           <w:rFonts w:ascii="Menlo" w:hAnsi="Menlo" w:cs="Menlo"/>
@@ -6990,8 +6883,6 @@
         </w:rPr>
         <w:t>(</w:t>
       </w:r>
-      <w:proofErr w:type="spellStart"/>
-      <w:proofErr w:type="gramEnd"/>
       <w:r>
         <w:rPr>
           <w:rFonts w:ascii="Menlo" w:hAnsi="Menlo" w:cs="Menlo"/>
@@ -7001,7 +6892,6 @@
         </w:rPr>
         <w:t>numStops</w:t>
       </w:r>
-      <w:proofErr w:type="spellEnd"/>
       <w:r>
         <w:rPr>
           <w:rFonts w:ascii="Menlo" w:hAnsi="Menlo" w:cs="Menlo"/>
@@ -7159,7 +7049,6 @@
         </w:rPr>
         <w:t xml:space="preserve"> &lt; </w:t>
       </w:r>
-      <w:proofErr w:type="spellStart"/>
       <w:r>
         <w:rPr>
           <w:rFonts w:ascii="Menlo" w:hAnsi="Menlo" w:cs="Menlo"/>
@@ -7169,7 +7058,6 @@
         </w:rPr>
         <w:t>numStops</w:t>
       </w:r>
-      <w:proofErr w:type="spellEnd"/>
       <w:r>
         <w:rPr>
           <w:rFonts w:ascii="Menlo" w:hAnsi="Menlo" w:cs="Menlo"/>
@@ -7179,7 +7067,6 @@
         </w:rPr>
         <w:t xml:space="preserve">; </w:t>
       </w:r>
-      <w:proofErr w:type="spellStart"/>
       <w:r>
         <w:rPr>
           <w:rFonts w:ascii="Menlo" w:hAnsi="Menlo" w:cs="Menlo"/>
@@ -7196,17 +7083,7 @@
           <w:sz w:val="22"/>
           <w:szCs w:val="22"/>
         </w:rPr>
-        <w:t>++</w:t>
-      </w:r>
-      <w:proofErr w:type="spellEnd"/>
-      <w:r>
-        <w:rPr>
-          <w:rFonts w:ascii="Menlo" w:hAnsi="Menlo" w:cs="Menlo"/>
-          <w:color w:val="D4D4D4"/>
-          <w:sz w:val="22"/>
-          <w:szCs w:val="22"/>
-        </w:rPr>
-        <w:t>) {</w:t>
+        <w:t>++) {</w:t>
       </w:r>
     </w:p>
     <w:p>
@@ -7266,7 +7143,6 @@
         </w:rPr>
         <w:t xml:space="preserve"> </w:t>
       </w:r>
-      <w:proofErr w:type="spellStart"/>
       <w:r>
         <w:rPr>
           <w:rFonts w:ascii="Menlo" w:hAnsi="Menlo" w:cs="Menlo"/>
@@ -7276,7 +7152,6 @@
         </w:rPr>
         <w:t>i</w:t>
       </w:r>
-      <w:proofErr w:type="spellEnd"/>
       <w:r>
         <w:rPr>
           <w:rFonts w:ascii="Menlo" w:hAnsi="Menlo" w:cs="Menlo"/>
@@ -7304,7 +7179,6 @@
         </w:rPr>
         <w:t xml:space="preserve">; </w:t>
       </w:r>
-      <w:proofErr w:type="spellStart"/>
       <w:r>
         <w:rPr>
           <w:rFonts w:ascii="Menlo" w:hAnsi="Menlo" w:cs="Menlo"/>
@@ -7314,7 +7188,6 @@
         </w:rPr>
         <w:t>i</w:t>
       </w:r>
-      <w:proofErr w:type="spellEnd"/>
       <w:r>
         <w:rPr>
           <w:rFonts w:ascii="Menlo" w:hAnsi="Menlo" w:cs="Menlo"/>
@@ -7342,7 +7215,6 @@
         </w:rPr>
         <w:t xml:space="preserve">; </w:t>
       </w:r>
-      <w:proofErr w:type="spellStart"/>
       <w:r>
         <w:rPr>
           <w:rFonts w:ascii="Menlo" w:hAnsi="Menlo" w:cs="Menlo"/>
@@ -7352,7 +7224,6 @@
         </w:rPr>
         <w:t>i</w:t>
       </w:r>
-      <w:proofErr w:type="spellEnd"/>
       <w:r>
         <w:rPr>
           <w:rFonts w:ascii="Menlo" w:hAnsi="Menlo" w:cs="Menlo"/>
@@ -7420,7 +7291,6 @@
         </w:rPr>
         <w:t>[</w:t>
       </w:r>
-      <w:proofErr w:type="spellStart"/>
       <w:r>
         <w:rPr>
           <w:rFonts w:ascii="Menlo" w:hAnsi="Menlo" w:cs="Menlo"/>
@@ -7430,7 +7300,6 @@
         </w:rPr>
         <w:t>i</w:t>
       </w:r>
-      <w:proofErr w:type="spellEnd"/>
       <w:r>
         <w:rPr>
           <w:rFonts w:ascii="Menlo" w:hAnsi="Menlo" w:cs="Menlo"/>
@@ -7536,7 +7405,6 @@
         </w:rPr>
         <w:t xml:space="preserve">                </w:t>
       </w:r>
-      <w:proofErr w:type="gramStart"/>
       <w:r>
         <w:rPr>
           <w:rFonts w:ascii="Menlo" w:hAnsi="Menlo" w:cs="Menlo"/>
@@ -7555,7 +7423,6 @@
         </w:rPr>
         <w:t>[</w:t>
       </w:r>
-      <w:proofErr w:type="gramEnd"/>
       <w:r>
         <w:rPr>
           <w:rFonts w:ascii="Menlo" w:hAnsi="Menlo" w:cs="Menlo"/>
@@ -7722,7 +7589,6 @@
         </w:rPr>
         <w:t>[</w:t>
       </w:r>
-      <w:proofErr w:type="spellStart"/>
       <w:r>
         <w:rPr>
           <w:rFonts w:ascii="Menlo" w:hAnsi="Menlo" w:cs="Menlo"/>
@@ -7732,7 +7598,6 @@
         </w:rPr>
         <w:t>i</w:t>
       </w:r>
-      <w:proofErr w:type="spellEnd"/>
       <w:r>
         <w:rPr>
           <w:rFonts w:ascii="Menlo" w:hAnsi="Menlo" w:cs="Menlo"/>
@@ -7811,7 +7676,6 @@
         </w:rPr>
         <w:t xml:space="preserve">                </w:t>
       </w:r>
-      <w:proofErr w:type="gramStart"/>
       <w:r>
         <w:rPr>
           <w:rFonts w:ascii="Menlo" w:hAnsi="Menlo" w:cs="Menlo"/>
@@ -7830,7 +7694,6 @@
         </w:rPr>
         <w:t>[</w:t>
       </w:r>
-      <w:proofErr w:type="gramEnd"/>
       <w:r>
         <w:rPr>
           <w:rFonts w:ascii="Menlo" w:hAnsi="Menlo" w:cs="Menlo"/>
@@ -8045,8 +7908,6 @@
         </w:rPr>
         <w:t xml:space="preserve"> (</w:t>
       </w:r>
-      <w:proofErr w:type="spellStart"/>
-      <w:proofErr w:type="gramStart"/>
       <w:r>
         <w:rPr>
           <w:rFonts w:ascii="Menlo" w:hAnsi="Menlo" w:cs="Menlo"/>
@@ -8074,8 +7935,6 @@
         </w:rPr>
         <w:t>back</w:t>
       </w:r>
-      <w:proofErr w:type="spellEnd"/>
-      <w:proofErr w:type="gramEnd"/>
       <w:r>
         <w:rPr>
           <w:rFonts w:ascii="Menlo" w:hAnsi="Menlo" w:cs="Menlo"/>
@@ -8143,8 +8002,6 @@
         </w:rPr>
         <w:t xml:space="preserve"> </w:t>
       </w:r>
-      <w:proofErr w:type="spellStart"/>
-      <w:proofErr w:type="gramStart"/>
       <w:r>
         <w:rPr>
           <w:rFonts w:ascii="Menlo" w:hAnsi="Menlo" w:cs="Menlo"/>
@@ -8172,8 +8029,6 @@
         </w:rPr>
         <w:t>back</w:t>
       </w:r>
-      <w:proofErr w:type="spellEnd"/>
-      <w:proofErr w:type="gramEnd"/>
       <w:r>
         <w:rPr>
           <w:rFonts w:ascii="Menlo" w:hAnsi="Menlo" w:cs="Menlo"/>
@@ -9654,9 +9509,17 @@
           <w:sz w:val="22"/>
           <w:szCs w:val="22"/>
         </w:rPr>
-        <w:t xml:space="preserve"> </w:t>
-      </w:r>
-      <w:proofErr w:type="spellStart"/>
+        <w:t xml:space="preserve"> i = </w:t>
+      </w:r>
+      <w:r>
+        <w:rPr>
+          <w:rFonts w:ascii="Menlo" w:hAnsi="Menlo" w:cs="Menlo"/>
+          <w:color w:val="B5CEA8"/>
+          <w:sz w:val="22"/>
+          <w:szCs w:val="22"/>
+        </w:rPr>
+        <w:t>1</w:t>
+      </w:r>
       <w:r>
         <w:rPr>
           <w:rFonts w:ascii="Menlo" w:hAnsi="Menlo" w:cs="Menlo"/>
@@ -9664,9 +9527,8 @@
           <w:sz w:val="22"/>
           <w:szCs w:val="22"/>
         </w:rPr>
-        <w:t>i</w:t>
-      </w:r>
-      <w:proofErr w:type="spellEnd"/>
+        <w:t xml:space="preserve">; i &lt;= </w:t>
+      </w:r>
       <w:r>
         <w:rPr>
           <w:rFonts w:ascii="Menlo" w:hAnsi="Menlo" w:cs="Menlo"/>
@@ -9674,16 +9536,7 @@
           <w:sz w:val="22"/>
           <w:szCs w:val="22"/>
         </w:rPr>
-        <w:t xml:space="preserve"> = </w:t>
-      </w:r>
-      <w:r>
-        <w:rPr>
-          <w:rFonts w:ascii="Menlo" w:hAnsi="Menlo" w:cs="Menlo"/>
-          <w:color w:val="B5CEA8"/>
-          <w:sz w:val="22"/>
-          <w:szCs w:val="22"/>
-        </w:rPr>
-        <w:t>1</w:t>
+        <w:t>n</w:t>
       </w:r>
       <w:r>
         <w:rPr>
@@ -9692,65 +9545,7 @@
           <w:sz w:val="22"/>
           <w:szCs w:val="22"/>
         </w:rPr>
-        <w:t xml:space="preserve">; </w:t>
-      </w:r>
-      <w:proofErr w:type="spellStart"/>
-      <w:r>
-        <w:rPr>
-          <w:rFonts w:ascii="Menlo" w:hAnsi="Menlo" w:cs="Menlo"/>
-          <w:color w:val="D4D4D4"/>
-          <w:sz w:val="22"/>
-          <w:szCs w:val="22"/>
-        </w:rPr>
-        <w:t>i</w:t>
-      </w:r>
-      <w:proofErr w:type="spellEnd"/>
-      <w:r>
-        <w:rPr>
-          <w:rFonts w:ascii="Menlo" w:hAnsi="Menlo" w:cs="Menlo"/>
-          <w:color w:val="D4D4D4"/>
-          <w:sz w:val="22"/>
-          <w:szCs w:val="22"/>
-        </w:rPr>
-        <w:t xml:space="preserve"> &lt;= </w:t>
-      </w:r>
-      <w:r>
-        <w:rPr>
-          <w:rFonts w:ascii="Menlo" w:hAnsi="Menlo" w:cs="Menlo"/>
-          <w:color w:val="D4D4D4"/>
-          <w:sz w:val="22"/>
-          <w:szCs w:val="22"/>
-        </w:rPr>
-        <w:t>n</w:t>
-      </w:r>
-      <w:r>
-        <w:rPr>
-          <w:rFonts w:ascii="Menlo" w:hAnsi="Menlo" w:cs="Menlo"/>
-          <w:color w:val="D4D4D4"/>
-          <w:sz w:val="22"/>
-          <w:szCs w:val="22"/>
-        </w:rPr>
-        <w:t xml:space="preserve">; </w:t>
-      </w:r>
-      <w:proofErr w:type="spellStart"/>
-      <w:r>
-        <w:rPr>
-          <w:rFonts w:ascii="Menlo" w:hAnsi="Menlo" w:cs="Menlo"/>
-          <w:color w:val="D4D4D4"/>
-          <w:sz w:val="22"/>
-          <w:szCs w:val="22"/>
-        </w:rPr>
-        <w:t>i</w:t>
-      </w:r>
-      <w:proofErr w:type="spellEnd"/>
-      <w:r>
-        <w:rPr>
-          <w:rFonts w:ascii="Menlo" w:hAnsi="Menlo" w:cs="Menlo"/>
-          <w:color w:val="D4D4D4"/>
-          <w:sz w:val="22"/>
-          <w:szCs w:val="22"/>
-        </w:rPr>
-        <w:t>++) {</w:t>
+        <w:t>; i++) {</w:t>
       </w:r>
     </w:p>
     <w:p>
@@ -9774,7 +9569,6 @@
         </w:rPr>
         <w:t xml:space="preserve">    </w:t>
       </w:r>
-      <w:proofErr w:type="spellStart"/>
       <w:r>
         <w:rPr>
           <w:rFonts w:ascii="Menlo" w:hAnsi="Menlo" w:cs="Menlo"/>
@@ -9784,7 +9578,6 @@
         </w:rPr>
         <w:t>dp</w:t>
       </w:r>
-      <w:proofErr w:type="spellEnd"/>
       <w:r>
         <w:rPr>
           <w:rFonts w:ascii="Menlo" w:hAnsi="Menlo" w:cs="Menlo"/>
@@ -9792,9 +9585,17 @@
           <w:sz w:val="22"/>
           <w:szCs w:val="22"/>
         </w:rPr>
-        <w:t>[</w:t>
-      </w:r>
-      <w:proofErr w:type="spellStart"/>
+        <w:t>[i][</w:t>
+      </w:r>
+      <w:r>
+        <w:rPr>
+          <w:rFonts w:ascii="Menlo" w:hAnsi="Menlo" w:cs="Menlo"/>
+          <w:color w:val="B5CEA8"/>
+          <w:sz w:val="22"/>
+          <w:szCs w:val="22"/>
+        </w:rPr>
+        <w:t>0</w:t>
+      </w:r>
       <w:r>
         <w:rPr>
           <w:rFonts w:ascii="Menlo" w:hAnsi="Menlo" w:cs="Menlo"/>
@@ -9802,58 +9603,8 @@
           <w:sz w:val="22"/>
           <w:szCs w:val="22"/>
         </w:rPr>
-        <w:t>i</w:t>
-      </w:r>
-      <w:proofErr w:type="spellEnd"/>
-      <w:r>
-        <w:rPr>
-          <w:rFonts w:ascii="Menlo" w:hAnsi="Menlo" w:cs="Menlo"/>
-          <w:color w:val="D4D4D4"/>
-          <w:sz w:val="22"/>
-          <w:szCs w:val="22"/>
-        </w:rPr>
-        <w:t>][</w:t>
-      </w:r>
-      <w:r>
-        <w:rPr>
-          <w:rFonts w:ascii="Menlo" w:hAnsi="Menlo" w:cs="Menlo"/>
-          <w:color w:val="B5CEA8"/>
-          <w:sz w:val="22"/>
-          <w:szCs w:val="22"/>
-        </w:rPr>
-        <w:t>0</w:t>
-      </w:r>
-      <w:r>
-        <w:rPr>
-          <w:rFonts w:ascii="Menlo" w:hAnsi="Menlo" w:cs="Menlo"/>
-          <w:color w:val="D4D4D4"/>
-          <w:sz w:val="22"/>
-          <w:szCs w:val="22"/>
-        </w:rPr>
-        <w:t xml:space="preserve">] = </w:t>
-      </w:r>
-      <w:proofErr w:type="spellStart"/>
-      <w:proofErr w:type="gramStart"/>
-      <w:r>
-        <w:rPr>
-          <w:rFonts w:ascii="Menlo" w:hAnsi="Menlo" w:cs="Menlo"/>
-          <w:color w:val="D4D4D4"/>
-          <w:sz w:val="22"/>
-          <w:szCs w:val="22"/>
-        </w:rPr>
-        <w:t>i</w:t>
-      </w:r>
-      <w:proofErr w:type="spellEnd"/>
-      <w:r>
-        <w:rPr>
-          <w:rFonts w:ascii="Menlo" w:hAnsi="Menlo" w:cs="Menlo"/>
-          <w:color w:val="D4D4D4"/>
-          <w:sz w:val="22"/>
-          <w:szCs w:val="22"/>
-        </w:rPr>
-        <w:t>;</w:t>
-      </w:r>
-      <w:proofErr w:type="gramEnd"/>
+        <w:t>] = i;</w:t>
+      </w:r>
     </w:p>
     <w:p>
       <w:pPr>
@@ -9959,27 +9710,7 @@
           <w:sz w:val="22"/>
           <w:szCs w:val="22"/>
         </w:rPr>
-        <w:t xml:space="preserve">; </w:t>
-      </w:r>
-      <w:proofErr w:type="spellStart"/>
-      <w:r>
-        <w:rPr>
-          <w:rFonts w:ascii="Menlo" w:hAnsi="Menlo" w:cs="Menlo"/>
-          <w:color w:val="D4D4D4"/>
-          <w:sz w:val="22"/>
-          <w:szCs w:val="22"/>
-        </w:rPr>
-        <w:t>j++</w:t>
-      </w:r>
-      <w:proofErr w:type="spellEnd"/>
-      <w:r>
-        <w:rPr>
-          <w:rFonts w:ascii="Menlo" w:hAnsi="Menlo" w:cs="Menlo"/>
-          <w:color w:val="D4D4D4"/>
-          <w:sz w:val="22"/>
-          <w:szCs w:val="22"/>
-        </w:rPr>
-        <w:t>) {</w:t>
+        <w:t>; j++) {</w:t>
       </w:r>
     </w:p>
     <w:p>
@@ -10003,7 +9734,6 @@
         </w:rPr>
         <w:t xml:space="preserve">    </w:t>
       </w:r>
-      <w:proofErr w:type="spellStart"/>
       <w:r>
         <w:rPr>
           <w:rFonts w:ascii="Menlo" w:hAnsi="Menlo" w:cs="Menlo"/>
@@ -10013,7 +9743,6 @@
         </w:rPr>
         <w:t>dp</w:t>
       </w:r>
-      <w:proofErr w:type="spellEnd"/>
       <w:r>
         <w:rPr>
           <w:rFonts w:ascii="Menlo" w:hAnsi="Menlo" w:cs="Menlo"/>
@@ -10039,19 +9768,8 @@
           <w:sz w:val="22"/>
           <w:szCs w:val="22"/>
         </w:rPr>
-        <w:t xml:space="preserve">][j] = </w:t>
-      </w:r>
-      <w:proofErr w:type="gramStart"/>
-      <w:r>
-        <w:rPr>
-          <w:rFonts w:ascii="Menlo" w:hAnsi="Menlo" w:cs="Menlo"/>
-          <w:color w:val="D4D4D4"/>
-          <w:sz w:val="22"/>
-          <w:szCs w:val="22"/>
-        </w:rPr>
-        <w:t>j;</w:t>
-      </w:r>
-      <w:proofErr w:type="gramEnd"/>
+        <w:t>][j] = j;</w:t>
+      </w:r>
     </w:p>
     <w:p>
       <w:pPr>
@@ -10121,9 +9839,17 @@
           <w:sz w:val="22"/>
           <w:szCs w:val="22"/>
         </w:rPr>
-        <w:t xml:space="preserve"> </w:t>
-      </w:r>
-      <w:proofErr w:type="spellStart"/>
+        <w:t xml:space="preserve"> i = </w:t>
+      </w:r>
+      <w:r>
+        <w:rPr>
+          <w:rFonts w:ascii="Menlo" w:hAnsi="Menlo" w:cs="Menlo"/>
+          <w:color w:val="B5CEA8"/>
+          <w:sz w:val="22"/>
+          <w:szCs w:val="22"/>
+        </w:rPr>
+        <w:t>1</w:t>
+      </w:r>
       <w:r>
         <w:rPr>
           <w:rFonts w:ascii="Menlo" w:hAnsi="Menlo" w:cs="Menlo"/>
@@ -10131,9 +9857,8 @@
           <w:sz w:val="22"/>
           <w:szCs w:val="22"/>
         </w:rPr>
-        <w:t>i</w:t>
-      </w:r>
-      <w:proofErr w:type="spellEnd"/>
+        <w:t xml:space="preserve">; i &lt;= </w:t>
+      </w:r>
       <w:r>
         <w:rPr>
           <w:rFonts w:ascii="Menlo" w:hAnsi="Menlo" w:cs="Menlo"/>
@@ -10141,16 +9866,7 @@
           <w:sz w:val="22"/>
           <w:szCs w:val="22"/>
         </w:rPr>
-        <w:t xml:space="preserve"> = </w:t>
-      </w:r>
-      <w:r>
-        <w:rPr>
-          <w:rFonts w:ascii="Menlo" w:hAnsi="Menlo" w:cs="Menlo"/>
-          <w:color w:val="B5CEA8"/>
-          <w:sz w:val="22"/>
-          <w:szCs w:val="22"/>
-        </w:rPr>
-        <w:t>1</w:t>
+        <w:t>n</w:t>
       </w:r>
       <w:r>
         <w:rPr>
@@ -10159,65 +9875,7 @@
           <w:sz w:val="22"/>
           <w:szCs w:val="22"/>
         </w:rPr>
-        <w:t xml:space="preserve">; </w:t>
-      </w:r>
-      <w:proofErr w:type="spellStart"/>
-      <w:r>
-        <w:rPr>
-          <w:rFonts w:ascii="Menlo" w:hAnsi="Menlo" w:cs="Menlo"/>
-          <w:color w:val="D4D4D4"/>
-          <w:sz w:val="22"/>
-          <w:szCs w:val="22"/>
-        </w:rPr>
-        <w:t>i</w:t>
-      </w:r>
-      <w:proofErr w:type="spellEnd"/>
-      <w:r>
-        <w:rPr>
-          <w:rFonts w:ascii="Menlo" w:hAnsi="Menlo" w:cs="Menlo"/>
-          <w:color w:val="D4D4D4"/>
-          <w:sz w:val="22"/>
-          <w:szCs w:val="22"/>
-        </w:rPr>
-        <w:t xml:space="preserve"> &lt;= </w:t>
-      </w:r>
-      <w:r>
-        <w:rPr>
-          <w:rFonts w:ascii="Menlo" w:hAnsi="Menlo" w:cs="Menlo"/>
-          <w:color w:val="D4D4D4"/>
-          <w:sz w:val="22"/>
-          <w:szCs w:val="22"/>
-        </w:rPr>
-        <w:t>n</w:t>
-      </w:r>
-      <w:r>
-        <w:rPr>
-          <w:rFonts w:ascii="Menlo" w:hAnsi="Menlo" w:cs="Menlo"/>
-          <w:color w:val="D4D4D4"/>
-          <w:sz w:val="22"/>
-          <w:szCs w:val="22"/>
-        </w:rPr>
-        <w:t xml:space="preserve">; </w:t>
-      </w:r>
-      <w:proofErr w:type="spellStart"/>
-      <w:r>
-        <w:rPr>
-          <w:rFonts w:ascii="Menlo" w:hAnsi="Menlo" w:cs="Menlo"/>
-          <w:color w:val="D4D4D4"/>
-          <w:sz w:val="22"/>
-          <w:szCs w:val="22"/>
-        </w:rPr>
-        <w:t>i</w:t>
-      </w:r>
-      <w:proofErr w:type="spellEnd"/>
-      <w:r>
-        <w:rPr>
-          <w:rFonts w:ascii="Menlo" w:hAnsi="Menlo" w:cs="Menlo"/>
-          <w:color w:val="D4D4D4"/>
-          <w:sz w:val="22"/>
-          <w:szCs w:val="22"/>
-        </w:rPr>
-        <w:t>++) {</w:t>
+        <w:t>; i++) {</w:t>
       </w:r>
     </w:p>
     <w:p>
@@ -10311,27 +9969,7 @@
           <w:sz w:val="22"/>
           <w:szCs w:val="22"/>
         </w:rPr>
-        <w:t xml:space="preserve">; </w:t>
-      </w:r>
-      <w:proofErr w:type="spellStart"/>
-      <w:r>
-        <w:rPr>
-          <w:rFonts w:ascii="Menlo" w:hAnsi="Menlo" w:cs="Menlo"/>
-          <w:color w:val="D4D4D4"/>
-          <w:sz w:val="22"/>
-          <w:szCs w:val="22"/>
-        </w:rPr>
-        <w:t>j++</w:t>
-      </w:r>
-      <w:proofErr w:type="spellEnd"/>
-      <w:r>
-        <w:rPr>
-          <w:rFonts w:ascii="Menlo" w:hAnsi="Menlo" w:cs="Menlo"/>
-          <w:color w:val="D4D4D4"/>
-          <w:sz w:val="22"/>
-          <w:szCs w:val="22"/>
-        </w:rPr>
-        <w:t>) {</w:t>
+        <w:t>; j++) {</w:t>
       </w:r>
     </w:p>
     <w:p>
@@ -10467,7 +10105,6 @@
         </w:rPr>
         <w:t xml:space="preserve">            </w:t>
       </w:r>
-      <w:proofErr w:type="spellStart"/>
       <w:r>
         <w:rPr>
           <w:rFonts w:ascii="Menlo" w:hAnsi="Menlo" w:cs="Menlo"/>
@@ -10477,7 +10114,6 @@
         </w:rPr>
         <w:t>dp</w:t>
       </w:r>
-      <w:proofErr w:type="spellEnd"/>
       <w:r>
         <w:rPr>
           <w:rFonts w:ascii="Menlo" w:hAnsi="Menlo" w:cs="Menlo"/>
@@ -10485,9 +10121,17 @@
           <w:sz w:val="22"/>
           <w:szCs w:val="22"/>
         </w:rPr>
-        <w:t>[</w:t>
-      </w:r>
-      <w:proofErr w:type="spellStart"/>
+        <w:t xml:space="preserve">[i][j] = </w:t>
+      </w:r>
+      <w:r>
+        <w:rPr>
+          <w:rFonts w:ascii="Menlo" w:hAnsi="Menlo" w:cs="Menlo"/>
+          <w:color w:val="9CDCFE"/>
+          <w:sz w:val="22"/>
+          <w:szCs w:val="22"/>
+        </w:rPr>
+        <w:t>dp</w:t>
+      </w:r>
       <w:r>
         <w:rPr>
           <w:rFonts w:ascii="Menlo" w:hAnsi="Menlo" w:cs="Menlo"/>
@@ -10495,9 +10139,17 @@
           <w:sz w:val="22"/>
           <w:szCs w:val="22"/>
         </w:rPr>
-        <w:t>i</w:t>
-      </w:r>
-      <w:proofErr w:type="spellEnd"/>
+        <w:t>[i-</w:t>
+      </w:r>
+      <w:r>
+        <w:rPr>
+          <w:rFonts w:ascii="Menlo" w:hAnsi="Menlo" w:cs="Menlo"/>
+          <w:color w:val="B5CEA8"/>
+          <w:sz w:val="22"/>
+          <w:szCs w:val="22"/>
+        </w:rPr>
+        <w:t>1</w:t>
+      </w:r>
       <w:r>
         <w:rPr>
           <w:rFonts w:ascii="Menlo" w:hAnsi="Menlo" w:cs="Menlo"/>
@@ -10505,56 +10157,7 @@
           <w:sz w:val="22"/>
           <w:szCs w:val="22"/>
         </w:rPr>
-        <w:t xml:space="preserve">][j] = </w:t>
-      </w:r>
-      <w:proofErr w:type="spellStart"/>
-      <w:r>
-        <w:rPr>
-          <w:rFonts w:ascii="Menlo" w:hAnsi="Menlo" w:cs="Menlo"/>
-          <w:color w:val="9CDCFE"/>
-          <w:sz w:val="22"/>
-          <w:szCs w:val="22"/>
-        </w:rPr>
-        <w:t>dp</w:t>
-      </w:r>
-      <w:proofErr w:type="spellEnd"/>
-      <w:r>
-        <w:rPr>
-          <w:rFonts w:ascii="Menlo" w:hAnsi="Menlo" w:cs="Menlo"/>
-          <w:color w:val="D4D4D4"/>
-          <w:sz w:val="22"/>
-          <w:szCs w:val="22"/>
-        </w:rPr>
-        <w:t>[i-</w:t>
-      </w:r>
-      <w:proofErr w:type="gramStart"/>
-      <w:r>
-        <w:rPr>
-          <w:rFonts w:ascii="Menlo" w:hAnsi="Menlo" w:cs="Menlo"/>
-          <w:color w:val="B5CEA8"/>
-          <w:sz w:val="22"/>
-          <w:szCs w:val="22"/>
-        </w:rPr>
-        <w:t>1</w:t>
-      </w:r>
-      <w:r>
-        <w:rPr>
-          <w:rFonts w:ascii="Menlo" w:hAnsi="Menlo" w:cs="Menlo"/>
-          <w:color w:val="D4D4D4"/>
-          <w:sz w:val="22"/>
-          <w:szCs w:val="22"/>
-        </w:rPr>
-        <w:t>][</w:t>
-      </w:r>
-      <w:proofErr w:type="gramEnd"/>
-      <w:r>
-        <w:rPr>
-          <w:rFonts w:ascii="Menlo" w:hAnsi="Menlo" w:cs="Menlo"/>
-          <w:color w:val="D4D4D4"/>
-          <w:sz w:val="22"/>
-          <w:szCs w:val="22"/>
-        </w:rPr>
-        <w:t>j-</w:t>
+        <w:t>][j-</w:t>
       </w:r>
       <w:r>
         <w:rPr>
@@ -10636,7 +10239,6 @@
         </w:rPr>
         <w:t xml:space="preserve">            </w:t>
       </w:r>
-      <w:proofErr w:type="spellStart"/>
       <w:r>
         <w:rPr>
           <w:rFonts w:ascii="Menlo" w:hAnsi="Menlo" w:cs="Menlo"/>
@@ -10646,7 +10248,6 @@
         </w:rPr>
         <w:t>dp</w:t>
       </w:r>
-      <w:proofErr w:type="spellEnd"/>
       <w:r>
         <w:rPr>
           <w:rFonts w:ascii="Menlo" w:hAnsi="Menlo" w:cs="Menlo"/>
@@ -10654,9 +10255,17 @@
           <w:sz w:val="22"/>
           <w:szCs w:val="22"/>
         </w:rPr>
-        <w:t>[</w:t>
-      </w:r>
-      <w:proofErr w:type="spellStart"/>
+        <w:t xml:space="preserve">[i][j] = </w:t>
+      </w:r>
+      <w:r>
+        <w:rPr>
+          <w:rFonts w:ascii="Menlo" w:hAnsi="Menlo" w:cs="Menlo"/>
+          <w:color w:val="DCDCAA"/>
+          <w:sz w:val="22"/>
+          <w:szCs w:val="22"/>
+        </w:rPr>
+        <w:t>min</w:t>
+      </w:r>
       <w:r>
         <w:rPr>
           <w:rFonts w:ascii="Menlo" w:hAnsi="Menlo" w:cs="Menlo"/>
@@ -10664,9 +10273,17 @@
           <w:sz w:val="22"/>
           <w:szCs w:val="22"/>
         </w:rPr>
-        <w:t>i</w:t>
-      </w:r>
-      <w:proofErr w:type="spellEnd"/>
+        <w:t>(</w:t>
+      </w:r>
+      <w:r>
+        <w:rPr>
+          <w:rFonts w:ascii="Menlo" w:hAnsi="Menlo" w:cs="Menlo"/>
+          <w:color w:val="9CDCFE"/>
+          <w:sz w:val="22"/>
+          <w:szCs w:val="22"/>
+        </w:rPr>
+        <w:t>dp</w:t>
+      </w:r>
       <w:r>
         <w:rPr>
           <w:rFonts w:ascii="Menlo" w:hAnsi="Menlo" w:cs="Menlo"/>
@@ -10674,16 +10291,16 @@
           <w:sz w:val="22"/>
           <w:szCs w:val="22"/>
         </w:rPr>
-        <w:t xml:space="preserve">][j] = </w:t>
-      </w:r>
-      <w:r>
-        <w:rPr>
-          <w:rFonts w:ascii="Menlo" w:hAnsi="Menlo" w:cs="Menlo"/>
-          <w:color w:val="DCDCAA"/>
-          <w:sz w:val="22"/>
-          <w:szCs w:val="22"/>
-        </w:rPr>
-        <w:t>min</w:t>
+        <w:t>[i-</w:t>
+      </w:r>
+      <w:r>
+        <w:rPr>
+          <w:rFonts w:ascii="Menlo" w:hAnsi="Menlo" w:cs="Menlo"/>
+          <w:color w:val="B5CEA8"/>
+          <w:sz w:val="22"/>
+          <w:szCs w:val="22"/>
+        </w:rPr>
+        <w:t>1</w:t>
       </w:r>
       <w:r>
         <w:rPr>
@@ -10692,56 +10309,7 @@
           <w:sz w:val="22"/>
           <w:szCs w:val="22"/>
         </w:rPr>
-        <w:t>(</w:t>
-      </w:r>
-      <w:proofErr w:type="spellStart"/>
-      <w:r>
-        <w:rPr>
-          <w:rFonts w:ascii="Menlo" w:hAnsi="Menlo" w:cs="Menlo"/>
-          <w:color w:val="9CDCFE"/>
-          <w:sz w:val="22"/>
-          <w:szCs w:val="22"/>
-        </w:rPr>
-        <w:t>dp</w:t>
-      </w:r>
-      <w:proofErr w:type="spellEnd"/>
-      <w:r>
-        <w:rPr>
-          <w:rFonts w:ascii="Menlo" w:hAnsi="Menlo" w:cs="Menlo"/>
-          <w:color w:val="D4D4D4"/>
-          <w:sz w:val="22"/>
-          <w:szCs w:val="22"/>
-        </w:rPr>
-        <w:t>[i-</w:t>
-      </w:r>
-      <w:proofErr w:type="gramStart"/>
-      <w:r>
-        <w:rPr>
-          <w:rFonts w:ascii="Menlo" w:hAnsi="Menlo" w:cs="Menlo"/>
-          <w:color w:val="B5CEA8"/>
-          <w:sz w:val="22"/>
-          <w:szCs w:val="22"/>
-        </w:rPr>
-        <w:t>1</w:t>
-      </w:r>
-      <w:r>
-        <w:rPr>
-          <w:rFonts w:ascii="Menlo" w:hAnsi="Menlo" w:cs="Menlo"/>
-          <w:color w:val="D4D4D4"/>
-          <w:sz w:val="22"/>
-          <w:szCs w:val="22"/>
-        </w:rPr>
-        <w:t>][</w:t>
-      </w:r>
-      <w:proofErr w:type="gramEnd"/>
-      <w:r>
-        <w:rPr>
-          <w:rFonts w:ascii="Menlo" w:hAnsi="Menlo" w:cs="Menlo"/>
-          <w:color w:val="D4D4D4"/>
-          <w:sz w:val="22"/>
-          <w:szCs w:val="22"/>
-        </w:rPr>
-        <w:t>j-</w:t>
+        <w:t>][j-</w:t>
       </w:r>
       <w:r>
         <w:rPr>
@@ -10801,7 +10369,6 @@
         </w:rPr>
         <w:t>(</w:t>
       </w:r>
-      <w:proofErr w:type="spellStart"/>
       <w:r>
         <w:rPr>
           <w:rFonts w:ascii="Menlo" w:hAnsi="Menlo" w:cs="Menlo"/>
@@ -10811,7 +10378,6 @@
         </w:rPr>
         <w:t>dp</w:t>
       </w:r>
-      <w:proofErr w:type="spellEnd"/>
       <w:r>
         <w:rPr>
           <w:rFonts w:ascii="Menlo" w:hAnsi="Menlo" w:cs="Menlo"/>
@@ -10821,7 +10387,6 @@
         </w:rPr>
         <w:t>[i-</w:t>
       </w:r>
-      <w:proofErr w:type="gramStart"/>
       <w:r>
         <w:rPr>
           <w:rFonts w:ascii="Menlo" w:hAnsi="Menlo" w:cs="Menlo"/>
@@ -10838,9 +10403,17 @@
           <w:sz w:val="22"/>
           <w:szCs w:val="22"/>
         </w:rPr>
-        <w:t>][</w:t>
-      </w:r>
-      <w:proofErr w:type="gramEnd"/>
+        <w:t xml:space="preserve">][j], </w:t>
+      </w:r>
+      <w:r>
+        <w:rPr>
+          <w:rFonts w:ascii="Menlo" w:hAnsi="Menlo" w:cs="Menlo"/>
+          <w:color w:val="9CDCFE"/>
+          <w:sz w:val="22"/>
+          <w:szCs w:val="22"/>
+        </w:rPr>
+        <w:t>dp</w:t>
+      </w:r>
       <w:r>
         <w:rPr>
           <w:rFonts w:ascii="Menlo" w:hAnsi="Menlo" w:cs="Menlo"/>
@@ -10848,47 +10421,7 @@
           <w:sz w:val="22"/>
           <w:szCs w:val="22"/>
         </w:rPr>
-        <w:t xml:space="preserve">j], </w:t>
-      </w:r>
-      <w:proofErr w:type="spellStart"/>
-      <w:r>
-        <w:rPr>
-          <w:rFonts w:ascii="Menlo" w:hAnsi="Menlo" w:cs="Menlo"/>
-          <w:color w:val="9CDCFE"/>
-          <w:sz w:val="22"/>
-          <w:szCs w:val="22"/>
-        </w:rPr>
-        <w:t>dp</w:t>
-      </w:r>
-      <w:proofErr w:type="spellEnd"/>
-      <w:r>
-        <w:rPr>
-          <w:rFonts w:ascii="Menlo" w:hAnsi="Menlo" w:cs="Menlo"/>
-          <w:color w:val="D4D4D4"/>
-          <w:sz w:val="22"/>
-          <w:szCs w:val="22"/>
-        </w:rPr>
-        <w:t>[</w:t>
-      </w:r>
-      <w:proofErr w:type="spellStart"/>
-      <w:r>
-        <w:rPr>
-          <w:rFonts w:ascii="Menlo" w:hAnsi="Menlo" w:cs="Menlo"/>
-          <w:color w:val="D4D4D4"/>
-          <w:sz w:val="22"/>
-          <w:szCs w:val="22"/>
-        </w:rPr>
-        <w:t>i</w:t>
-      </w:r>
-      <w:proofErr w:type="spellEnd"/>
-      <w:r>
-        <w:rPr>
-          <w:rFonts w:ascii="Menlo" w:hAnsi="Menlo" w:cs="Menlo"/>
-          <w:color w:val="D4D4D4"/>
-          <w:sz w:val="22"/>
-          <w:szCs w:val="22"/>
-        </w:rPr>
-        <w:t>][j-</w:t>
+        <w:t>[i][j-</w:t>
       </w:r>
       <w:r>
         <w:rPr>
@@ -11549,25 +11082,7 @@
               <w:rPr>
                 <w:rFonts w:ascii="Cambria Math" w:hAnsi="Cambria Math"/>
               </w:rPr>
-              <m:t>0…</m:t>
-            </m:r>
-            <m:r>
-              <w:rPr>
-                <w:rFonts w:ascii="Cambria Math" w:hAnsi="Cambria Math"/>
-              </w:rPr>
-              <m:t>n</m:t>
-            </m:r>
-            <m:r>
-              <w:rPr>
-                <w:rFonts w:ascii="Cambria Math" w:hAnsi="Cambria Math"/>
-              </w:rPr>
-              <m:t>, 0…</m:t>
-            </m:r>
-            <m:r>
-              <w:rPr>
-                <w:rFonts w:ascii="Cambria Math" w:hAnsi="Cambria Math"/>
-              </w:rPr>
-              <m:t>m</m:t>
+              <m:t>0…n, 0…m</m:t>
             </m:r>
           </m:e>
         </m:d>
@@ -11749,10 +11264,7 @@
         <w:t>If they are not equal, then take the minimum between</w:t>
       </w:r>
       <w:r>
-        <w:t xml:space="preserve"> </w:t>
-      </w:r>
-      <w:r>
-        <w:t>substitution (</w:t>
+        <w:t xml:space="preserve"> substitution (</w:t>
       </w:r>
       <m:oMath>
         <m:r>
@@ -11803,10 +11315,7 @@
         </m:d>
       </m:oMath>
       <w:r>
-        <w:t>)</w:t>
-      </w:r>
-      <w:r>
-        <w:t>,</w:t>
+        <w:t>),</w:t>
       </w:r>
       <w:r>
         <w:t xml:space="preserve"> deletion</w:t>
@@ -12412,23 +11921,7 @@
                   <w:sz w:val="22"/>
                   <w:szCs w:val="22"/>
                 </w:rPr>
-                <m:t>n</m:t>
-              </m:r>
-              <m:r>
-                <w:rPr>
-                  <w:rFonts w:ascii="Cambria Math" w:hAnsi="Cambria Math"/>
-                  <w:sz w:val="22"/>
-                  <w:szCs w:val="22"/>
-                </w:rPr>
-                <m:t xml:space="preserve">, </m:t>
-              </m:r>
-              <m:r>
-                <w:rPr>
-                  <w:rFonts w:ascii="Cambria Math" w:hAnsi="Cambria Math"/>
-                  <w:sz w:val="22"/>
-                  <w:szCs w:val="22"/>
-                </w:rPr>
-                <m:t>m</m:t>
+                <m:t>n, m</m:t>
               </m:r>
             </m:e>
           </m:d>
@@ -12494,31 +11987,7 @@
                           <w:sz w:val="22"/>
                           <w:szCs w:val="22"/>
                         </w:rPr>
-                        <m:t>m</m:t>
-                      </m:r>
-                      <m:r>
-                        <w:rPr>
-                          <w:rFonts w:ascii="Cambria Math" w:hAnsi="Cambria Math"/>
-                          <w:sz w:val="22"/>
-                          <w:szCs w:val="22"/>
-                        </w:rPr>
-                        <m:t xml:space="preserve">,  &amp;if </m:t>
-                      </m:r>
-                      <m:r>
-                        <w:rPr>
-                          <w:rFonts w:ascii="Cambria Math" w:hAnsi="Cambria Math"/>
-                          <w:sz w:val="22"/>
-                          <w:szCs w:val="22"/>
-                        </w:rPr>
-                        <m:t>n</m:t>
-                      </m:r>
-                      <m:r>
-                        <w:rPr>
-                          <w:rFonts w:ascii="Cambria Math" w:hAnsi="Cambria Math"/>
-                          <w:sz w:val="22"/>
-                          <w:szCs w:val="22"/>
-                        </w:rPr>
-                        <m:t>=0</m:t>
+                        <m:t>m,  &amp;if n=0</m:t>
                       </m:r>
                     </m:e>
                   </m:eqArr>
@@ -12550,31 +12019,7 @@
                           <w:sz w:val="22"/>
                           <w:szCs w:val="22"/>
                         </w:rPr>
-                        <m:t>n</m:t>
-                      </m:r>
-                      <m:r>
-                        <w:rPr>
-                          <w:rFonts w:ascii="Cambria Math" w:eastAsiaTheme="minorEastAsia" w:hAnsi="Cambria Math"/>
-                          <w:sz w:val="22"/>
-                          <w:szCs w:val="22"/>
-                        </w:rPr>
-                        <m:t xml:space="preserve">-1, </m:t>
-                      </m:r>
-                      <m:r>
-                        <w:rPr>
-                          <w:rFonts w:ascii="Cambria Math" w:eastAsiaTheme="minorEastAsia" w:hAnsi="Cambria Math"/>
-                          <w:sz w:val="22"/>
-                          <w:szCs w:val="22"/>
-                        </w:rPr>
-                        <m:t>m</m:t>
-                      </m:r>
-                      <m:r>
-                        <w:rPr>
-                          <w:rFonts w:ascii="Cambria Math" w:eastAsiaTheme="minorEastAsia" w:hAnsi="Cambria Math"/>
-                          <w:sz w:val="22"/>
-                          <w:szCs w:val="22"/>
-                        </w:rPr>
-                        <m:t>-1</m:t>
+                        <m:t>n-1, m-1</m:t>
                       </m:r>
                     </m:e>
                   </m:d>
@@ -12584,39 +12029,7 @@
                       <w:sz w:val="22"/>
                       <w:szCs w:val="22"/>
                     </w:rPr>
-                    <m:t xml:space="preserve">,  &amp;if </m:t>
-                  </m:r>
-                  <m:r>
-                    <w:rPr>
-                      <w:rFonts w:ascii="Cambria Math" w:hAnsi="Cambria Math"/>
-                      <w:sz w:val="22"/>
-                      <w:szCs w:val="22"/>
-                    </w:rPr>
-                    <m:t>n</m:t>
-                  </m:r>
-                  <m:r>
-                    <w:rPr>
-                      <w:rFonts w:ascii="Cambria Math" w:hAnsi="Cambria Math"/>
-                      <w:sz w:val="22"/>
-                      <w:szCs w:val="22"/>
-                    </w:rPr>
-                    <m:t xml:space="preserve">&gt;0, </m:t>
-                  </m:r>
-                  <m:r>
-                    <w:rPr>
-                      <w:rFonts w:ascii="Cambria Math" w:hAnsi="Cambria Math"/>
-                      <w:sz w:val="22"/>
-                      <w:szCs w:val="22"/>
-                    </w:rPr>
-                    <m:t>m</m:t>
-                  </m:r>
-                  <m:r>
-                    <w:rPr>
-                      <w:rFonts w:ascii="Cambria Math" w:hAnsi="Cambria Math"/>
-                      <w:sz w:val="22"/>
-                      <w:szCs w:val="22"/>
-                    </w:rPr>
-                    <m:t xml:space="preserve">&gt;0 and </m:t>
+                    <m:t xml:space="preserve">,  &amp;if n&gt;0, m&gt;0 and </m:t>
                   </m:r>
                   <m:sSub>
                     <m:sSubPr>
@@ -12773,23 +12186,7 @@
                                   <w:sz w:val="22"/>
                                   <w:szCs w:val="22"/>
                                 </w:rPr>
-                                <m:t>n</m:t>
-                              </m:r>
-                              <m:r>
-                                <w:rPr>
-                                  <w:rFonts w:ascii="Cambria Math" w:eastAsiaTheme="minorEastAsia" w:hAnsi="Cambria Math"/>
-                                  <w:sz w:val="22"/>
-                                  <w:szCs w:val="22"/>
-                                </w:rPr>
-                                <m:t>-1,</m:t>
-                              </m:r>
-                              <m:r>
-                                <w:rPr>
-                                  <w:rFonts w:ascii="Cambria Math" w:eastAsiaTheme="minorEastAsia" w:hAnsi="Cambria Math"/>
-                                  <w:sz w:val="22"/>
-                                  <w:szCs w:val="22"/>
-                                </w:rPr>
-                                <m:t xml:space="preserve"> m</m:t>
+                                <m:t>n-1, m</m:t>
                               </m:r>
                             </m:e>
                           </m:d>
@@ -12819,31 +12216,7 @@
                                   <w:sz w:val="22"/>
                                   <w:szCs w:val="22"/>
                                 </w:rPr>
-                                <m:t>n</m:t>
-                              </m:r>
-                              <m:r>
-                                <w:rPr>
-                                  <w:rFonts w:ascii="Cambria Math" w:eastAsiaTheme="minorEastAsia" w:hAnsi="Cambria Math"/>
-                                  <w:sz w:val="22"/>
-                                  <w:szCs w:val="22"/>
-                                </w:rPr>
-                                <m:t xml:space="preserve">, </m:t>
-                              </m:r>
-                              <m:r>
-                                <w:rPr>
-                                  <w:rFonts w:ascii="Cambria Math" w:eastAsiaTheme="minorEastAsia" w:hAnsi="Cambria Math"/>
-                                  <w:sz w:val="22"/>
-                                  <w:szCs w:val="22"/>
-                                </w:rPr>
-                                <m:t>m</m:t>
-                              </m:r>
-                              <m:r>
-                                <w:rPr>
-                                  <w:rFonts w:ascii="Cambria Math" w:eastAsiaTheme="minorEastAsia" w:hAnsi="Cambria Math"/>
-                                  <w:sz w:val="22"/>
-                                  <w:szCs w:val="22"/>
-                                </w:rPr>
-                                <m:t>-1</m:t>
+                                <m:t>n, m-1</m:t>
                               </m:r>
                             </m:e>
                           </m:d>
@@ -12873,31 +12246,7 @@
                                   <w:sz w:val="22"/>
                                   <w:szCs w:val="22"/>
                                 </w:rPr>
-                                <m:t>n</m:t>
-                              </m:r>
-                              <m:r>
-                                <w:rPr>
-                                  <w:rFonts w:ascii="Cambria Math" w:eastAsiaTheme="minorEastAsia" w:hAnsi="Cambria Math"/>
-                                  <w:sz w:val="22"/>
-                                  <w:szCs w:val="22"/>
-                                </w:rPr>
-                                <m:t xml:space="preserve">-1, </m:t>
-                              </m:r>
-                              <m:r>
-                                <w:rPr>
-                                  <w:rFonts w:ascii="Cambria Math" w:eastAsiaTheme="minorEastAsia" w:hAnsi="Cambria Math"/>
-                                  <w:sz w:val="22"/>
-                                  <w:szCs w:val="22"/>
-                                </w:rPr>
-                                <m:t>m</m:t>
-                              </m:r>
-                              <m:r>
-                                <w:rPr>
-                                  <w:rFonts w:ascii="Cambria Math" w:eastAsiaTheme="minorEastAsia" w:hAnsi="Cambria Math"/>
-                                  <w:sz w:val="22"/>
-                                  <w:szCs w:val="22"/>
-                                </w:rPr>
-                                <m:t>-1</m:t>
+                                <m:t>n-1, m-1</m:t>
                               </m:r>
                             </m:e>
                           </m:d>
@@ -12926,15 +12275,11 @@
         <w:ind w:left="360" w:firstLine="360"/>
         <w:rPr>
           <w:rFonts w:eastAsiaTheme="minorEastAsia"/>
-          <w:sz w:val="22"/>
-          <w:szCs w:val="22"/>
         </w:rPr>
       </w:pPr>
       <w:r>
         <w:rPr>
           <w:rFonts w:eastAsiaTheme="minorEastAsia"/>
-          <w:sz w:val="22"/>
-          <w:szCs w:val="22"/>
         </w:rPr>
         <w:t xml:space="preserve">First, in the case that </w:t>
       </w:r>
@@ -12942,8 +12287,6 @@
         <m:r>
           <w:rPr>
             <w:rFonts w:ascii="Cambria Math" w:eastAsiaTheme="minorEastAsia" w:hAnsi="Cambria Math"/>
-            <w:sz w:val="22"/>
-            <w:szCs w:val="22"/>
           </w:rPr>
           <m:t>n≠m</m:t>
         </m:r>
@@ -12951,8 +12294,6 @@
       <w:r>
         <w:rPr>
           <w:rFonts w:eastAsiaTheme="minorEastAsia"/>
-          <w:sz w:val="22"/>
-          <w:szCs w:val="22"/>
         </w:rPr>
         <w:t xml:space="preserve">, we need to consider all three operations: substitution, deletion, and insertion. So, going from right to left, if the letters are the same, then leave the character unchanged for a cost of </w:t>
       </w:r>
@@ -12960,8 +12301,6 @@
         <m:r>
           <w:rPr>
             <w:rFonts w:ascii="Cambria Math" w:eastAsiaTheme="minorEastAsia" w:hAnsi="Cambria Math"/>
-            <w:sz w:val="22"/>
-            <w:szCs w:val="22"/>
           </w:rPr>
           <m:t>0</m:t>
         </m:r>
@@ -12969,8 +12308,6 @@
       <w:r>
         <w:rPr>
           <w:rFonts w:eastAsiaTheme="minorEastAsia"/>
-          <w:sz w:val="22"/>
-          <w:szCs w:val="22"/>
         </w:rPr>
         <w:t xml:space="preserve">. Else, recurse between the three operations and take the minimum of those three. For each recursive call, in the worst-case, the algorithm would have to once again recurse each of the three options and continue this pattern until the beginning of the string. This leads to a worst-case time efficiency of </w:t>
       </w:r>
@@ -12981,8 +12318,6 @@
           </m:rPr>
           <w:rPr>
             <w:rFonts w:ascii="Cambria Math" w:eastAsiaTheme="minorEastAsia" w:hAnsi="Cambria Math"/>
-            <w:sz w:val="22"/>
-            <w:szCs w:val="22"/>
           </w:rPr>
           <m:t>Ω</m:t>
         </m:r>
@@ -12992,8 +12327,6 @@
               <w:rPr>
                 <w:rFonts w:ascii="Cambria Math" w:eastAsiaTheme="minorEastAsia" w:hAnsi="Cambria Math"/>
                 <w:i/>
-                <w:sz w:val="22"/>
-                <w:szCs w:val="22"/>
               </w:rPr>
             </m:ctrlPr>
           </m:dPr>
@@ -13004,8 +12337,6 @@
                   <w:rPr>
                     <w:rFonts w:ascii="Cambria Math" w:eastAsiaTheme="minorEastAsia" w:hAnsi="Cambria Math"/>
                     <w:i/>
-                    <w:sz w:val="22"/>
-                    <w:szCs w:val="22"/>
                   </w:rPr>
                 </m:ctrlPr>
               </m:sSupPr>
@@ -13013,8 +12344,6 @@
                 <m:r>
                   <w:rPr>
                     <w:rFonts w:ascii="Cambria Math" w:eastAsiaTheme="minorEastAsia" w:hAnsi="Cambria Math"/>
-                    <w:sz w:val="22"/>
-                    <w:szCs w:val="22"/>
                   </w:rPr>
                   <m:t>3</m:t>
                 </m:r>
@@ -13023,8 +12352,6 @@
                 <m:r>
                   <w:rPr>
                     <w:rFonts w:ascii="Cambria Math" w:eastAsiaTheme="minorEastAsia" w:hAnsi="Cambria Math"/>
-                    <w:sz w:val="22"/>
-                    <w:szCs w:val="22"/>
                   </w:rPr>
                   <m:t>n</m:t>
                 </m:r>
@@ -13036,8 +12363,6 @@
       <w:r>
         <w:rPr>
           <w:rFonts w:eastAsiaTheme="minorEastAsia"/>
-          <w:sz w:val="22"/>
-          <w:szCs w:val="22"/>
         </w:rPr>
         <w:t>, which happens when the two strings have no letters matching.</w:t>
       </w:r>
@@ -13048,24 +12373,19 @@
         <w:ind w:left="360" w:firstLine="360"/>
         <w:rPr>
           <w:rFonts w:eastAsiaTheme="minorEastAsia"/>
-          <w:sz w:val="22"/>
-          <w:szCs w:val="22"/>
         </w:rPr>
       </w:pPr>
       <w:r>
         <w:rPr>
           <w:rFonts w:eastAsiaTheme="minorEastAsia"/>
-          <w:sz w:val="22"/>
-          <w:szCs w:val="22"/>
-        </w:rPr>
+        </w:rPr>
+        <w:lastRenderedPageBreak/>
         <w:t xml:space="preserve">Now, take the assumption that </w:t>
       </w:r>
       <m:oMath>
         <m:r>
           <w:rPr>
             <w:rFonts w:ascii="Cambria Math" w:eastAsiaTheme="minorEastAsia" w:hAnsi="Cambria Math"/>
-            <w:sz w:val="22"/>
-            <w:szCs w:val="22"/>
           </w:rPr>
           <m:t>n=m</m:t>
         </m:r>
@@ -13073,42 +12393,25 @@
       <w:r>
         <w:rPr>
           <w:rFonts w:eastAsiaTheme="minorEastAsia"/>
-          <w:sz w:val="22"/>
-          <w:szCs w:val="22"/>
         </w:rPr>
         <w:t>.</w:t>
       </w:r>
       <w:r>
         <w:rPr>
           <w:rFonts w:eastAsiaTheme="minorEastAsia"/>
-          <w:sz w:val="22"/>
-          <w:szCs w:val="22"/>
         </w:rPr>
         <w:t xml:space="preserve"> Since the strings are now the same length, the algorithm can be simplified in the case of insertion and deletion. </w:t>
       </w:r>
       <w:r>
         <w:rPr>
           <w:rFonts w:eastAsiaTheme="minorEastAsia"/>
-          <w:sz w:val="22"/>
-          <w:szCs w:val="22"/>
-        </w:rPr>
-        <w:t xml:space="preserve">If we consider an alignment where the top and </w:t>
-      </w:r>
-      <w:r>
-        <w:rPr>
-          <w:rFonts w:eastAsiaTheme="minorEastAsia"/>
-          <w:sz w:val="22"/>
-          <w:szCs w:val="22"/>
-        </w:rPr>
-        <w:lastRenderedPageBreak/>
-        <w:t xml:space="preserve">bottom rows are each some length </w:t>
+        </w:rPr>
+        <w:t xml:space="preserve">If we consider an alignment where the top and bottom rows are each some length </w:t>
       </w:r>
       <m:oMath>
         <m:r>
           <w:rPr>
             <w:rFonts w:ascii="Cambria Math" w:eastAsiaTheme="minorEastAsia" w:hAnsi="Cambria Math"/>
-            <w:sz w:val="22"/>
-            <w:szCs w:val="22"/>
           </w:rPr>
           <m:t>l</m:t>
         </m:r>
@@ -13116,8 +12419,6 @@
       <w:r>
         <w:rPr>
           <w:rFonts w:eastAsiaTheme="minorEastAsia"/>
-          <w:sz w:val="22"/>
-          <w:szCs w:val="22"/>
         </w:rPr>
         <w:t xml:space="preserve">, then we have </w:t>
       </w:r>
@@ -13125,8 +12426,6 @@
         <m:r>
           <w:rPr>
             <w:rFonts w:ascii="Cambria Math" w:eastAsiaTheme="minorEastAsia" w:hAnsi="Cambria Math"/>
-            <w:sz w:val="22"/>
-            <w:szCs w:val="22"/>
           </w:rPr>
           <m:t>l-n</m:t>
         </m:r>
@@ -13134,8 +12433,6 @@
       <w:r>
         <w:rPr>
           <w:rFonts w:eastAsiaTheme="minorEastAsia"/>
-          <w:sz w:val="22"/>
-          <w:szCs w:val="22"/>
         </w:rPr>
         <w:t xml:space="preserve"> “</w:t>
       </w:r>
@@ -13143,8 +12440,6 @@
         <m:r>
           <w:rPr>
             <w:rFonts w:ascii="Cambria Math" w:eastAsiaTheme="minorEastAsia" w:hAnsi="Cambria Math"/>
-            <w:sz w:val="22"/>
-            <w:szCs w:val="22"/>
           </w:rPr>
           <m:t>_</m:t>
         </m:r>
@@ -13152,16 +12447,12 @@
       <w:r>
         <w:rPr>
           <w:rFonts w:eastAsiaTheme="minorEastAsia"/>
-          <w:sz w:val="22"/>
-          <w:szCs w:val="22"/>
         </w:rPr>
         <w:t xml:space="preserve">” characters in each of the top and bottom rows. </w:t>
       </w:r>
       <w:r>
         <w:rPr>
           <w:rFonts w:eastAsiaTheme="minorEastAsia"/>
-          <w:sz w:val="22"/>
-          <w:szCs w:val="22"/>
         </w:rPr>
         <w:t>Since we are guaranteed that the strings are of the same length, then insertion and deletion can effectively be collapsed into one operation, simplifying the recursive step.</w:t>
       </w:r>
@@ -13172,15 +12463,11 @@
         <w:ind w:left="360" w:firstLine="360"/>
         <w:rPr>
           <w:rFonts w:eastAsiaTheme="minorEastAsia"/>
-          <w:sz w:val="22"/>
-          <w:szCs w:val="22"/>
         </w:rPr>
       </w:pPr>
       <w:r>
         <w:rPr>
           <w:rFonts w:eastAsiaTheme="minorEastAsia"/>
-          <w:sz w:val="22"/>
-          <w:szCs w:val="22"/>
         </w:rPr>
         <w:t xml:space="preserve">For example, let </w:t>
       </w:r>
@@ -13188,258 +12475,210 @@
         <m:r>
           <w:rPr>
             <w:rFonts w:ascii="Cambria Math" w:eastAsiaTheme="minorEastAsia" w:hAnsi="Cambria Math"/>
-            <w:sz w:val="22"/>
-            <w:szCs w:val="22"/>
           </w:rPr>
-          <m:t>x=a</m:t>
+          <m:t>x=a_bc</m:t>
         </m:r>
+      </m:oMath>
+      <w:r>
+        <w:rPr>
+          <w:rFonts w:eastAsiaTheme="minorEastAsia"/>
+        </w:rPr>
+        <w:t xml:space="preserve"> and </w:t>
+      </w:r>
+      <m:oMath>
         <m:r>
           <w:rPr>
             <w:rFonts w:ascii="Cambria Math" w:eastAsiaTheme="minorEastAsia" w:hAnsi="Cambria Math"/>
-            <w:sz w:val="22"/>
-            <w:szCs w:val="22"/>
+          </w:rPr>
+          <m:t>y=xy_z</m:t>
+        </m:r>
+      </m:oMath>
+      <w:r>
+        <w:rPr>
+          <w:rFonts w:eastAsiaTheme="minorEastAsia"/>
+        </w:rPr>
+        <w:t xml:space="preserve">. </w:t>
+      </w:r>
+      <w:r>
+        <w:rPr>
+          <w:rFonts w:eastAsiaTheme="minorEastAsia"/>
+        </w:rPr>
+        <w:t xml:space="preserve">For both </w:t>
+      </w:r>
+      <m:oMath>
+        <m:r>
+          <w:rPr>
+            <w:rFonts w:ascii="Cambria Math" w:eastAsiaTheme="minorEastAsia" w:hAnsi="Cambria Math"/>
+          </w:rPr>
+          <m:t>x</m:t>
+        </m:r>
+      </m:oMath>
+      <w:r>
+        <w:rPr>
+          <w:rFonts w:eastAsiaTheme="minorEastAsia"/>
+        </w:rPr>
+        <w:t xml:space="preserve"> and </w:t>
+      </w:r>
+      <m:oMath>
+        <m:r>
+          <w:rPr>
+            <w:rFonts w:ascii="Cambria Math" w:eastAsiaTheme="minorEastAsia" w:hAnsi="Cambria Math"/>
+          </w:rPr>
+          <m:t>y</m:t>
+        </m:r>
+      </m:oMath>
+      <w:r>
+        <w:rPr>
+          <w:rFonts w:eastAsiaTheme="minorEastAsia"/>
+        </w:rPr>
+        <w:t xml:space="preserve">, in the worst-case, there are each </w:t>
+      </w:r>
+      <m:oMath>
+        <m:r>
+          <w:rPr>
+            <w:rFonts w:ascii="Cambria Math" w:eastAsiaTheme="minorEastAsia" w:hAnsi="Cambria Math"/>
+          </w:rPr>
+          <m:t>n</m:t>
+        </m:r>
+      </m:oMath>
+      <w:r>
+        <w:rPr>
+          <w:rFonts w:eastAsiaTheme="minorEastAsia"/>
+        </w:rPr>
+        <w:t xml:space="preserve"> different ways for the “</w:t>
+      </w:r>
+      <m:oMath>
+        <m:r>
+          <w:rPr>
+            <w:rFonts w:ascii="Cambria Math" w:eastAsiaTheme="minorEastAsia" w:hAnsi="Cambria Math"/>
           </w:rPr>
           <m:t>_</m:t>
         </m:r>
+      </m:oMath>
+      <w:r>
+        <w:rPr>
+          <w:rFonts w:eastAsiaTheme="minorEastAsia"/>
+        </w:rPr>
+        <w:t xml:space="preserve">” to appear within the strings. </w:t>
+      </w:r>
+      <w:r>
+        <w:rPr>
+          <w:rFonts w:eastAsiaTheme="minorEastAsia"/>
+        </w:rPr>
+        <w:t xml:space="preserve">This leads to a total of </w:t>
+      </w:r>
+      <m:oMath>
+        <m:sSup>
+          <m:sSupPr>
+            <m:ctrlPr>
+              <w:rPr>
+                <w:rFonts w:ascii="Cambria Math" w:eastAsiaTheme="minorEastAsia" w:hAnsi="Cambria Math"/>
+                <w:i/>
+              </w:rPr>
+            </m:ctrlPr>
+          </m:sSupPr>
+          <m:e>
+            <m:r>
+              <w:rPr>
+                <w:rFonts w:ascii="Cambria Math" w:eastAsiaTheme="minorEastAsia" w:hAnsi="Cambria Math"/>
+              </w:rPr>
+              <m:t>n</m:t>
+            </m:r>
+          </m:e>
+          <m:sup>
+            <m:r>
+              <w:rPr>
+                <w:rFonts w:ascii="Cambria Math" w:eastAsiaTheme="minorEastAsia" w:hAnsi="Cambria Math"/>
+              </w:rPr>
+              <m:t>2</m:t>
+            </m:r>
+          </m:sup>
+        </m:sSup>
+      </m:oMath>
+      <w:r>
+        <w:rPr>
+          <w:rFonts w:eastAsiaTheme="minorEastAsia"/>
+        </w:rPr>
+        <w:t xml:space="preserve"> different ways for the “</w:t>
+      </w:r>
+      <m:oMath>
         <m:r>
           <w:rPr>
             <w:rFonts w:ascii="Cambria Math" w:eastAsiaTheme="minorEastAsia" w:hAnsi="Cambria Math"/>
-            <w:sz w:val="22"/>
-            <w:szCs w:val="22"/>
           </w:rPr>
-          <m:t>bc</m:t>
+          <m:t>_</m:t>
         </m:r>
       </m:oMath>
       <w:r>
         <w:rPr>
           <w:rFonts w:eastAsiaTheme="minorEastAsia"/>
-          <w:sz w:val="22"/>
-          <w:szCs w:val="22"/>
-        </w:rPr>
-        <w:t xml:space="preserve"> and </w:t>
+        </w:rPr>
+        <w:t xml:space="preserve">” to appear. </w:t>
+      </w:r>
+      <w:r>
+        <w:rPr>
+          <w:rFonts w:eastAsiaTheme="minorEastAsia"/>
+        </w:rPr>
+        <w:t xml:space="preserve">Next, consider the ways in which the string transformation can happen. </w:t>
+      </w:r>
+      <w:r>
+        <w:rPr>
+          <w:rFonts w:eastAsiaTheme="minorEastAsia"/>
+        </w:rPr>
+        <w:t xml:space="preserve">Namely, either from </w:t>
       </w:r>
       <m:oMath>
         <m:r>
           <w:rPr>
             <w:rFonts w:ascii="Cambria Math" w:eastAsiaTheme="minorEastAsia" w:hAnsi="Cambria Math"/>
-            <w:sz w:val="22"/>
-            <w:szCs w:val="22"/>
           </w:rPr>
-          <m:t>y=xy</m:t>
+          <m:t>x→y</m:t>
         </m:r>
+      </m:oMath>
+      <w:r>
+        <w:rPr>
+          <w:rFonts w:eastAsiaTheme="minorEastAsia"/>
+        </w:rPr>
+        <w:t xml:space="preserve"> or </w:t>
+      </w:r>
+      <m:oMath>
         <m:r>
           <w:rPr>
             <w:rFonts w:ascii="Cambria Math" w:eastAsiaTheme="minorEastAsia" w:hAnsi="Cambria Math"/>
-            <w:sz w:val="22"/>
-            <w:szCs w:val="22"/>
           </w:rPr>
-          <m:t>_</m:t>
+          <m:t>y→x</m:t>
         </m:r>
+      </m:oMath>
+      <w:r>
+        <w:rPr>
+          <w:rFonts w:eastAsiaTheme="minorEastAsia"/>
+        </w:rPr>
+        <w:t xml:space="preserve">. </w:t>
+      </w:r>
+      <w:r>
+        <w:rPr>
+          <w:rFonts w:eastAsiaTheme="minorEastAsia"/>
+        </w:rPr>
+        <w:t xml:space="preserve">If we consider </w:t>
+      </w:r>
+      <m:oMath>
         <m:r>
           <w:rPr>
             <w:rFonts w:ascii="Cambria Math" w:eastAsiaTheme="minorEastAsia" w:hAnsi="Cambria Math"/>
-            <w:sz w:val="22"/>
-            <w:szCs w:val="22"/>
           </w:rPr>
-          <m:t>z</m:t>
+          <m:t>x→y</m:t>
         </m:r>
       </m:oMath>
       <w:r>
         <w:rPr>
           <w:rFonts w:eastAsiaTheme="minorEastAsia"/>
-          <w:sz w:val="22"/>
-          <w:szCs w:val="22"/>
-        </w:rPr>
-        <w:t xml:space="preserve">. </w:t>
-      </w:r>
-      <w:r>
-        <w:rPr>
-          <w:rFonts w:eastAsiaTheme="minorEastAsia"/>
-          <w:sz w:val="22"/>
-          <w:szCs w:val="22"/>
-        </w:rPr>
-        <w:t xml:space="preserve">For both </w:t>
+        </w:rPr>
+        <w:t xml:space="preserve">, then only substitution and insertion are required. Similarly, if we consider </w:t>
       </w:r>
       <m:oMath>
         <m:r>
           <w:rPr>
             <w:rFonts w:ascii="Cambria Math" w:eastAsiaTheme="minorEastAsia" w:hAnsi="Cambria Math"/>
-            <w:sz w:val="22"/>
-            <w:szCs w:val="22"/>
-          </w:rPr>
-          <m:t>x</m:t>
-        </m:r>
-      </m:oMath>
-      <w:r>
-        <w:rPr>
-          <w:rFonts w:eastAsiaTheme="minorEastAsia"/>
-          <w:sz w:val="22"/>
-          <w:szCs w:val="22"/>
-        </w:rPr>
-        <w:t xml:space="preserve"> and </w:t>
-      </w:r>
-      <m:oMath>
-        <m:r>
-          <w:rPr>
-            <w:rFonts w:ascii="Cambria Math" w:eastAsiaTheme="minorEastAsia" w:hAnsi="Cambria Math"/>
-            <w:sz w:val="22"/>
-            <w:szCs w:val="22"/>
-          </w:rPr>
-          <m:t>y</m:t>
-        </m:r>
-      </m:oMath>
-      <w:r>
-        <w:rPr>
-          <w:rFonts w:eastAsiaTheme="minorEastAsia"/>
-          <w:sz w:val="22"/>
-          <w:szCs w:val="22"/>
-        </w:rPr>
-        <w:t xml:space="preserve">, in the worst-case, there are each </w:t>
-      </w:r>
-      <m:oMath>
-        <m:r>
-          <w:rPr>
-            <w:rFonts w:ascii="Cambria Math" w:eastAsiaTheme="minorEastAsia" w:hAnsi="Cambria Math"/>
-            <w:sz w:val="22"/>
-            <w:szCs w:val="22"/>
-          </w:rPr>
-          <m:t>n</m:t>
-        </m:r>
-      </m:oMath>
-      <w:r>
-        <w:rPr>
-          <w:rFonts w:eastAsiaTheme="minorEastAsia"/>
-          <w:sz w:val="22"/>
-          <w:szCs w:val="22"/>
-        </w:rPr>
-        <w:t xml:space="preserve"> different ways for the “</w:t>
-      </w:r>
-      <m:oMath>
-        <m:r>
-          <w:rPr>
-            <w:rFonts w:ascii="Cambria Math" w:eastAsiaTheme="minorEastAsia" w:hAnsi="Cambria Math"/>
-            <w:sz w:val="22"/>
-            <w:szCs w:val="22"/>
-          </w:rPr>
-          <m:t>_</m:t>
-        </m:r>
-      </m:oMath>
-      <w:r>
-        <w:rPr>
-          <w:rFonts w:eastAsiaTheme="minorEastAsia"/>
-          <w:sz w:val="22"/>
-          <w:szCs w:val="22"/>
-        </w:rPr>
-        <w:t xml:space="preserve">” to appear within the strings. </w:t>
-      </w:r>
-      <w:r>
-        <w:rPr>
-          <w:rFonts w:eastAsiaTheme="minorEastAsia"/>
-          <w:sz w:val="22"/>
-          <w:szCs w:val="22"/>
-        </w:rPr>
-        <w:t xml:space="preserve">This leads to a total of </w:t>
-      </w:r>
-      <m:oMath>
-        <m:sSup>
-          <m:sSupPr>
-            <m:ctrlPr>
-              <w:rPr>
-                <w:rFonts w:ascii="Cambria Math" w:eastAsiaTheme="minorEastAsia" w:hAnsi="Cambria Math"/>
-                <w:i/>
-                <w:sz w:val="22"/>
-                <w:szCs w:val="22"/>
-              </w:rPr>
-            </m:ctrlPr>
-          </m:sSupPr>
-          <m:e>
-            <m:r>
-              <w:rPr>
-                <w:rFonts w:ascii="Cambria Math" w:eastAsiaTheme="minorEastAsia" w:hAnsi="Cambria Math"/>
-                <w:sz w:val="22"/>
-                <w:szCs w:val="22"/>
-              </w:rPr>
-              <m:t>n</m:t>
-            </m:r>
-          </m:e>
-          <m:sup>
-            <m:r>
-              <w:rPr>
-                <w:rFonts w:ascii="Cambria Math" w:eastAsiaTheme="minorEastAsia" w:hAnsi="Cambria Math"/>
-                <w:sz w:val="22"/>
-                <w:szCs w:val="22"/>
-              </w:rPr>
-              <m:t>2</m:t>
-            </m:r>
-          </m:sup>
-        </m:sSup>
-      </m:oMath>
-      <w:r>
-        <w:rPr>
-          <w:rFonts w:eastAsiaTheme="minorEastAsia"/>
-          <w:sz w:val="22"/>
-          <w:szCs w:val="22"/>
-        </w:rPr>
-        <w:t xml:space="preserve"> different ways for the “</w:t>
-      </w:r>
-      <m:oMath>
-        <m:r>
-          <w:rPr>
-            <w:rFonts w:ascii="Cambria Math" w:eastAsiaTheme="minorEastAsia" w:hAnsi="Cambria Math"/>
-            <w:sz w:val="22"/>
-            <w:szCs w:val="22"/>
-          </w:rPr>
-          <m:t>_</m:t>
-        </m:r>
-      </m:oMath>
-      <w:r>
-        <w:rPr>
-          <w:rFonts w:eastAsiaTheme="minorEastAsia"/>
-          <w:sz w:val="22"/>
-          <w:szCs w:val="22"/>
-        </w:rPr>
-        <w:t xml:space="preserve">” to appear. </w:t>
-      </w:r>
-      <w:r>
-        <w:rPr>
-          <w:rFonts w:eastAsiaTheme="minorEastAsia"/>
-          <w:sz w:val="22"/>
-          <w:szCs w:val="22"/>
-        </w:rPr>
-        <w:t xml:space="preserve">Next, consider the ways in which the string transformation can happen. </w:t>
-      </w:r>
-      <w:r>
-        <w:rPr>
-          <w:rFonts w:eastAsiaTheme="minorEastAsia"/>
-          <w:sz w:val="22"/>
-          <w:szCs w:val="22"/>
-        </w:rPr>
-        <w:t xml:space="preserve">Namely, either from </w:t>
-      </w:r>
-      <m:oMath>
-        <m:r>
-          <w:rPr>
-            <w:rFonts w:ascii="Cambria Math" w:eastAsiaTheme="minorEastAsia" w:hAnsi="Cambria Math"/>
-            <w:sz w:val="22"/>
-            <w:szCs w:val="22"/>
-          </w:rPr>
-          <m:t>x→y</m:t>
-        </m:r>
-      </m:oMath>
-      <w:r>
-        <w:rPr>
-          <w:rFonts w:eastAsiaTheme="minorEastAsia"/>
-          <w:sz w:val="22"/>
-          <w:szCs w:val="22"/>
-        </w:rPr>
-        <w:t xml:space="preserve"> or </w:t>
-      </w:r>
-      <m:oMath>
-        <m:r>
-          <w:rPr>
-            <w:rFonts w:ascii="Cambria Math" w:eastAsiaTheme="minorEastAsia" w:hAnsi="Cambria Math"/>
-            <w:sz w:val="22"/>
-            <w:szCs w:val="22"/>
           </w:rPr>
           <m:t>y→x</m:t>
         </m:r>
@@ -13447,60 +12686,12 @@
       <w:r>
         <w:rPr>
           <w:rFonts w:eastAsiaTheme="minorEastAsia"/>
-          <w:sz w:val="22"/>
-          <w:szCs w:val="22"/>
-        </w:rPr>
-        <w:t xml:space="preserve">. </w:t>
+        </w:rPr>
+        <w:t xml:space="preserve">, then only substitution and deletion are required. </w:t>
       </w:r>
       <w:r>
         <w:rPr>
           <w:rFonts w:eastAsiaTheme="minorEastAsia"/>
-          <w:sz w:val="22"/>
-          <w:szCs w:val="22"/>
-        </w:rPr>
-        <w:t xml:space="preserve">If we consider </w:t>
-      </w:r>
-      <m:oMath>
-        <m:r>
-          <w:rPr>
-            <w:rFonts w:ascii="Cambria Math" w:eastAsiaTheme="minorEastAsia" w:hAnsi="Cambria Math"/>
-            <w:sz w:val="22"/>
-            <w:szCs w:val="22"/>
-          </w:rPr>
-          <m:t>x→y</m:t>
-        </m:r>
-      </m:oMath>
-      <w:r>
-        <w:rPr>
-          <w:rFonts w:eastAsiaTheme="minorEastAsia"/>
-          <w:sz w:val="22"/>
-          <w:szCs w:val="22"/>
-        </w:rPr>
-        <w:t xml:space="preserve">, then only substitution and insertion are required. Similarly, if we consider </w:t>
-      </w:r>
-      <m:oMath>
-        <m:r>
-          <w:rPr>
-            <w:rFonts w:ascii="Cambria Math" w:eastAsiaTheme="minorEastAsia" w:hAnsi="Cambria Math"/>
-            <w:sz w:val="22"/>
-            <w:szCs w:val="22"/>
-          </w:rPr>
-          <m:t>y→x</m:t>
-        </m:r>
-      </m:oMath>
-      <w:r>
-        <w:rPr>
-          <w:rFonts w:eastAsiaTheme="minorEastAsia"/>
-          <w:sz w:val="22"/>
-          <w:szCs w:val="22"/>
-        </w:rPr>
-        <w:t xml:space="preserve">, then only substitution and deletion are required. </w:t>
-      </w:r>
-      <w:r>
-        <w:rPr>
-          <w:rFonts w:eastAsiaTheme="minorEastAsia"/>
-          <w:sz w:val="22"/>
-          <w:szCs w:val="22"/>
         </w:rPr>
         <w:t>This property reveals that, since the string sizes are identical, then the algorithm only needs to consider two of the three operations at a time. Mathematically, either:</w:t>
       </w:r>
@@ -14242,16 +13433,12 @@
       <w:r>
         <w:rPr>
           <w:rFonts w:eastAsiaTheme="minorEastAsia"/>
-          <w:sz w:val="22"/>
-          <w:szCs w:val="22"/>
         </w:rPr>
         <w:t xml:space="preserve">In both recurrences, there are now only two operations to recurse on, depending on what string transformation the algorithm decides to do. </w:t>
       </w:r>
       <w:r>
         <w:rPr>
           <w:rFonts w:eastAsiaTheme="minorEastAsia"/>
-          <w:sz w:val="22"/>
-          <w:szCs w:val="22"/>
         </w:rPr>
         <w:t xml:space="preserve">Hence, since we are guaranteed that the string sizes are the same, namely </w:t>
       </w:r>
@@ -14259,8 +13446,6 @@
         <m:r>
           <w:rPr>
             <w:rFonts w:ascii="Cambria Math" w:eastAsiaTheme="minorEastAsia" w:hAnsi="Cambria Math"/>
-            <w:sz w:val="22"/>
-            <w:szCs w:val="22"/>
           </w:rPr>
           <m:t>n</m:t>
         </m:r>
@@ -14268,8 +13453,6 @@
       <w:r>
         <w:rPr>
           <w:rFonts w:eastAsiaTheme="minorEastAsia"/>
-          <w:sz w:val="22"/>
-          <w:szCs w:val="22"/>
         </w:rPr>
         <w:t xml:space="preserve">, then the worst-case time efficiency simplifies to </w:t>
       </w:r>
@@ -14280,8 +13463,6 @@
           </m:rPr>
           <w:rPr>
             <w:rFonts w:ascii="Cambria Math" w:eastAsiaTheme="minorEastAsia" w:hAnsi="Cambria Math"/>
-            <w:sz w:val="22"/>
-            <w:szCs w:val="22"/>
           </w:rPr>
           <m:t>Ω</m:t>
         </m:r>
@@ -14291,8 +13472,6 @@
               <w:rPr>
                 <w:rFonts w:ascii="Cambria Math" w:eastAsiaTheme="minorEastAsia" w:hAnsi="Cambria Math"/>
                 <w:i/>
-                <w:sz w:val="22"/>
-                <w:szCs w:val="22"/>
               </w:rPr>
             </m:ctrlPr>
           </m:dPr>
@@ -14303,8 +13482,6 @@
                   <w:rPr>
                     <w:rFonts w:ascii="Cambria Math" w:eastAsiaTheme="minorEastAsia" w:hAnsi="Cambria Math"/>
                     <w:i/>
-                    <w:sz w:val="22"/>
-                    <w:szCs w:val="22"/>
                   </w:rPr>
                 </m:ctrlPr>
               </m:sSupPr>
@@ -14312,8 +13489,6 @@
                 <m:r>
                   <w:rPr>
                     <w:rFonts w:ascii="Cambria Math" w:eastAsiaTheme="minorEastAsia" w:hAnsi="Cambria Math"/>
-                    <w:sz w:val="22"/>
-                    <w:szCs w:val="22"/>
                   </w:rPr>
                   <m:t>2</m:t>
                 </m:r>
@@ -14322,8 +13497,6 @@
                 <m:r>
                   <w:rPr>
                     <w:rFonts w:ascii="Cambria Math" w:eastAsiaTheme="minorEastAsia" w:hAnsi="Cambria Math"/>
-                    <w:sz w:val="22"/>
-                    <w:szCs w:val="22"/>
                   </w:rPr>
                   <m:t>n</m:t>
                 </m:r>
@@ -14335,8 +13508,6 @@
       <w:r>
         <w:rPr>
           <w:rFonts w:eastAsiaTheme="minorEastAsia"/>
-          <w:sz w:val="22"/>
-          <w:szCs w:val="22"/>
         </w:rPr>
         <w:t xml:space="preserve">. </w:t>
       </w:r>

</xml_diff>